<commit_message>
nmv 21 05 2023
</commit_message>
<xml_diff>
--- a/TS-Padam/TS-5.3/TS 5.3 Malayalam Pada Paatam Corrections.docx
+++ b/TS-Padam/TS-5.3/TS 5.3 Malayalam Pada Paatam Corrections.docx
@@ -1,6 +1,6 @@
 
 <file path=word/document.xml><?xml version="1.0" encoding="utf-8"?>
-<w:document xmlns:wpc="http://schemas.microsoft.com/office/word/2010/wordprocessingCanvas" xmlns:cx="http://schemas.microsoft.com/office/drawing/2014/chartex" xmlns:cx1="http://schemas.microsoft.com/office/drawing/2015/9/8/chartex" xmlns:mc="http://schemas.openxmlformats.org/markup-compatibility/2006" xmlns:o="urn:schemas-microsoft-com:office:office" xmlns:r="http://schemas.openxmlformats.org/officeDocument/2006/relationships" xmlns:m="http://schemas.openxmlformats.org/officeDocument/2006/math" xmlns:v="urn:schemas-microsoft-com:vml" xmlns:wp14="http://schemas.microsoft.com/office/word/2010/wordprocessingDrawing" xmlns:wp="http://schemas.openxmlformats.org/drawingml/2006/wordprocessingDrawing" xmlns:w10="urn:schemas-microsoft-com:office:word" xmlns:w="http://schemas.openxmlformats.org/wordprocessingml/2006/main" xmlns:w14="http://schemas.microsoft.com/office/word/2010/wordml" xmlns:w15="http://schemas.microsoft.com/office/word/2012/wordml" xmlns:w16se="http://schemas.microsoft.com/office/word/2015/wordml/symex" xmlns:wpg="http://schemas.microsoft.com/office/word/2010/wordprocessingGroup" xmlns:wpi="http://schemas.microsoft.com/office/word/2010/wordprocessingInk" xmlns:wne="http://schemas.microsoft.com/office/word/2006/wordml" xmlns:wps="http://schemas.microsoft.com/office/word/2010/wordprocessingShape" mc:Ignorable="w14 w15 w16se wp14">
+<w:document xmlns:wpc="http://schemas.microsoft.com/office/word/2010/wordprocessingCanvas" xmlns:cx="http://schemas.microsoft.com/office/drawing/2014/chartex" xmlns:cx1="http://schemas.microsoft.com/office/drawing/2015/9/8/chartex" xmlns:cx2="http://schemas.microsoft.com/office/drawing/2015/10/21/chartex" xmlns:cx3="http://schemas.microsoft.com/office/drawing/2016/5/9/chartex" xmlns:cx4="http://schemas.microsoft.com/office/drawing/2016/5/10/chartex" xmlns:cx5="http://schemas.microsoft.com/office/drawing/2016/5/11/chartex" xmlns:cx6="http://schemas.microsoft.com/office/drawing/2016/5/12/chartex" xmlns:cx7="http://schemas.microsoft.com/office/drawing/2016/5/13/chartex" xmlns:cx8="http://schemas.microsoft.com/office/drawing/2016/5/14/chartex" xmlns:mc="http://schemas.openxmlformats.org/markup-compatibility/2006" xmlns:aink="http://schemas.microsoft.com/office/drawing/2016/ink" xmlns:am3d="http://schemas.microsoft.com/office/drawing/2017/model3d" xmlns:o="urn:schemas-microsoft-com:office:office" xmlns:oel="http://schemas.microsoft.com/office/2019/extlst" xmlns:r="http://schemas.openxmlformats.org/officeDocument/2006/relationships" xmlns:m="http://schemas.openxmlformats.org/officeDocument/2006/math" xmlns:v="urn:schemas-microsoft-com:vml" xmlns:wp14="http://schemas.microsoft.com/office/word/2010/wordprocessingDrawing" xmlns:wp="http://schemas.openxmlformats.org/drawingml/2006/wordprocessingDrawing" xmlns:w10="urn:schemas-microsoft-com:office:word" xmlns:w="http://schemas.openxmlformats.org/wordprocessingml/2006/main" xmlns:w14="http://schemas.microsoft.com/office/word/2010/wordml" xmlns:w15="http://schemas.microsoft.com/office/word/2012/wordml" xmlns:w16cex="http://schemas.microsoft.com/office/word/2018/wordml/cex" xmlns:w16cid="http://schemas.microsoft.com/office/word/2016/wordml/cid" xmlns:w16="http://schemas.microsoft.com/office/word/2018/wordml" xmlns:w16du="http://schemas.microsoft.com/office/word/2023/wordml/word16du" xmlns:w16sdtdh="http://schemas.microsoft.com/office/word/2020/wordml/sdtdatahash" xmlns:w16se="http://schemas.microsoft.com/office/word/2015/wordml/symex" xmlns:wpg="http://schemas.microsoft.com/office/word/2010/wordprocessingGroup" xmlns:wpi="http://schemas.microsoft.com/office/word/2010/wordprocessingInk" xmlns:wne="http://schemas.microsoft.com/office/word/2006/wordml" xmlns:wps="http://schemas.microsoft.com/office/word/2010/wordprocessingShape" mc:Ignorable="w14 w15 w16se w16cid w16 w16cex w16sdtdh wp14">
   <w:body>
     <w:p>
       <w:pPr>
@@ -21,9 +21,8 @@
           <w:szCs w:val="32"/>
           <w:u w:val="single"/>
         </w:rPr>
-        <w:t xml:space="preserve">TS </w:t>
+        <w:t>TS Pada Paatam – TS 5.3 Malayalam co</w:t>
       </w:r>
-      <w:proofErr w:type="spellStart"/>
       <w:r>
         <w:rPr>
           <w:b/>
@@ -32,9 +31,8 @@
           <w:szCs w:val="32"/>
           <w:u w:val="single"/>
         </w:rPr>
-        <w:t>Pada</w:t>
+        <w:t>rrections –</w:t>
       </w:r>
-      <w:proofErr w:type="spellEnd"/>
       <w:r>
         <w:rPr>
           <w:b/>
@@ -45,7 +43,6 @@
         </w:rPr>
         <w:t xml:space="preserve"> </w:t>
       </w:r>
-      <w:proofErr w:type="spellStart"/>
       <w:r>
         <w:rPr>
           <w:b/>
@@ -54,47 +51,6 @@
           <w:szCs w:val="32"/>
           <w:u w:val="single"/>
         </w:rPr>
-        <w:t>Paatam</w:t>
-      </w:r>
-      <w:proofErr w:type="spellEnd"/>
-      <w:r>
-        <w:rPr>
-          <w:b/>
-          <w:bCs/>
-          <w:sz w:val="32"/>
-          <w:szCs w:val="32"/>
-          <w:u w:val="single"/>
-        </w:rPr>
-        <w:t xml:space="preserve"> – TS 5.3 Malayalam co</w:t>
-      </w:r>
-      <w:r>
-        <w:rPr>
-          <w:b/>
-          <w:bCs/>
-          <w:sz w:val="32"/>
-          <w:szCs w:val="32"/>
-          <w:u w:val="single"/>
-        </w:rPr>
-        <w:t>rrections –</w:t>
-      </w:r>
-      <w:r>
-        <w:rPr>
-          <w:b/>
-          <w:bCs/>
-          <w:sz w:val="32"/>
-          <w:szCs w:val="32"/>
-          <w:u w:val="single"/>
-        </w:rPr>
-        <w:t xml:space="preserve"> </w:t>
-      </w:r>
-      <w:r>
-        <w:rPr>
-          <w:b/>
-          <w:bCs/>
-          <w:sz w:val="32"/>
-          <w:szCs w:val="32"/>
-          <w:u w:val="single"/>
-        </w:rPr>
         <w:t xml:space="preserve">Observed till </w:t>
       </w:r>
       <w:r>
@@ -103,9 +59,10 @@
           <w:bCs/>
           <w:sz w:val="32"/>
           <w:szCs w:val="32"/>
+          <w:highlight w:val="red"/>
           <w:u w:val="single"/>
         </w:rPr>
-        <w:t>28th February 2021</w:t>
+        <w:t>???</w:t>
       </w:r>
     </w:p>
     <w:p>
@@ -251,7 +208,7 @@
                 <w:b/>
                 <w:sz w:val="28"/>
                 <w:szCs w:val="28"/>
-                <w:lang w:bidi="ta-IN"/>
+                <w:lang w:val="it-IT" w:bidi="ta-IN"/>
               </w:rPr>
             </w:pPr>
             <w:r>
@@ -260,76 +217,133 @@
                 <w:b/>
                 <w:sz w:val="28"/>
                 <w:szCs w:val="28"/>
-                <w:lang w:bidi="ta-IN"/>
-              </w:rPr>
-              <w:t xml:space="preserve">5.3.1.2 – </w:t>
-            </w:r>
-            <w:proofErr w:type="spellStart"/>
+                <w:lang w:val="it-IT" w:bidi="ta-IN"/>
+              </w:rPr>
+              <w:t>5.3.</w:t>
+            </w:r>
             <w:r>
               <w:rPr>
                 <w:rFonts w:cs="Latha"/>
                 <w:b/>
                 <w:sz w:val="28"/>
                 <w:szCs w:val="28"/>
-                <w:lang w:bidi="ta-IN"/>
-              </w:rPr>
-              <w:t>Vaakyam</w:t>
-            </w:r>
-            <w:proofErr w:type="spellEnd"/>
-          </w:p>
-          <w:p>
-            <w:pPr>
-              <w:spacing w:before="0" w:line="240" w:lineRule="auto"/>
+                <w:lang w:val="it-IT" w:bidi="ta-IN"/>
+              </w:rPr>
+              <w:t>7</w:t>
+            </w:r>
+            <w:r>
               <w:rPr>
                 <w:rFonts w:cs="Latha"/>
                 <w:b/>
                 <w:sz w:val="28"/>
                 <w:szCs w:val="28"/>
-                <w:lang w:bidi="ta-IN"/>
-              </w:rPr>
-            </w:pPr>
+                <w:lang w:val="it-IT" w:bidi="ta-IN"/>
+              </w:rPr>
+              <w:t xml:space="preserve">.2 – </w:t>
+            </w:r>
             <w:r>
               <w:rPr>
                 <w:rFonts w:cs="Latha"/>
                 <w:b/>
                 <w:sz w:val="28"/>
                 <w:szCs w:val="28"/>
-                <w:lang w:bidi="ta-IN"/>
-              </w:rPr>
-              <w:t>Line No. - 6</w:t>
-            </w:r>
-          </w:p>
-          <w:p>
-            <w:pPr>
-              <w:spacing w:before="0" w:line="240" w:lineRule="auto"/>
-              <w:rPr>
+                <w:lang w:val="it-IT" w:bidi="ta-IN"/>
+              </w:rPr>
+              <w:t>Pa</w:t>
+            </w:r>
+            <w:r>
+              <w:rPr>
+                <w:rFonts w:cs="Latha"/>
                 <w:b/>
+                <w:sz w:val="28"/>
+                <w:szCs w:val="28"/>
+                <w:lang w:val="it-IT" w:bidi="ta-IN"/>
+              </w:rPr>
+              <w:t>dam</w:t>
+            </w:r>
+          </w:p>
+          <w:p>
+            <w:pPr>
+              <w:spacing w:before="0" w:line="240" w:lineRule="auto"/>
+              <w:rPr>
+                <w:rFonts w:cs="Latha"/>
+                <w:b/>
+                <w:sz w:val="28"/>
+                <w:szCs w:val="28"/>
+                <w:lang w:val="it-IT" w:bidi="ta-IN"/>
+              </w:rPr>
+            </w:pPr>
+            <w:r>
+              <w:rPr>
+                <w:rFonts w:cs="Latha"/>
+                <w:b/>
+                <w:sz w:val="28"/>
+                <w:szCs w:val="28"/>
+                <w:lang w:val="it-IT" w:bidi="ta-IN"/>
+              </w:rPr>
+              <w:t>Padam</w:t>
+            </w:r>
+            <w:r>
+              <w:rPr>
+                <w:rFonts w:cs="Latha"/>
+                <w:b/>
+                <w:sz w:val="28"/>
+                <w:szCs w:val="28"/>
+                <w:lang w:val="it-IT" w:bidi="ta-IN"/>
+              </w:rPr>
+              <w:t xml:space="preserve"> No. - </w:t>
+            </w:r>
+            <w:r>
+              <w:rPr>
+                <w:rFonts w:cs="Latha"/>
+                <w:b/>
+                <w:sz w:val="28"/>
+                <w:szCs w:val="28"/>
+                <w:lang w:val="it-IT" w:bidi="ta-IN"/>
+              </w:rPr>
+              <w:t>39</w:t>
+            </w:r>
+          </w:p>
+          <w:p>
+            <w:pPr>
+              <w:spacing w:before="0" w:line="240" w:lineRule="auto"/>
+              <w:rPr>
+                <w:b/>
                 <w:sz w:val="32"/>
                 <w:szCs w:val="32"/>
                 <w:cs/>
-              </w:rPr>
-            </w:pPr>
-            <w:proofErr w:type="spellStart"/>
+                <w:lang w:val="it-IT"/>
+              </w:rPr>
+            </w:pPr>
             <w:r>
               <w:rPr>
                 <w:rFonts w:cs="Latha"/>
                 <w:b/>
                 <w:sz w:val="28"/>
                 <w:szCs w:val="28"/>
-                <w:lang w:bidi="ta-IN"/>
-              </w:rPr>
-              <w:t>Panchaati</w:t>
-            </w:r>
-            <w:proofErr w:type="spellEnd"/>
+                <w:lang w:val="it-IT" w:bidi="ta-IN"/>
+              </w:rPr>
+              <w:t xml:space="preserve">Panchaati No. - </w:t>
+            </w:r>
             <w:r>
               <w:rPr>
                 <w:rFonts w:cs="Latha"/>
                 <w:b/>
                 <w:sz w:val="28"/>
                 <w:szCs w:val="28"/>
-                <w:lang w:bidi="ta-IN"/>
-              </w:rPr>
-              <w:t xml:space="preserve"> No. - 2</w:t>
+                <w:lang w:val="it-IT" w:bidi="ta-IN"/>
+              </w:rPr>
+              <w:t>3</w:t>
+            </w:r>
+            <w:r>
+              <w:rPr>
+                <w:rFonts w:cs="Latha"/>
+                <w:b/>
+                <w:sz w:val="28"/>
+                <w:szCs w:val="28"/>
+                <w:lang w:val="it-IT" w:bidi="ta-IN"/>
+              </w:rPr>
+              <w:t>2</w:t>
             </w:r>
           </w:p>
         </w:tc>
@@ -345,11 +359,15 @@
           </w:tcPr>
           <w:p>
             <w:pPr>
-              <w:spacing w:before="0" w:line="240" w:lineRule="auto"/>
-              <w:jc w:val="center"/>
-              <w:rPr>
-                <w:sz w:val="32"/>
-                <w:szCs w:val="32"/>
+              <w:widowControl w:val="0"/>
+              <w:autoSpaceDE w:val="0"/>
+              <w:autoSpaceDN w:val="0"/>
+              <w:adjustRightInd w:val="0"/>
+              <w:spacing w:before="0" w:line="240" w:lineRule="auto"/>
+              <w:rPr>
+                <w:rFonts w:ascii="BRH Malayalam Extra" w:hAnsi="BRH Malayalam Extra" w:cs="BRH Malayalam Extra"/>
+                <w:sz w:val="40"/>
+                <w:szCs w:val="40"/>
               </w:rPr>
             </w:pPr>
             <w:r>
@@ -368,51 +386,92 @@
               </w:rPr>
               <w:t>–</w:t>
             </w:r>
-            <w:proofErr w:type="spellStart"/>
-            <w:r>
-              <w:rPr>
-                <w:rFonts w:ascii="BRH Malayalam Extra" w:hAnsi="BRH Malayalam Extra" w:cs="BRH Malayalam Extra"/>
-                <w:sz w:val="40"/>
-                <w:szCs w:val="40"/>
-              </w:rPr>
-              <w:t>Z¥px</w:t>
-            </w:r>
-            <w:proofErr w:type="spellEnd"/>
-            <w:r>
-              <w:rPr>
-                <w:rFonts w:ascii="BRH Malayalam Extra" w:hAnsi="BRH Malayalam Extra" w:cs="BRH Malayalam Extra"/>
-                <w:sz w:val="34"/>
-                <w:szCs w:val="40"/>
-              </w:rPr>
-              <w:t>–</w:t>
-            </w:r>
-            <w:r>
-              <w:rPr>
-                <w:rFonts w:ascii="BRH Malayalam Extra" w:hAnsi="BRH Malayalam Extra" w:cs="BRH Malayalam Extra"/>
-                <w:sz w:val="40"/>
-                <w:szCs w:val="40"/>
-              </w:rPr>
-              <w:t xml:space="preserve"> d </w:t>
-            </w:r>
-            <w:proofErr w:type="spellStart"/>
-            <w:r>
-              <w:rPr>
-                <w:rFonts w:ascii="BRH Malayalam Extra" w:hAnsi="BRH Malayalam Extra" w:cs="BRH Malayalam Extra"/>
-                <w:sz w:val="40"/>
-                <w:szCs w:val="40"/>
-              </w:rPr>
-              <w:t>Rz</w:t>
-            </w:r>
-            <w:proofErr w:type="spellEnd"/>
-            <w:r>
-              <w:rPr>
-                <w:rFonts w:ascii="BRH Malayalam Extra" w:hAnsi="BRH Malayalam Extra" w:cs="BRH Malayalam Extra"/>
-                <w:sz w:val="40"/>
-                <w:szCs w:val="40"/>
-              </w:rPr>
-              <w:t>˜ª</w:t>
-            </w:r>
-            <w:proofErr w:type="spellStart"/>
+            <w:r>
+              <w:rPr>
+                <w:rFonts w:ascii="BRH Malayalam Extra" w:hAnsi="BRH Malayalam Extra" w:cs="BRH Malayalam Extra"/>
+                <w:sz w:val="40"/>
+                <w:szCs w:val="40"/>
+              </w:rPr>
+              <w:t>Pâ</w:t>
+            </w:r>
+            <w:r>
+              <w:rPr>
+                <w:rFonts w:ascii="BRH Malayalam Extra" w:hAnsi="BRH Malayalam Extra" w:cs="BRH Malayalam Extra"/>
+                <w:sz w:val="34"/>
+                <w:szCs w:val="40"/>
+              </w:rPr>
+              <w:t>–</w:t>
+            </w:r>
+            <w:r>
+              <w:rPr>
+                <w:rFonts w:ascii="BRH Malayalam Extra" w:hAnsi="BRH Malayalam Extra" w:cs="BRH Malayalam Extra"/>
+                <w:sz w:val="40"/>
+                <w:szCs w:val="40"/>
+              </w:rPr>
+              <w:t>Zy</w:t>
+            </w:r>
+            <w:r>
+              <w:rPr>
+                <w:rFonts w:ascii="BRH Malayalam Extra" w:hAnsi="BRH Malayalam Extra" w:cs="BRH Malayalam Extra"/>
+                <w:sz w:val="34"/>
+                <w:szCs w:val="40"/>
+              </w:rPr>
+              <w:t>–</w:t>
+            </w:r>
+            <w:r>
+              <w:rPr>
+                <w:rFonts w:ascii="BRH Malayalam Extra" w:hAnsi="BRH Malayalam Extra" w:cs="BRH Malayalam Extra"/>
+                <w:sz w:val="40"/>
+                <w:szCs w:val="40"/>
+              </w:rPr>
+              <w:t xml:space="preserve"> | </w:t>
+            </w:r>
+          </w:p>
+          <w:p>
+            <w:pPr>
+              <w:widowControl w:val="0"/>
+              <w:autoSpaceDE w:val="0"/>
+              <w:autoSpaceDN w:val="0"/>
+              <w:adjustRightInd w:val="0"/>
+              <w:spacing w:before="0" w:line="240" w:lineRule="auto"/>
+              <w:rPr>
+                <w:sz w:val="32"/>
+                <w:szCs w:val="32"/>
+                <w:lang w:val="it-IT"/>
+              </w:rPr>
+            </w:pPr>
+            <w:r>
+              <w:rPr>
+                <w:rFonts w:ascii="BRH Malayalam Extra" w:hAnsi="BRH Malayalam Extra" w:cs="BRH Malayalam Extra"/>
+                <w:sz w:val="40"/>
+                <w:szCs w:val="40"/>
+              </w:rPr>
+              <w:t>DÀ—kx</w:t>
+            </w:r>
+            <w:r>
+              <w:rPr>
+                <w:rFonts w:ascii="BRH Malayalam Extra" w:hAnsi="BRH Malayalam Extra" w:cs="BRH Malayalam Extra"/>
+                <w:sz w:val="34"/>
+                <w:szCs w:val="40"/>
+              </w:rPr>
+              <w:t>–</w:t>
+            </w:r>
+            <w:r>
+              <w:rPr>
+                <w:rFonts w:ascii="BRH Malayalam Extra" w:hAnsi="BRH Malayalam Extra" w:cs="BRH Malayalam Extra"/>
+                <w:sz w:val="40"/>
+                <w:szCs w:val="40"/>
+              </w:rPr>
+              <w:t xml:space="preserve"> CZõ¡Z§ - Z</w:t>
+            </w:r>
+            <w:r>
+              <w:rPr>
+                <w:rFonts w:ascii="BRH Malayalam Extra" w:hAnsi="BRH Malayalam Extra" w:cs="BRH Malayalam Extra"/>
+                <w:sz w:val="34"/>
+                <w:szCs w:val="40"/>
+              </w:rPr>
+              <w:t>–</w:t>
+            </w:r>
             <w:r>
               <w:rPr>
                 <w:rFonts w:ascii="BRH Malayalam Extra" w:hAnsi="BRH Malayalam Extra" w:cs="BRH Malayalam Extra"/>
@@ -420,24 +479,15 @@
                 <w:szCs w:val="40"/>
                 <w:highlight w:val="yellow"/>
               </w:rPr>
-              <w:t>j</w:t>
-            </w:r>
-            <w:r>
-              <w:rPr>
-                <w:rFonts w:ascii="BRH Malayalam Extra" w:hAnsi="BRH Malayalam Extra" w:cs="BRH Malayalam Extra"/>
-                <w:sz w:val="40"/>
-                <w:szCs w:val="40"/>
-              </w:rPr>
-              <w:t>Çõ¥ax</w:t>
-            </w:r>
-            <w:proofErr w:type="spellEnd"/>
-            <w:r>
-              <w:rPr>
-                <w:rFonts w:ascii="BRH Malayalam Extra" w:hAnsi="BRH Malayalam Extra" w:cs="BRH Malayalam Extra"/>
-                <w:sz w:val="34"/>
-                <w:szCs w:val="40"/>
-              </w:rPr>
-              <w:t>–</w:t>
+              <w:t>kx</w:t>
+            </w:r>
+            <w:r>
+              <w:rPr>
+                <w:rFonts w:ascii="BRH Malayalam Extra" w:hAnsi="BRH Malayalam Extra" w:cs="BRH Malayalam Extra"/>
+                <w:sz w:val="40"/>
+                <w:szCs w:val="40"/>
+              </w:rPr>
+              <w:t>J |</w:t>
             </w:r>
           </w:p>
         </w:tc>
@@ -453,81 +503,139 @@
           </w:tcPr>
           <w:p>
             <w:pPr>
+              <w:widowControl w:val="0"/>
+              <w:autoSpaceDE w:val="0"/>
+              <w:autoSpaceDN w:val="0"/>
+              <w:adjustRightInd w:val="0"/>
+              <w:spacing w:before="0" w:line="240" w:lineRule="auto"/>
+              <w:rPr>
+                <w:rFonts w:ascii="BRH Malayalam Extra" w:hAnsi="BRH Malayalam Extra" w:cs="BRH Malayalam Extra"/>
+                <w:sz w:val="40"/>
+                <w:szCs w:val="40"/>
+                <w:lang w:val="it-IT"/>
+              </w:rPr>
+            </w:pPr>
+            <w:r>
+              <w:rPr>
+                <w:rFonts w:ascii="BRH Malayalam Extra" w:hAnsi="BRH Malayalam Extra" w:cs="BRH Malayalam Extra"/>
+                <w:sz w:val="40"/>
+                <w:szCs w:val="40"/>
+                <w:lang w:val="it-IT"/>
+              </w:rPr>
+              <w:t>E</w:t>
+            </w:r>
+            <w:r>
+              <w:rPr>
+                <w:rFonts w:ascii="BRH Malayalam Extra" w:hAnsi="BRH Malayalam Extra" w:cs="BRH Malayalam Extra"/>
+                <w:sz w:val="34"/>
+                <w:szCs w:val="40"/>
+                <w:lang w:val="it-IT"/>
+              </w:rPr>
+              <w:t>–</w:t>
+            </w:r>
+            <w:r>
+              <w:rPr>
+                <w:rFonts w:ascii="BRH Malayalam Extra" w:hAnsi="BRH Malayalam Extra" w:cs="BRH Malayalam Extra"/>
+                <w:sz w:val="40"/>
+                <w:szCs w:val="40"/>
+                <w:lang w:val="it-IT"/>
+              </w:rPr>
+              <w:t>Pâ</w:t>
+            </w:r>
+            <w:r>
+              <w:rPr>
+                <w:rFonts w:ascii="BRH Malayalam Extra" w:hAnsi="BRH Malayalam Extra" w:cs="BRH Malayalam Extra"/>
+                <w:sz w:val="34"/>
+                <w:szCs w:val="40"/>
+                <w:lang w:val="it-IT"/>
+              </w:rPr>
+              <w:t>–</w:t>
+            </w:r>
+            <w:r>
+              <w:rPr>
+                <w:rFonts w:ascii="BRH Malayalam Extra" w:hAnsi="BRH Malayalam Extra" w:cs="BRH Malayalam Extra"/>
+                <w:sz w:val="40"/>
+                <w:szCs w:val="40"/>
+                <w:lang w:val="it-IT"/>
+              </w:rPr>
+              <w:t>Zy</w:t>
+            </w:r>
+            <w:r>
+              <w:rPr>
+                <w:rFonts w:ascii="BRH Malayalam Extra" w:hAnsi="BRH Malayalam Extra" w:cs="BRH Malayalam Extra"/>
+                <w:sz w:val="34"/>
+                <w:szCs w:val="40"/>
+                <w:lang w:val="it-IT"/>
+              </w:rPr>
+              <w:t>–</w:t>
+            </w:r>
+            <w:r>
+              <w:rPr>
+                <w:rFonts w:ascii="BRH Malayalam Extra" w:hAnsi="BRH Malayalam Extra" w:cs="BRH Malayalam Extra"/>
+                <w:sz w:val="40"/>
+                <w:szCs w:val="40"/>
+                <w:lang w:val="it-IT"/>
+              </w:rPr>
+              <w:t xml:space="preserve"> | </w:t>
+            </w:r>
+          </w:p>
+          <w:p>
+            <w:pPr>
               <w:spacing w:before="0" w:line="240" w:lineRule="auto"/>
               <w:ind w:right="-18"/>
               <w:rPr>
                 <w:sz w:val="32"/>
                 <w:szCs w:val="32"/>
-              </w:rPr>
-            </w:pPr>
-            <w:r>
-              <w:rPr>
-                <w:rFonts w:ascii="BRH Malayalam Extra" w:hAnsi="BRH Malayalam Extra" w:cs="BRH Malayalam Extra"/>
-                <w:sz w:val="40"/>
-                <w:szCs w:val="40"/>
-              </w:rPr>
-              <w:t>E</w:t>
-            </w:r>
-            <w:r>
-              <w:rPr>
-                <w:rFonts w:ascii="BRH Malayalam Extra" w:hAnsi="BRH Malayalam Extra" w:cs="BRH Malayalam Extra"/>
-                <w:sz w:val="34"/>
-                <w:szCs w:val="40"/>
-              </w:rPr>
-              <w:t>–</w:t>
-            </w:r>
-            <w:proofErr w:type="spellStart"/>
-            <w:r>
-              <w:rPr>
-                <w:rFonts w:ascii="BRH Malayalam Extra" w:hAnsi="BRH Malayalam Extra" w:cs="BRH Malayalam Extra"/>
-                <w:sz w:val="40"/>
-                <w:szCs w:val="40"/>
-              </w:rPr>
-              <w:t>Z¥px</w:t>
-            </w:r>
-            <w:proofErr w:type="spellEnd"/>
-            <w:r>
-              <w:rPr>
-                <w:rFonts w:ascii="BRH Malayalam Extra" w:hAnsi="BRH Malayalam Extra" w:cs="BRH Malayalam Extra"/>
-                <w:sz w:val="34"/>
-                <w:szCs w:val="40"/>
-              </w:rPr>
-              <w:t>–</w:t>
-            </w:r>
-            <w:r>
-              <w:rPr>
-                <w:rFonts w:ascii="BRH Malayalam Extra" w:hAnsi="BRH Malayalam Extra" w:cs="BRH Malayalam Extra"/>
-                <w:sz w:val="40"/>
-                <w:szCs w:val="40"/>
-              </w:rPr>
-              <w:t xml:space="preserve"> d </w:t>
-            </w:r>
-            <w:proofErr w:type="spellStart"/>
-            <w:r>
-              <w:rPr>
-                <w:rFonts w:ascii="BRH Malayalam Extra" w:hAnsi="BRH Malayalam Extra" w:cs="BRH Malayalam Extra"/>
-                <w:sz w:val="40"/>
-                <w:szCs w:val="40"/>
-              </w:rPr>
-              <w:t>Rz</w:t>
-            </w:r>
-            <w:proofErr w:type="spellEnd"/>
-            <w:r>
-              <w:rPr>
-                <w:rFonts w:ascii="BRH Malayalam Extra" w:hAnsi="BRH Malayalam Extra" w:cs="BRH Malayalam Extra"/>
-                <w:sz w:val="40"/>
-                <w:szCs w:val="40"/>
-              </w:rPr>
-              <w:t>˜ª</w:t>
-            </w:r>
+                <w:lang w:val="it-IT"/>
+              </w:rPr>
+            </w:pPr>
+            <w:r>
+              <w:rPr>
+                <w:rFonts w:ascii="BRH Malayalam Extra" w:hAnsi="BRH Malayalam Extra" w:cs="BRH Malayalam Extra"/>
+                <w:sz w:val="40"/>
+                <w:szCs w:val="40"/>
+                <w:lang w:val="it-IT"/>
+              </w:rPr>
+              <w:t>DÀ—kx</w:t>
+            </w:r>
+            <w:r>
+              <w:rPr>
+                <w:rFonts w:ascii="BRH Malayalam Extra" w:hAnsi="BRH Malayalam Extra" w:cs="BRH Malayalam Extra"/>
+                <w:sz w:val="34"/>
+                <w:szCs w:val="40"/>
+                <w:lang w:val="it-IT"/>
+              </w:rPr>
+              <w:t>–</w:t>
+            </w:r>
+            <w:r>
+              <w:rPr>
+                <w:rFonts w:ascii="BRH Malayalam Extra" w:hAnsi="BRH Malayalam Extra" w:cs="BRH Malayalam Extra"/>
+                <w:sz w:val="40"/>
+                <w:szCs w:val="40"/>
+                <w:lang w:val="it-IT"/>
+              </w:rPr>
+              <w:t xml:space="preserve"> CZõ¡Z§ - Z</w:t>
+            </w:r>
+            <w:bookmarkStart w:id="0" w:name="_Hlk135595686"/>
+            <w:r>
+              <w:rPr>
+                <w:rFonts w:ascii="BRH Malayalam Extra" w:hAnsi="BRH Malayalam Extra" w:cs="BRH Malayalam Extra"/>
+                <w:sz w:val="34"/>
+                <w:szCs w:val="40"/>
+                <w:lang w:val="it-IT"/>
+              </w:rPr>
+              <w:t>–</w:t>
+            </w:r>
+            <w:bookmarkEnd w:id="0"/>
             <w:r>
               <w:rPr>
                 <w:rFonts w:ascii="BRH Malayalam Extra" w:hAnsi="BRH Malayalam Extra" w:cs="BRH Malayalam Extra"/>
                 <w:sz w:val="40"/>
                 <w:szCs w:val="40"/>
                 <w:highlight w:val="green"/>
-              </w:rPr>
-              <w:t>j</w:t>
+                <w:lang w:val="it-IT"/>
+              </w:rPr>
+              <w:t>kx</w:t>
             </w:r>
             <w:r>
               <w:rPr>
@@ -535,389 +643,18 @@
                 <w:sz w:val="34"/>
                 <w:szCs w:val="40"/>
                 <w:highlight w:val="green"/>
-              </w:rPr>
-              <w:t>–</w:t>
-            </w:r>
-            <w:proofErr w:type="spellStart"/>
-            <w:r>
-              <w:rPr>
-                <w:rFonts w:ascii="BRH Malayalam Extra" w:hAnsi="BRH Malayalam Extra" w:cs="BRH Malayalam Extra"/>
-                <w:sz w:val="40"/>
-                <w:szCs w:val="40"/>
-              </w:rPr>
-              <w:t>Çõ¥ax</w:t>
-            </w:r>
-            <w:proofErr w:type="spellEnd"/>
-            <w:r>
-              <w:rPr>
-                <w:rFonts w:ascii="BRH Malayalam Extra" w:hAnsi="BRH Malayalam Extra" w:cs="BRH Malayalam Extra"/>
-                <w:sz w:val="34"/>
-                <w:szCs w:val="40"/>
-              </w:rPr>
-              <w:t>–</w:t>
-            </w:r>
-          </w:p>
-        </w:tc>
-      </w:tr>
-      <w:tr>
-        <w:trPr>
-          <w:trHeight w:val="964"/>
-        </w:trPr>
-        <w:tc>
-          <w:tcPr>
-            <w:tcW w:w="3168" w:type="dxa"/>
-            <w:tcBorders>
-              <w:top w:val="single" w:sz="4" w:space="0" w:color="000000"/>
-              <w:left w:val="single" w:sz="4" w:space="0" w:color="000000"/>
-              <w:bottom w:val="single" w:sz="4" w:space="0" w:color="000000"/>
-              <w:right w:val="single" w:sz="4" w:space="0" w:color="000000"/>
-            </w:tcBorders>
-          </w:tcPr>
-          <w:p>
-            <w:pPr>
-              <w:spacing w:before="0" w:line="240" w:lineRule="auto"/>
-              <w:rPr>
-                <w:rFonts w:cs="Latha"/>
-                <w:b/>
-                <w:sz w:val="28"/>
-                <w:szCs w:val="28"/>
-                <w:lang w:bidi="ta-IN"/>
-              </w:rPr>
-            </w:pPr>
-            <w:r>
-              <w:rPr>
-                <w:rFonts w:cs="Latha"/>
-                <w:b/>
-                <w:sz w:val="28"/>
-                <w:szCs w:val="28"/>
-                <w:lang w:bidi="ta-IN"/>
-              </w:rPr>
-              <w:t>5.3.3.3</w:t>
-            </w:r>
-            <w:r>
-              <w:rPr>
-                <w:rFonts w:cs="Latha"/>
-                <w:b/>
-                <w:sz w:val="28"/>
-                <w:szCs w:val="28"/>
-                <w:lang w:bidi="ta-IN"/>
-              </w:rPr>
-              <w:t xml:space="preserve"> – </w:t>
-            </w:r>
-            <w:proofErr w:type="spellStart"/>
-            <w:r>
-              <w:rPr>
-                <w:rFonts w:cs="Latha"/>
-                <w:b/>
-                <w:sz w:val="28"/>
-                <w:szCs w:val="28"/>
-                <w:lang w:bidi="ta-IN"/>
-              </w:rPr>
-              <w:t>Vaakyam</w:t>
-            </w:r>
-            <w:proofErr w:type="spellEnd"/>
-          </w:p>
-          <w:p>
-            <w:pPr>
-              <w:spacing w:before="0" w:line="240" w:lineRule="auto"/>
-              <w:rPr>
-                <w:rFonts w:cs="Latha"/>
-                <w:b/>
-                <w:sz w:val="28"/>
-                <w:szCs w:val="28"/>
-                <w:lang w:bidi="ta-IN"/>
-              </w:rPr>
-            </w:pPr>
-            <w:r>
-              <w:rPr>
-                <w:rFonts w:cs="Latha"/>
-                <w:b/>
-                <w:sz w:val="28"/>
-                <w:szCs w:val="28"/>
-                <w:lang w:bidi="ta-IN"/>
-              </w:rPr>
-              <w:t xml:space="preserve">Line No. – </w:t>
-            </w:r>
-            <w:r>
-              <w:rPr>
-                <w:rFonts w:cs="Latha"/>
-                <w:b/>
-                <w:sz w:val="28"/>
-                <w:szCs w:val="28"/>
-                <w:lang w:bidi="ta-IN"/>
-              </w:rPr>
-              <w:t>7th</w:t>
-            </w:r>
-            <w:r>
-              <w:rPr>
-                <w:rFonts w:cs="Latha"/>
-                <w:b/>
-                <w:sz w:val="28"/>
-                <w:szCs w:val="28"/>
-                <w:lang w:bidi="ta-IN"/>
-              </w:rPr>
-              <w:t xml:space="preserve"> Line</w:t>
-            </w:r>
-          </w:p>
-          <w:p>
-            <w:pPr>
-              <w:spacing w:before="0" w:line="240" w:lineRule="auto"/>
-              <w:rPr>
-                <w:b/>
-                <w:sz w:val="32"/>
-                <w:szCs w:val="32"/>
-                <w:cs/>
-              </w:rPr>
-            </w:pPr>
-            <w:proofErr w:type="spellStart"/>
-            <w:r>
-              <w:rPr>
-                <w:rFonts w:cs="Latha"/>
-                <w:b/>
-                <w:sz w:val="28"/>
-                <w:szCs w:val="28"/>
-                <w:lang w:bidi="ta-IN"/>
-              </w:rPr>
-              <w:t>Panchaati</w:t>
-            </w:r>
-            <w:proofErr w:type="spellEnd"/>
-            <w:r>
-              <w:rPr>
-                <w:rFonts w:cs="Latha"/>
-                <w:b/>
-                <w:sz w:val="28"/>
-                <w:szCs w:val="28"/>
-                <w:lang w:bidi="ta-IN"/>
-              </w:rPr>
-              <w:t xml:space="preserve"> No. - 13</w:t>
-            </w:r>
-          </w:p>
-        </w:tc>
-        <w:tc>
-          <w:tcPr>
-            <w:tcW w:w="4820" w:type="dxa"/>
-            <w:tcBorders>
-              <w:top w:val="single" w:sz="4" w:space="0" w:color="000000"/>
-              <w:left w:val="single" w:sz="4" w:space="0" w:color="000000"/>
-              <w:bottom w:val="single" w:sz="4" w:space="0" w:color="000000"/>
-              <w:right w:val="single" w:sz="4" w:space="0" w:color="000000"/>
-            </w:tcBorders>
-          </w:tcPr>
-          <w:p>
-            <w:pPr>
-              <w:spacing w:before="0" w:line="240" w:lineRule="auto"/>
-              <w:jc w:val="center"/>
-              <w:rPr>
-                <w:sz w:val="32"/>
-                <w:szCs w:val="32"/>
-              </w:rPr>
-            </w:pPr>
-            <w:proofErr w:type="spellStart"/>
-            <w:r>
-              <w:rPr>
-                <w:rFonts w:ascii="BRH Malayalam Extra" w:hAnsi="BRH Malayalam Extra" w:cs="BRH Malayalam Extra"/>
-                <w:sz w:val="40"/>
-                <w:szCs w:val="40"/>
-              </w:rPr>
-              <w:t>dpb</w:t>
-            </w:r>
-            <w:proofErr w:type="spellEnd"/>
-            <w:r>
-              <w:rPr>
-                <w:rFonts w:ascii="BRH Malayalam Extra" w:hAnsi="BRH Malayalam Extra" w:cs="BRH Malayalam Extra"/>
-                <w:sz w:val="34"/>
-                <w:szCs w:val="40"/>
-              </w:rPr>
-              <w:t>–</w:t>
-            </w:r>
-            <w:r>
-              <w:rPr>
-                <w:rFonts w:ascii="BRH Malayalam Extra" w:hAnsi="BRH Malayalam Extra" w:cs="BRH Malayalam Extra"/>
-                <w:sz w:val="40"/>
-                <w:szCs w:val="40"/>
-              </w:rPr>
-              <w:t xml:space="preserve">q </w:t>
-            </w:r>
-            <w:proofErr w:type="spellStart"/>
-            <w:r>
-              <w:rPr>
-                <w:rFonts w:ascii="BRH Malayalam Extra" w:hAnsi="BRH Malayalam Extra" w:cs="BRH Malayalam Extra"/>
-                <w:sz w:val="40"/>
-                <w:szCs w:val="40"/>
-              </w:rPr>
-              <w:t>CZõ</w:t>
-            </w:r>
-            <w:proofErr w:type="spellEnd"/>
-            <w:r>
-              <w:rPr>
-                <w:rFonts w:ascii="BRH Malayalam Extra" w:hAnsi="BRH Malayalam Extra" w:cs="BRH Malayalam Extra"/>
-                <w:sz w:val="40"/>
-                <w:szCs w:val="40"/>
-              </w:rPr>
-              <w:t>¡—</w:t>
-            </w:r>
-            <w:proofErr w:type="spellStart"/>
-            <w:r>
-              <w:rPr>
-                <w:rFonts w:ascii="BRH Malayalam Extra" w:hAnsi="BRH Malayalam Extra" w:cs="BRH Malayalam Extra"/>
-                <w:sz w:val="40"/>
-                <w:szCs w:val="40"/>
-              </w:rPr>
-              <w:t>Àk</w:t>
-            </w:r>
-            <w:proofErr w:type="spellEnd"/>
-            <w:r>
-              <w:rPr>
-                <w:rFonts w:ascii="BRH Malayalam Extra" w:hAnsi="BRH Malayalam Extra" w:cs="BRH Malayalam Extra"/>
-                <w:sz w:val="34"/>
-                <w:szCs w:val="40"/>
-              </w:rPr>
-              <w:t xml:space="preserve">– </w:t>
-            </w:r>
-            <w:proofErr w:type="spellStart"/>
-            <w:r>
-              <w:rPr>
-                <w:rFonts w:ascii="BRH Malayalam Extra" w:hAnsi="BRH Malayalam Extra" w:cs="BRH Malayalam Extra"/>
-                <w:sz w:val="40"/>
-                <w:szCs w:val="40"/>
-                <w:highlight w:val="yellow"/>
-              </w:rPr>
-              <w:t>Z</w:t>
-            </w:r>
-            <w:r>
-              <w:rPr>
-                <w:rFonts w:ascii="BRH Malayalam Extra" w:hAnsi="BRH Malayalam Extra" w:cs="BRH Malayalam Extra"/>
-                <w:sz w:val="40"/>
-                <w:szCs w:val="40"/>
-              </w:rPr>
-              <w:t>sôx˜a</w:t>
-            </w:r>
-            <w:proofErr w:type="spellEnd"/>
-            <w:r>
-              <w:rPr>
-                <w:rFonts w:ascii="BRH Malayalam Extra" w:hAnsi="BRH Malayalam Extra" w:cs="BRH Malayalam Extra"/>
-                <w:sz w:val="40"/>
-                <w:szCs w:val="40"/>
-              </w:rPr>
-              <w:t>§</w:t>
-            </w:r>
-          </w:p>
-        </w:tc>
-        <w:tc>
-          <w:tcPr>
-            <w:tcW w:w="4961" w:type="dxa"/>
-            <w:tcBorders>
-              <w:top w:val="single" w:sz="4" w:space="0" w:color="000000"/>
-              <w:left w:val="single" w:sz="4" w:space="0" w:color="000000"/>
-              <w:bottom w:val="single" w:sz="4" w:space="0" w:color="000000"/>
-              <w:right w:val="single" w:sz="4" w:space="0" w:color="000000"/>
-            </w:tcBorders>
-          </w:tcPr>
-          <w:p>
-            <w:pPr>
-              <w:spacing w:before="0" w:line="240" w:lineRule="auto"/>
-              <w:ind w:right="-18"/>
-              <w:rPr>
-                <w:sz w:val="32"/>
-                <w:szCs w:val="32"/>
-              </w:rPr>
-            </w:pPr>
-            <w:proofErr w:type="spellStart"/>
-            <w:r>
-              <w:rPr>
-                <w:rFonts w:ascii="BRH Malayalam Extra" w:hAnsi="BRH Malayalam Extra" w:cs="BRH Malayalam Extra"/>
-                <w:sz w:val="40"/>
-                <w:szCs w:val="40"/>
-              </w:rPr>
-              <w:t>dpb</w:t>
-            </w:r>
-            <w:proofErr w:type="spellEnd"/>
-            <w:r>
-              <w:rPr>
-                <w:rFonts w:ascii="BRH Malayalam Extra" w:hAnsi="BRH Malayalam Extra" w:cs="BRH Malayalam Extra"/>
-                <w:sz w:val="34"/>
-                <w:szCs w:val="40"/>
-              </w:rPr>
-              <w:t>–</w:t>
-            </w:r>
-            <w:r>
-              <w:rPr>
-                <w:rFonts w:ascii="BRH Malayalam Extra" w:hAnsi="BRH Malayalam Extra" w:cs="BRH Malayalam Extra"/>
-                <w:sz w:val="40"/>
-                <w:szCs w:val="40"/>
-              </w:rPr>
-              <w:t xml:space="preserve">q </w:t>
-            </w:r>
-            <w:proofErr w:type="spellStart"/>
-            <w:r>
-              <w:rPr>
-                <w:rFonts w:ascii="BRH Malayalam Extra" w:hAnsi="BRH Malayalam Extra" w:cs="BRH Malayalam Extra"/>
-                <w:sz w:val="40"/>
-                <w:szCs w:val="40"/>
-              </w:rPr>
-              <w:t>CZõ</w:t>
-            </w:r>
-            <w:proofErr w:type="spellEnd"/>
-            <w:r>
-              <w:rPr>
-                <w:rFonts w:ascii="BRH Malayalam Extra" w:hAnsi="BRH Malayalam Extra" w:cs="BRH Malayalam Extra"/>
-                <w:sz w:val="40"/>
-                <w:szCs w:val="40"/>
-              </w:rPr>
-              <w:t>¡—</w:t>
-            </w:r>
-            <w:proofErr w:type="spellStart"/>
-            <w:r>
-              <w:rPr>
-                <w:rFonts w:ascii="BRH Malayalam Extra" w:hAnsi="BRH Malayalam Extra" w:cs="BRH Malayalam Extra"/>
-                <w:sz w:val="40"/>
-                <w:szCs w:val="40"/>
-              </w:rPr>
-              <w:t>Àk</w:t>
-            </w:r>
-            <w:proofErr w:type="spellEnd"/>
-            <w:r>
-              <w:rPr>
-                <w:rFonts w:ascii="BRH Malayalam Extra" w:hAnsi="BRH Malayalam Extra" w:cs="BRH Malayalam Extra"/>
-                <w:sz w:val="34"/>
-                <w:szCs w:val="40"/>
-              </w:rPr>
-              <w:t xml:space="preserve">– </w:t>
-            </w:r>
-            <w:proofErr w:type="spellStart"/>
-            <w:r>
-              <w:rPr>
-                <w:rFonts w:ascii="BRH Malayalam Extra" w:hAnsi="BRH Malayalam Extra" w:cs="BRH Malayalam Extra"/>
-                <w:sz w:val="40"/>
-                <w:szCs w:val="40"/>
-                <w:highlight w:val="green"/>
-              </w:rPr>
-              <w:t>s</w:t>
-            </w:r>
-            <w:r>
-              <w:rPr>
-                <w:rFonts w:ascii="BRH Malayalam Extra" w:hAnsi="BRH Malayalam Extra" w:cs="BRH Malayalam Extra"/>
-                <w:sz w:val="40"/>
-                <w:szCs w:val="40"/>
-              </w:rPr>
-              <w:t>ë</w:t>
-            </w:r>
-            <w:r>
-              <w:rPr>
-                <w:rFonts w:ascii="BRH Malayalam Extra" w:hAnsi="BRH Malayalam Extra" w:cs="BRH Malayalam Extra"/>
-                <w:sz w:val="40"/>
-                <w:szCs w:val="40"/>
-              </w:rPr>
-              <w:t>sôx˜a</w:t>
-            </w:r>
-            <w:proofErr w:type="spellEnd"/>
-            <w:r>
-              <w:rPr>
-                <w:rFonts w:ascii="BRH Malayalam Extra" w:hAnsi="BRH Malayalam Extra" w:cs="BRH Malayalam Extra"/>
-                <w:sz w:val="40"/>
-                <w:szCs w:val="40"/>
-              </w:rPr>
-              <w:t>§</w:t>
+                <w:lang w:val="it-IT"/>
+              </w:rPr>
+              <w:t>–</w:t>
+            </w:r>
+            <w:r>
+              <w:rPr>
+                <w:rFonts w:ascii="BRH Malayalam Extra" w:hAnsi="BRH Malayalam Extra" w:cs="BRH Malayalam Extra"/>
+                <w:sz w:val="40"/>
+                <w:szCs w:val="40"/>
+                <w:lang w:val="it-IT"/>
+              </w:rPr>
+              <w:t>J |</w:t>
             </w:r>
           </w:p>
         </w:tc>
@@ -932,18 +669,9 @@
           <w:sz w:val="32"/>
           <w:szCs w:val="32"/>
           <w:u w:val="single"/>
+          <w:lang w:val="it-IT"/>
         </w:rPr>
       </w:pPr>
-      <w:r>
-        <w:rPr>
-          <w:b/>
-          <w:bCs/>
-          <w:sz w:val="32"/>
-          <w:szCs w:val="32"/>
-          <w:u w:val="single"/>
-        </w:rPr>
-        <w:t>======================</w:t>
-      </w:r>
     </w:p>
     <w:p>
       <w:pPr>
@@ -954,9 +682,13 @@
           <w:sz w:val="32"/>
           <w:szCs w:val="32"/>
           <w:u w:val="single"/>
+          <w:lang w:val="it-IT"/>
         </w:rPr>
       </w:pPr>
-      <w:r>
+    </w:p>
+    <w:p>
+      <w:pPr>
+        <w:jc w:val="center"/>
         <w:rPr>
           <w:b/>
           <w:bCs/>
@@ -964,9 +696,7 @@
           <w:szCs w:val="32"/>
           <w:u w:val="single"/>
         </w:rPr>
-        <w:t xml:space="preserve">TS </w:t>
-      </w:r>
-      <w:proofErr w:type="spellStart"/>
+      </w:pPr>
       <w:r>
         <w:rPr>
           <w:b/>
@@ -975,9 +705,8 @@
           <w:szCs w:val="32"/>
           <w:u w:val="single"/>
         </w:rPr>
-        <w:t>Pada</w:t>
+        <w:t>TS Pada Paatam – TS 5.3 Malayalam co</w:t>
       </w:r>
-      <w:proofErr w:type="spellEnd"/>
       <w:r>
         <w:rPr>
           <w:b/>
@@ -986,9 +715,8 @@
           <w:szCs w:val="32"/>
           <w:u w:val="single"/>
         </w:rPr>
-        <w:t xml:space="preserve"> </w:t>
+        <w:t>rrections –</w:t>
       </w:r>
-      <w:proofErr w:type="spellStart"/>
       <w:r>
         <w:rPr>
           <w:b/>
@@ -997,9 +725,8 @@
           <w:szCs w:val="32"/>
           <w:u w:val="single"/>
         </w:rPr>
-        <w:t>Paatam</w:t>
+        <w:t xml:space="preserve"> </w:t>
       </w:r>
-      <w:proofErr w:type="spellEnd"/>
       <w:r>
         <w:rPr>
           <w:b/>
@@ -1008,7 +735,7 @@
           <w:szCs w:val="32"/>
           <w:u w:val="single"/>
         </w:rPr>
-        <w:t xml:space="preserve"> – TS 5.3 Malayalam co</w:t>
+        <w:t xml:space="preserve">Observed till </w:t>
       </w:r>
       <w:r>
         <w:rPr>
@@ -1018,37 +745,7 @@
           <w:szCs w:val="32"/>
           <w:u w:val="single"/>
         </w:rPr>
-        <w:t>rrections –</w:t>
-      </w:r>
-      <w:r>
-        <w:rPr>
-          <w:b/>
-          <w:bCs/>
-          <w:sz w:val="32"/>
-          <w:szCs w:val="32"/>
-          <w:u w:val="single"/>
-        </w:rPr>
-        <w:t xml:space="preserve"> </w:t>
-      </w:r>
-      <w:r>
-        <w:rPr>
-          <w:b/>
-          <w:bCs/>
-          <w:sz w:val="32"/>
-          <w:szCs w:val="32"/>
-          <w:u w:val="single"/>
-        </w:rPr>
-        <w:t xml:space="preserve">Observed till </w:t>
-      </w:r>
-      <w:r>
-        <w:rPr>
-          <w:b/>
-          <w:bCs/>
-          <w:sz w:val="32"/>
-          <w:szCs w:val="32"/>
-          <w:u w:val="single"/>
-        </w:rPr>
-        <w:t>31st May 2020</w:t>
+        <w:t>28th February 2021</w:t>
       </w:r>
     </w:p>
     <w:p>
@@ -1174,6 +871,763 @@
       </w:tr>
       <w:tr>
         <w:trPr>
+          <w:trHeight w:val="964"/>
+        </w:trPr>
+        <w:tc>
+          <w:tcPr>
+            <w:tcW w:w="3168" w:type="dxa"/>
+            <w:tcBorders>
+              <w:top w:val="single" w:sz="4" w:space="0" w:color="000000"/>
+              <w:left w:val="single" w:sz="4" w:space="0" w:color="000000"/>
+              <w:bottom w:val="single" w:sz="4" w:space="0" w:color="000000"/>
+              <w:right w:val="single" w:sz="4" w:space="0" w:color="000000"/>
+            </w:tcBorders>
+          </w:tcPr>
+          <w:p>
+            <w:pPr>
+              <w:spacing w:before="0" w:line="240" w:lineRule="auto"/>
+              <w:rPr>
+                <w:rFonts w:cs="Latha"/>
+                <w:b/>
+                <w:sz w:val="28"/>
+                <w:szCs w:val="28"/>
+                <w:lang w:bidi="ta-IN"/>
+              </w:rPr>
+            </w:pPr>
+            <w:r>
+              <w:rPr>
+                <w:rFonts w:cs="Latha"/>
+                <w:b/>
+                <w:sz w:val="28"/>
+                <w:szCs w:val="28"/>
+                <w:lang w:bidi="ta-IN"/>
+              </w:rPr>
+              <w:t>5.3.1.2 – Vaakyam</w:t>
+            </w:r>
+          </w:p>
+          <w:p>
+            <w:pPr>
+              <w:spacing w:before="0" w:line="240" w:lineRule="auto"/>
+              <w:rPr>
+                <w:rFonts w:cs="Latha"/>
+                <w:b/>
+                <w:sz w:val="28"/>
+                <w:szCs w:val="28"/>
+                <w:lang w:bidi="ta-IN"/>
+              </w:rPr>
+            </w:pPr>
+            <w:r>
+              <w:rPr>
+                <w:rFonts w:cs="Latha"/>
+                <w:b/>
+                <w:sz w:val="28"/>
+                <w:szCs w:val="28"/>
+                <w:lang w:bidi="ta-IN"/>
+              </w:rPr>
+              <w:t>Line No. - 6</w:t>
+            </w:r>
+          </w:p>
+          <w:p>
+            <w:pPr>
+              <w:spacing w:before="0" w:line="240" w:lineRule="auto"/>
+              <w:rPr>
+                <w:b/>
+                <w:sz w:val="32"/>
+                <w:szCs w:val="32"/>
+                <w:cs/>
+              </w:rPr>
+            </w:pPr>
+            <w:r>
+              <w:rPr>
+                <w:rFonts w:cs="Latha"/>
+                <w:b/>
+                <w:sz w:val="28"/>
+                <w:szCs w:val="28"/>
+                <w:lang w:bidi="ta-IN"/>
+              </w:rPr>
+              <w:t>Panchaati No. - 2</w:t>
+            </w:r>
+          </w:p>
+        </w:tc>
+        <w:tc>
+          <w:tcPr>
+            <w:tcW w:w="4820" w:type="dxa"/>
+            <w:tcBorders>
+              <w:top w:val="single" w:sz="4" w:space="0" w:color="000000"/>
+              <w:left w:val="single" w:sz="4" w:space="0" w:color="000000"/>
+              <w:bottom w:val="single" w:sz="4" w:space="0" w:color="000000"/>
+              <w:right w:val="single" w:sz="4" w:space="0" w:color="000000"/>
+            </w:tcBorders>
+          </w:tcPr>
+          <w:p>
+            <w:pPr>
+              <w:spacing w:before="0" w:line="240" w:lineRule="auto"/>
+              <w:jc w:val="center"/>
+              <w:rPr>
+                <w:sz w:val="32"/>
+                <w:szCs w:val="32"/>
+                <w:lang w:val="it-IT"/>
+              </w:rPr>
+            </w:pPr>
+            <w:r>
+              <w:rPr>
+                <w:rFonts w:ascii="BRH Malayalam Extra" w:hAnsi="BRH Malayalam Extra" w:cs="BRH Malayalam Extra"/>
+                <w:sz w:val="40"/>
+                <w:szCs w:val="40"/>
+                <w:lang w:val="it-IT"/>
+              </w:rPr>
+              <w:t>E</w:t>
+            </w:r>
+            <w:r>
+              <w:rPr>
+                <w:rFonts w:ascii="BRH Malayalam Extra" w:hAnsi="BRH Malayalam Extra" w:cs="BRH Malayalam Extra"/>
+                <w:sz w:val="34"/>
+                <w:szCs w:val="40"/>
+                <w:lang w:val="it-IT"/>
+              </w:rPr>
+              <w:t>–</w:t>
+            </w:r>
+            <w:r>
+              <w:rPr>
+                <w:rFonts w:ascii="BRH Malayalam Extra" w:hAnsi="BRH Malayalam Extra" w:cs="BRH Malayalam Extra"/>
+                <w:sz w:val="40"/>
+                <w:szCs w:val="40"/>
+                <w:lang w:val="it-IT"/>
+              </w:rPr>
+              <w:t>Z¥px</w:t>
+            </w:r>
+            <w:r>
+              <w:rPr>
+                <w:rFonts w:ascii="BRH Malayalam Extra" w:hAnsi="BRH Malayalam Extra" w:cs="BRH Malayalam Extra"/>
+                <w:sz w:val="34"/>
+                <w:szCs w:val="40"/>
+                <w:lang w:val="it-IT"/>
+              </w:rPr>
+              <w:t>–</w:t>
+            </w:r>
+            <w:r>
+              <w:rPr>
+                <w:rFonts w:ascii="BRH Malayalam Extra" w:hAnsi="BRH Malayalam Extra" w:cs="BRH Malayalam Extra"/>
+                <w:sz w:val="40"/>
+                <w:szCs w:val="40"/>
+                <w:lang w:val="it-IT"/>
+              </w:rPr>
+              <w:t xml:space="preserve"> d Rz˜ª</w:t>
+            </w:r>
+            <w:r>
+              <w:rPr>
+                <w:rFonts w:ascii="BRH Malayalam Extra" w:hAnsi="BRH Malayalam Extra" w:cs="BRH Malayalam Extra"/>
+                <w:sz w:val="40"/>
+                <w:szCs w:val="40"/>
+                <w:highlight w:val="yellow"/>
+                <w:lang w:val="it-IT"/>
+              </w:rPr>
+              <w:t>j</w:t>
+            </w:r>
+            <w:r>
+              <w:rPr>
+                <w:rFonts w:ascii="BRH Malayalam Extra" w:hAnsi="BRH Malayalam Extra" w:cs="BRH Malayalam Extra"/>
+                <w:sz w:val="40"/>
+                <w:szCs w:val="40"/>
+                <w:lang w:val="it-IT"/>
+              </w:rPr>
+              <w:t>Çõ¥ax</w:t>
+            </w:r>
+            <w:r>
+              <w:rPr>
+                <w:rFonts w:ascii="BRH Malayalam Extra" w:hAnsi="BRH Malayalam Extra" w:cs="BRH Malayalam Extra"/>
+                <w:sz w:val="34"/>
+                <w:szCs w:val="40"/>
+                <w:lang w:val="it-IT"/>
+              </w:rPr>
+              <w:t>–</w:t>
+            </w:r>
+          </w:p>
+        </w:tc>
+        <w:tc>
+          <w:tcPr>
+            <w:tcW w:w="4961" w:type="dxa"/>
+            <w:tcBorders>
+              <w:top w:val="single" w:sz="4" w:space="0" w:color="000000"/>
+              <w:left w:val="single" w:sz="4" w:space="0" w:color="000000"/>
+              <w:bottom w:val="single" w:sz="4" w:space="0" w:color="000000"/>
+              <w:right w:val="single" w:sz="4" w:space="0" w:color="000000"/>
+            </w:tcBorders>
+          </w:tcPr>
+          <w:p>
+            <w:pPr>
+              <w:spacing w:before="0" w:line="240" w:lineRule="auto"/>
+              <w:ind w:right="-18"/>
+              <w:rPr>
+                <w:sz w:val="32"/>
+                <w:szCs w:val="32"/>
+                <w:lang w:val="it-IT"/>
+              </w:rPr>
+            </w:pPr>
+            <w:r>
+              <w:rPr>
+                <w:rFonts w:ascii="BRH Malayalam Extra" w:hAnsi="BRH Malayalam Extra" w:cs="BRH Malayalam Extra"/>
+                <w:sz w:val="40"/>
+                <w:szCs w:val="40"/>
+                <w:lang w:val="it-IT"/>
+              </w:rPr>
+              <w:t>E</w:t>
+            </w:r>
+            <w:r>
+              <w:rPr>
+                <w:rFonts w:ascii="BRH Malayalam Extra" w:hAnsi="BRH Malayalam Extra" w:cs="BRH Malayalam Extra"/>
+                <w:sz w:val="34"/>
+                <w:szCs w:val="40"/>
+                <w:lang w:val="it-IT"/>
+              </w:rPr>
+              <w:t>–</w:t>
+            </w:r>
+            <w:r>
+              <w:rPr>
+                <w:rFonts w:ascii="BRH Malayalam Extra" w:hAnsi="BRH Malayalam Extra" w:cs="BRH Malayalam Extra"/>
+                <w:sz w:val="40"/>
+                <w:szCs w:val="40"/>
+                <w:lang w:val="it-IT"/>
+              </w:rPr>
+              <w:t>Z¥px</w:t>
+            </w:r>
+            <w:r>
+              <w:rPr>
+                <w:rFonts w:ascii="BRH Malayalam Extra" w:hAnsi="BRH Malayalam Extra" w:cs="BRH Malayalam Extra"/>
+                <w:sz w:val="34"/>
+                <w:szCs w:val="40"/>
+                <w:lang w:val="it-IT"/>
+              </w:rPr>
+              <w:t>–</w:t>
+            </w:r>
+            <w:r>
+              <w:rPr>
+                <w:rFonts w:ascii="BRH Malayalam Extra" w:hAnsi="BRH Malayalam Extra" w:cs="BRH Malayalam Extra"/>
+                <w:sz w:val="40"/>
+                <w:szCs w:val="40"/>
+                <w:lang w:val="it-IT"/>
+              </w:rPr>
+              <w:t xml:space="preserve"> d Rz˜ª</w:t>
+            </w:r>
+            <w:r>
+              <w:rPr>
+                <w:rFonts w:ascii="BRH Malayalam Extra" w:hAnsi="BRH Malayalam Extra" w:cs="BRH Malayalam Extra"/>
+                <w:sz w:val="40"/>
+                <w:szCs w:val="40"/>
+                <w:highlight w:val="green"/>
+                <w:lang w:val="it-IT"/>
+              </w:rPr>
+              <w:t>j</w:t>
+            </w:r>
+            <w:r>
+              <w:rPr>
+                <w:rFonts w:ascii="BRH Malayalam Extra" w:hAnsi="BRH Malayalam Extra" w:cs="BRH Malayalam Extra"/>
+                <w:sz w:val="34"/>
+                <w:szCs w:val="40"/>
+                <w:highlight w:val="green"/>
+                <w:lang w:val="it-IT"/>
+              </w:rPr>
+              <w:t>–</w:t>
+            </w:r>
+            <w:r>
+              <w:rPr>
+                <w:rFonts w:ascii="BRH Malayalam Extra" w:hAnsi="BRH Malayalam Extra" w:cs="BRH Malayalam Extra"/>
+                <w:sz w:val="40"/>
+                <w:szCs w:val="40"/>
+                <w:lang w:val="it-IT"/>
+              </w:rPr>
+              <w:t>Çõ¥ax</w:t>
+            </w:r>
+            <w:r>
+              <w:rPr>
+                <w:rFonts w:ascii="BRH Malayalam Extra" w:hAnsi="BRH Malayalam Extra" w:cs="BRH Malayalam Extra"/>
+                <w:sz w:val="34"/>
+                <w:szCs w:val="40"/>
+                <w:lang w:val="it-IT"/>
+              </w:rPr>
+              <w:t>–</w:t>
+            </w:r>
+          </w:p>
+        </w:tc>
+      </w:tr>
+      <w:tr>
+        <w:trPr>
+          <w:trHeight w:val="964"/>
+        </w:trPr>
+        <w:tc>
+          <w:tcPr>
+            <w:tcW w:w="3168" w:type="dxa"/>
+            <w:tcBorders>
+              <w:top w:val="single" w:sz="4" w:space="0" w:color="000000"/>
+              <w:left w:val="single" w:sz="4" w:space="0" w:color="000000"/>
+              <w:bottom w:val="single" w:sz="4" w:space="0" w:color="000000"/>
+              <w:right w:val="single" w:sz="4" w:space="0" w:color="000000"/>
+            </w:tcBorders>
+          </w:tcPr>
+          <w:p>
+            <w:pPr>
+              <w:spacing w:before="0" w:line="240" w:lineRule="auto"/>
+              <w:rPr>
+                <w:rFonts w:cs="Latha"/>
+                <w:b/>
+                <w:sz w:val="28"/>
+                <w:szCs w:val="28"/>
+                <w:lang w:bidi="ta-IN"/>
+              </w:rPr>
+            </w:pPr>
+            <w:r>
+              <w:rPr>
+                <w:rFonts w:cs="Latha"/>
+                <w:b/>
+                <w:sz w:val="28"/>
+                <w:szCs w:val="28"/>
+                <w:lang w:bidi="ta-IN"/>
+              </w:rPr>
+              <w:t>5.3.3.3</w:t>
+            </w:r>
+            <w:r>
+              <w:rPr>
+                <w:rFonts w:cs="Latha"/>
+                <w:b/>
+                <w:sz w:val="28"/>
+                <w:szCs w:val="28"/>
+                <w:lang w:bidi="ta-IN"/>
+              </w:rPr>
+              <w:t xml:space="preserve"> – Vaakyam</w:t>
+            </w:r>
+          </w:p>
+          <w:p>
+            <w:pPr>
+              <w:spacing w:before="0" w:line="240" w:lineRule="auto"/>
+              <w:rPr>
+                <w:rFonts w:cs="Latha"/>
+                <w:b/>
+                <w:sz w:val="28"/>
+                <w:szCs w:val="28"/>
+                <w:lang w:bidi="ta-IN"/>
+              </w:rPr>
+            </w:pPr>
+            <w:r>
+              <w:rPr>
+                <w:rFonts w:cs="Latha"/>
+                <w:b/>
+                <w:sz w:val="28"/>
+                <w:szCs w:val="28"/>
+                <w:lang w:bidi="ta-IN"/>
+              </w:rPr>
+              <w:t xml:space="preserve">Line No. – </w:t>
+            </w:r>
+            <w:r>
+              <w:rPr>
+                <w:rFonts w:cs="Latha"/>
+                <w:b/>
+                <w:sz w:val="28"/>
+                <w:szCs w:val="28"/>
+                <w:lang w:bidi="ta-IN"/>
+              </w:rPr>
+              <w:t>7th</w:t>
+            </w:r>
+            <w:r>
+              <w:rPr>
+                <w:rFonts w:cs="Latha"/>
+                <w:b/>
+                <w:sz w:val="28"/>
+                <w:szCs w:val="28"/>
+                <w:lang w:bidi="ta-IN"/>
+              </w:rPr>
+              <w:t xml:space="preserve"> Line</w:t>
+            </w:r>
+          </w:p>
+          <w:p>
+            <w:pPr>
+              <w:spacing w:before="0" w:line="240" w:lineRule="auto"/>
+              <w:rPr>
+                <w:b/>
+                <w:sz w:val="32"/>
+                <w:szCs w:val="32"/>
+                <w:cs/>
+              </w:rPr>
+            </w:pPr>
+            <w:r>
+              <w:rPr>
+                <w:rFonts w:cs="Latha"/>
+                <w:b/>
+                <w:sz w:val="28"/>
+                <w:szCs w:val="28"/>
+                <w:lang w:bidi="ta-IN"/>
+              </w:rPr>
+              <w:t>Panchaati</w:t>
+            </w:r>
+            <w:r>
+              <w:rPr>
+                <w:rFonts w:cs="Latha"/>
+                <w:b/>
+                <w:sz w:val="28"/>
+                <w:szCs w:val="28"/>
+                <w:lang w:bidi="ta-IN"/>
+              </w:rPr>
+              <w:t xml:space="preserve"> No. - 13</w:t>
+            </w:r>
+          </w:p>
+        </w:tc>
+        <w:tc>
+          <w:tcPr>
+            <w:tcW w:w="4820" w:type="dxa"/>
+            <w:tcBorders>
+              <w:top w:val="single" w:sz="4" w:space="0" w:color="000000"/>
+              <w:left w:val="single" w:sz="4" w:space="0" w:color="000000"/>
+              <w:bottom w:val="single" w:sz="4" w:space="0" w:color="000000"/>
+              <w:right w:val="single" w:sz="4" w:space="0" w:color="000000"/>
+            </w:tcBorders>
+          </w:tcPr>
+          <w:p>
+            <w:pPr>
+              <w:spacing w:before="0" w:line="240" w:lineRule="auto"/>
+              <w:jc w:val="center"/>
+              <w:rPr>
+                <w:sz w:val="32"/>
+                <w:szCs w:val="32"/>
+              </w:rPr>
+            </w:pPr>
+            <w:r>
+              <w:rPr>
+                <w:rFonts w:ascii="BRH Malayalam Extra" w:hAnsi="BRH Malayalam Extra" w:cs="BRH Malayalam Extra"/>
+                <w:sz w:val="40"/>
+                <w:szCs w:val="40"/>
+              </w:rPr>
+              <w:t>dpb</w:t>
+            </w:r>
+            <w:r>
+              <w:rPr>
+                <w:rFonts w:ascii="BRH Malayalam Extra" w:hAnsi="BRH Malayalam Extra" w:cs="BRH Malayalam Extra"/>
+                <w:sz w:val="34"/>
+                <w:szCs w:val="40"/>
+              </w:rPr>
+              <w:t>–</w:t>
+            </w:r>
+            <w:r>
+              <w:rPr>
+                <w:rFonts w:ascii="BRH Malayalam Extra" w:hAnsi="BRH Malayalam Extra" w:cs="BRH Malayalam Extra"/>
+                <w:sz w:val="40"/>
+                <w:szCs w:val="40"/>
+              </w:rPr>
+              <w:t>q CZõ¡—Àk</w:t>
+            </w:r>
+            <w:r>
+              <w:rPr>
+                <w:rFonts w:ascii="BRH Malayalam Extra" w:hAnsi="BRH Malayalam Extra" w:cs="BRH Malayalam Extra"/>
+                <w:sz w:val="34"/>
+                <w:szCs w:val="40"/>
+              </w:rPr>
+              <w:t xml:space="preserve">– </w:t>
+            </w:r>
+            <w:r>
+              <w:rPr>
+                <w:rFonts w:ascii="BRH Malayalam Extra" w:hAnsi="BRH Malayalam Extra" w:cs="BRH Malayalam Extra"/>
+                <w:sz w:val="40"/>
+                <w:szCs w:val="40"/>
+                <w:highlight w:val="yellow"/>
+              </w:rPr>
+              <w:t>Z</w:t>
+            </w:r>
+            <w:r>
+              <w:rPr>
+                <w:rFonts w:ascii="BRH Malayalam Extra" w:hAnsi="BRH Malayalam Extra" w:cs="BRH Malayalam Extra"/>
+                <w:sz w:val="40"/>
+                <w:szCs w:val="40"/>
+              </w:rPr>
+              <w:t>sôx˜a§</w:t>
+            </w:r>
+          </w:p>
+        </w:tc>
+        <w:tc>
+          <w:tcPr>
+            <w:tcW w:w="4961" w:type="dxa"/>
+            <w:tcBorders>
+              <w:top w:val="single" w:sz="4" w:space="0" w:color="000000"/>
+              <w:left w:val="single" w:sz="4" w:space="0" w:color="000000"/>
+              <w:bottom w:val="single" w:sz="4" w:space="0" w:color="000000"/>
+              <w:right w:val="single" w:sz="4" w:space="0" w:color="000000"/>
+            </w:tcBorders>
+          </w:tcPr>
+          <w:p>
+            <w:pPr>
+              <w:spacing w:before="0" w:line="240" w:lineRule="auto"/>
+              <w:ind w:right="-18"/>
+              <w:rPr>
+                <w:sz w:val="32"/>
+                <w:szCs w:val="32"/>
+              </w:rPr>
+            </w:pPr>
+            <w:r>
+              <w:rPr>
+                <w:rFonts w:ascii="BRH Malayalam Extra" w:hAnsi="BRH Malayalam Extra" w:cs="BRH Malayalam Extra"/>
+                <w:sz w:val="40"/>
+                <w:szCs w:val="40"/>
+              </w:rPr>
+              <w:t>dpb</w:t>
+            </w:r>
+            <w:r>
+              <w:rPr>
+                <w:rFonts w:ascii="BRH Malayalam Extra" w:hAnsi="BRH Malayalam Extra" w:cs="BRH Malayalam Extra"/>
+                <w:sz w:val="34"/>
+                <w:szCs w:val="40"/>
+              </w:rPr>
+              <w:t>–</w:t>
+            </w:r>
+            <w:r>
+              <w:rPr>
+                <w:rFonts w:ascii="BRH Malayalam Extra" w:hAnsi="BRH Malayalam Extra" w:cs="BRH Malayalam Extra"/>
+                <w:sz w:val="40"/>
+                <w:szCs w:val="40"/>
+              </w:rPr>
+              <w:t>q CZõ¡—Àk</w:t>
+            </w:r>
+            <w:r>
+              <w:rPr>
+                <w:rFonts w:ascii="BRH Malayalam Extra" w:hAnsi="BRH Malayalam Extra" w:cs="BRH Malayalam Extra"/>
+                <w:sz w:val="34"/>
+                <w:szCs w:val="40"/>
+              </w:rPr>
+              <w:t xml:space="preserve">– </w:t>
+            </w:r>
+            <w:r>
+              <w:rPr>
+                <w:rFonts w:ascii="BRH Malayalam Extra" w:hAnsi="BRH Malayalam Extra" w:cs="BRH Malayalam Extra"/>
+                <w:sz w:val="40"/>
+                <w:szCs w:val="40"/>
+                <w:highlight w:val="green"/>
+              </w:rPr>
+              <w:t>s</w:t>
+            </w:r>
+            <w:r>
+              <w:rPr>
+                <w:rFonts w:ascii="BRH Malayalam Extra" w:hAnsi="BRH Malayalam Extra" w:cs="BRH Malayalam Extra"/>
+                <w:sz w:val="40"/>
+                <w:szCs w:val="40"/>
+              </w:rPr>
+              <w:t>ë</w:t>
+            </w:r>
+            <w:r>
+              <w:rPr>
+                <w:rFonts w:ascii="BRH Malayalam Extra" w:hAnsi="BRH Malayalam Extra" w:cs="BRH Malayalam Extra"/>
+                <w:sz w:val="40"/>
+                <w:szCs w:val="40"/>
+              </w:rPr>
+              <w:t>sôx˜a§</w:t>
+            </w:r>
+          </w:p>
+        </w:tc>
+      </w:tr>
+    </w:tbl>
+    <w:p>
+      <w:pPr>
+        <w:jc w:val="center"/>
+        <w:rPr>
+          <w:b/>
+          <w:bCs/>
+          <w:sz w:val="32"/>
+          <w:szCs w:val="32"/>
+          <w:u w:val="single"/>
+        </w:rPr>
+      </w:pPr>
+      <w:r>
+        <w:rPr>
+          <w:b/>
+          <w:bCs/>
+          <w:sz w:val="32"/>
+          <w:szCs w:val="32"/>
+          <w:u w:val="single"/>
+        </w:rPr>
+        <w:t>======================</w:t>
+      </w:r>
+    </w:p>
+    <w:p>
+      <w:pPr>
+        <w:jc w:val="center"/>
+        <w:rPr>
+          <w:b/>
+          <w:bCs/>
+          <w:sz w:val="32"/>
+          <w:szCs w:val="32"/>
+          <w:u w:val="single"/>
+        </w:rPr>
+      </w:pPr>
+      <w:r>
+        <w:rPr>
+          <w:b/>
+          <w:bCs/>
+          <w:sz w:val="32"/>
+          <w:szCs w:val="32"/>
+          <w:u w:val="single"/>
+        </w:rPr>
+        <w:t>TS Pada Paatam – TS 5.3 Malayalam co</w:t>
+      </w:r>
+      <w:r>
+        <w:rPr>
+          <w:b/>
+          <w:bCs/>
+          <w:sz w:val="32"/>
+          <w:szCs w:val="32"/>
+          <w:u w:val="single"/>
+        </w:rPr>
+        <w:t>rrections –</w:t>
+      </w:r>
+      <w:r>
+        <w:rPr>
+          <w:b/>
+          <w:bCs/>
+          <w:sz w:val="32"/>
+          <w:szCs w:val="32"/>
+          <w:u w:val="single"/>
+        </w:rPr>
+        <w:t xml:space="preserve"> </w:t>
+      </w:r>
+      <w:r>
+        <w:rPr>
+          <w:b/>
+          <w:bCs/>
+          <w:sz w:val="32"/>
+          <w:szCs w:val="32"/>
+          <w:u w:val="single"/>
+        </w:rPr>
+        <w:t xml:space="preserve">Observed till </w:t>
+      </w:r>
+      <w:r>
+        <w:rPr>
+          <w:b/>
+          <w:bCs/>
+          <w:sz w:val="32"/>
+          <w:szCs w:val="32"/>
+          <w:u w:val="single"/>
+        </w:rPr>
+        <w:t>31st May 2020</w:t>
+      </w:r>
+    </w:p>
+    <w:p>
+      <w:pPr>
+        <w:jc w:val="center"/>
+        <w:rPr>
+          <w:b/>
+          <w:bCs/>
+        </w:rPr>
+      </w:pPr>
+      <w:r>
+        <w:rPr>
+          <w:b/>
+          <w:bCs/>
+        </w:rPr>
+        <w:lastRenderedPageBreak/>
+        <w:t xml:space="preserve"> (ignore those which are already incorporated in your book’s version and date)</w:t>
+      </w:r>
+    </w:p>
+    <w:tbl>
+      <w:tblPr>
+        <w:tblW w:w="12949" w:type="dxa"/>
+        <w:tblInd w:w="-792" w:type="dxa"/>
+        <w:tblBorders>
+          <w:top w:val="single" w:sz="4" w:space="0" w:color="000000"/>
+          <w:left w:val="single" w:sz="4" w:space="0" w:color="000000"/>
+          <w:bottom w:val="single" w:sz="4" w:space="0" w:color="000000"/>
+          <w:right w:val="single" w:sz="4" w:space="0" w:color="000000"/>
+          <w:insideH w:val="single" w:sz="4" w:space="0" w:color="000000"/>
+          <w:insideV w:val="single" w:sz="4" w:space="0" w:color="000000"/>
+        </w:tblBorders>
+        <w:tblLook w:val="04A0" w:firstRow="1" w:lastRow="0" w:firstColumn="1" w:lastColumn="0" w:noHBand="0" w:noVBand="1"/>
+      </w:tblPr>
+      <w:tblGrid>
+        <w:gridCol w:w="3168"/>
+        <w:gridCol w:w="4820"/>
+        <w:gridCol w:w="4961"/>
+      </w:tblGrid>
+      <w:tr>
+        <w:tc>
+          <w:tcPr>
+            <w:tcW w:w="3168" w:type="dxa"/>
+          </w:tcPr>
+          <w:p>
+            <w:pPr>
+              <w:spacing w:before="0" w:line="240" w:lineRule="auto"/>
+              <w:jc w:val="center"/>
+              <w:rPr>
+                <w:sz w:val="32"/>
+                <w:szCs w:val="32"/>
+              </w:rPr>
+            </w:pPr>
+            <w:r>
+              <w:rPr>
+                <w:sz w:val="32"/>
+                <w:szCs w:val="32"/>
+              </w:rPr>
+              <w:t>Section, Paragraph</w:t>
+            </w:r>
+          </w:p>
+          <w:p>
+            <w:pPr>
+              <w:spacing w:before="0" w:line="240" w:lineRule="auto"/>
+              <w:jc w:val="center"/>
+              <w:rPr>
+                <w:sz w:val="32"/>
+                <w:szCs w:val="32"/>
+              </w:rPr>
+            </w:pPr>
+            <w:r>
+              <w:rPr>
+                <w:sz w:val="32"/>
+                <w:szCs w:val="32"/>
+              </w:rPr>
+              <w:t>Reference</w:t>
+            </w:r>
+          </w:p>
+        </w:tc>
+        <w:tc>
+          <w:tcPr>
+            <w:tcW w:w="4820" w:type="dxa"/>
+          </w:tcPr>
+          <w:p>
+            <w:pPr>
+              <w:spacing w:before="0" w:line="240" w:lineRule="auto"/>
+              <w:jc w:val="center"/>
+              <w:rPr>
+                <w:sz w:val="32"/>
+                <w:szCs w:val="32"/>
+              </w:rPr>
+            </w:pPr>
+            <w:r>
+              <w:rPr>
+                <w:sz w:val="32"/>
+                <w:szCs w:val="32"/>
+              </w:rPr>
+              <w:t>As Printed</w:t>
+            </w:r>
+          </w:p>
+        </w:tc>
+        <w:tc>
+          <w:tcPr>
+            <w:tcW w:w="4961" w:type="dxa"/>
+          </w:tcPr>
+          <w:p>
+            <w:pPr>
+              <w:spacing w:before="0" w:line="240" w:lineRule="auto"/>
+              <w:ind w:right="-18"/>
+              <w:jc w:val="center"/>
+              <w:rPr>
+                <w:sz w:val="32"/>
+                <w:szCs w:val="32"/>
+              </w:rPr>
+            </w:pPr>
+            <w:r>
+              <w:rPr>
+                <w:sz w:val="32"/>
+                <w:szCs w:val="32"/>
+              </w:rPr>
+              <w:t>To be read as or corrected as</w:t>
+            </w:r>
+          </w:p>
+        </w:tc>
+      </w:tr>
+      <w:tr>
+        <w:trPr>
           <w:trHeight w:val="1658"/>
         </w:trPr>
         <w:tc>
@@ -1193,97 +1647,56 @@
                 <w:rFonts w:cs="Latha"/>
                 <w:sz w:val="28"/>
                 <w:szCs w:val="28"/>
-                <w:lang w:bidi="ta-IN"/>
-              </w:rPr>
-            </w:pPr>
-            <w:r>
-              <w:rPr>
-                <w:rFonts w:cs="Latha"/>
-                <w:sz w:val="28"/>
-                <w:szCs w:val="28"/>
-                <w:lang w:bidi="ta-IN"/>
-              </w:rPr>
-              <w:t>5.3.5.2</w:t>
-            </w:r>
-            <w:r>
-              <w:rPr>
-                <w:rFonts w:cs="Latha"/>
-                <w:sz w:val="28"/>
-                <w:szCs w:val="28"/>
-                <w:lang w:bidi="ta-IN"/>
-              </w:rPr>
-              <w:t xml:space="preserve"> – </w:t>
-            </w:r>
-            <w:proofErr w:type="spellStart"/>
-            <w:r>
-              <w:rPr>
-                <w:rFonts w:cs="Latha"/>
-                <w:sz w:val="28"/>
-                <w:szCs w:val="28"/>
-                <w:lang w:bidi="ta-IN"/>
-              </w:rPr>
-              <w:t>Padam</w:t>
-            </w:r>
-            <w:proofErr w:type="spellEnd"/>
-          </w:p>
-          <w:p>
-            <w:pPr>
-              <w:spacing w:before="0" w:line="240" w:lineRule="auto"/>
-              <w:rPr>
-                <w:rFonts w:cs="Latha"/>
-                <w:sz w:val="28"/>
-                <w:szCs w:val="28"/>
-                <w:lang w:bidi="ta-IN"/>
-              </w:rPr>
-            </w:pPr>
-            <w:proofErr w:type="spellStart"/>
-            <w:r>
-              <w:rPr>
-                <w:rFonts w:cs="Latha"/>
-                <w:sz w:val="28"/>
-                <w:szCs w:val="28"/>
-                <w:lang w:bidi="ta-IN"/>
-              </w:rPr>
-              <w:t>Padam</w:t>
-            </w:r>
-            <w:proofErr w:type="spellEnd"/>
-            <w:r>
-              <w:rPr>
-                <w:rFonts w:cs="Latha"/>
-                <w:sz w:val="28"/>
-                <w:szCs w:val="28"/>
-                <w:lang w:bidi="ta-IN"/>
-              </w:rPr>
-              <w:t xml:space="preserve"> No. 36</w:t>
-            </w:r>
-          </w:p>
-          <w:p>
-            <w:pPr>
-              <w:spacing w:before="0" w:line="240" w:lineRule="auto"/>
-              <w:rPr>
-                <w:sz w:val="32"/>
-                <w:szCs w:val="32"/>
-              </w:rPr>
-            </w:pPr>
-            <w:proofErr w:type="spellStart"/>
-            <w:r>
-              <w:rPr>
-                <w:rFonts w:cs="Latha"/>
-                <w:sz w:val="28"/>
-                <w:szCs w:val="28"/>
-                <w:lang w:bidi="ta-IN"/>
-              </w:rPr>
-              <w:t>Panchaati</w:t>
-            </w:r>
-            <w:proofErr w:type="spellEnd"/>
-            <w:r>
-              <w:rPr>
-                <w:rFonts w:cs="Latha"/>
-                <w:sz w:val="28"/>
-                <w:szCs w:val="28"/>
-                <w:lang w:bidi="ta-IN"/>
-              </w:rPr>
-              <w:t xml:space="preserve"> No. 24</w:t>
+                <w:lang w:val="it-IT" w:bidi="ta-IN"/>
+              </w:rPr>
+            </w:pPr>
+            <w:r>
+              <w:rPr>
+                <w:rFonts w:cs="Latha"/>
+                <w:sz w:val="28"/>
+                <w:szCs w:val="28"/>
+                <w:lang w:val="it-IT" w:bidi="ta-IN"/>
+              </w:rPr>
+              <w:t>5.3.5.2 – Padam</w:t>
+            </w:r>
+          </w:p>
+          <w:p>
+            <w:pPr>
+              <w:spacing w:before="0" w:line="240" w:lineRule="auto"/>
+              <w:rPr>
+                <w:rFonts w:cs="Latha"/>
+                <w:sz w:val="28"/>
+                <w:szCs w:val="28"/>
+                <w:lang w:val="it-IT" w:bidi="ta-IN"/>
+              </w:rPr>
+            </w:pPr>
+            <w:r>
+              <w:rPr>
+                <w:rFonts w:cs="Latha"/>
+                <w:sz w:val="28"/>
+                <w:szCs w:val="28"/>
+                <w:lang w:val="it-IT" w:bidi="ta-IN"/>
+              </w:rPr>
+              <w:t>Padam No. 36</w:t>
+            </w:r>
+          </w:p>
+          <w:p>
+            <w:pPr>
+              <w:spacing w:before="0" w:line="240" w:lineRule="auto"/>
+              <w:rPr>
+                <w:sz w:val="32"/>
+                <w:szCs w:val="32"/>
+                <w:lang w:val="it-IT"/>
+              </w:rPr>
+            </w:pPr>
+            <w:r>
+              <w:rPr>
+                <w:rFonts w:cs="Latha"/>
+                <w:sz w:val="28"/>
+                <w:szCs w:val="28"/>
+                <w:lang w:val="it-IT" w:bidi="ta-IN"/>
+              </w:rPr>
+              <w:t>Panchaati No. 24</w:t>
             </w:r>
           </w:p>
           <w:p>
@@ -1317,7 +1730,6 @@
                 <w:szCs w:val="32"/>
               </w:rPr>
             </w:pPr>
-            <w:proofErr w:type="spellStart"/>
             <w:r>
               <w:rPr>
                 <w:rFonts w:ascii="BRH Malayalam Extra" w:hAnsi="BRH Malayalam Extra" w:cs="BRH Malayalam Extra"/>
@@ -1326,7 +1738,6 @@
               </w:rPr>
               <w:t>sx¥ÃZy</w:t>
             </w:r>
-            <w:proofErr w:type="spellEnd"/>
             <w:r>
               <w:rPr>
                 <w:rFonts w:ascii="BRH Malayalam Extra" w:hAnsi="BRH Malayalam Extra" w:cs="BRH Malayalam Extra"/>
@@ -1377,7 +1788,6 @@
               </w:rPr>
               <w:t>–</w:t>
             </w:r>
-            <w:proofErr w:type="spellStart"/>
             <w:r>
               <w:rPr>
                 <w:rFonts w:ascii="BRH Malayalam Extra" w:hAnsi="BRH Malayalam Extra" w:cs="BRH Malayalam Extra"/>
@@ -1386,7 +1796,6 @@
               </w:rPr>
               <w:t>Ãx</w:t>
             </w:r>
-            <w:proofErr w:type="spellEnd"/>
             <w:r>
               <w:rPr>
                 <w:rFonts w:ascii="BRH Malayalam Extra" w:hAnsi="BRH Malayalam Extra" w:cs="BRH Malayalam Extra"/>
@@ -1411,23 +1820,13 @@
               </w:rPr>
               <w:t>–</w:t>
             </w:r>
-            <w:proofErr w:type="spellStart"/>
-            <w:r>
-              <w:rPr>
-                <w:rFonts w:ascii="BRH Malayalam Extra" w:hAnsi="BRH Malayalam Extra" w:cs="BRH Malayalam Extra"/>
-                <w:sz w:val="40"/>
-                <w:szCs w:val="40"/>
-              </w:rPr>
-              <w:t>i¡rôyË</w:t>
-            </w:r>
-            <w:proofErr w:type="spellEnd"/>
-            <w:r>
-              <w:rPr>
-                <w:rFonts w:ascii="BRH Malayalam Extra" w:hAnsi="BRH Malayalam Extra" w:cs="BRH Malayalam Extra"/>
-                <w:sz w:val="40"/>
-                <w:szCs w:val="40"/>
-              </w:rPr>
-              <w:t>§— |</w:t>
+            <w:r>
+              <w:rPr>
+                <w:rFonts w:ascii="BRH Malayalam Extra" w:hAnsi="BRH Malayalam Extra" w:cs="BRH Malayalam Extra"/>
+                <w:sz w:val="40"/>
+                <w:szCs w:val="40"/>
+              </w:rPr>
+              <w:t>i¡rôyË§— |</w:t>
             </w:r>
           </w:p>
         </w:tc>
@@ -1452,7 +1851,6 @@
                 <w:szCs w:val="40"/>
               </w:rPr>
             </w:pPr>
-            <w:proofErr w:type="spellStart"/>
             <w:r>
               <w:rPr>
                 <w:rFonts w:ascii="BRH Malayalam Extra" w:hAnsi="BRH Malayalam Extra" w:cs="BRH Malayalam Extra"/>
@@ -1461,7 +1859,6 @@
               </w:rPr>
               <w:t>sx¥ÃZy</w:t>
             </w:r>
-            <w:proofErr w:type="spellEnd"/>
             <w:r>
               <w:rPr>
                 <w:rFonts w:ascii="BRH Malayalam Extra" w:hAnsi="BRH Malayalam Extra" w:cs="BRH Malayalam Extra"/>
@@ -1503,7 +1900,6 @@
               </w:rPr>
               <w:t>–</w:t>
             </w:r>
-            <w:proofErr w:type="spellStart"/>
             <w:r>
               <w:rPr>
                 <w:rFonts w:ascii="BRH Malayalam Extra" w:hAnsi="BRH Malayalam Extra" w:cs="BRH Malayalam Extra"/>
@@ -1512,7 +1908,6 @@
               </w:rPr>
               <w:t>Ãx</w:t>
             </w:r>
-            <w:proofErr w:type="spellEnd"/>
             <w:r>
               <w:rPr>
                 <w:rFonts w:ascii="BRH Malayalam Extra" w:hAnsi="BRH Malayalam Extra" w:cs="BRH Malayalam Extra"/>
@@ -1556,23 +1951,13 @@
               </w:rPr>
               <w:t>–</w:t>
             </w:r>
-            <w:proofErr w:type="spellStart"/>
-            <w:r>
-              <w:rPr>
-                <w:rFonts w:ascii="BRH Malayalam Extra" w:hAnsi="BRH Malayalam Extra" w:cs="BRH Malayalam Extra"/>
-                <w:sz w:val="40"/>
-                <w:szCs w:val="40"/>
-              </w:rPr>
-              <w:t>i¡rôyË</w:t>
-            </w:r>
-            <w:proofErr w:type="spellEnd"/>
-            <w:r>
-              <w:rPr>
-                <w:rFonts w:ascii="BRH Malayalam Extra" w:hAnsi="BRH Malayalam Extra" w:cs="BRH Malayalam Extra"/>
-                <w:sz w:val="40"/>
-                <w:szCs w:val="40"/>
-              </w:rPr>
-              <w:t>§— |</w:t>
+            <w:r>
+              <w:rPr>
+                <w:rFonts w:ascii="BRH Malayalam Extra" w:hAnsi="BRH Malayalam Extra" w:cs="BRH Malayalam Extra"/>
+                <w:sz w:val="40"/>
+                <w:szCs w:val="40"/>
+              </w:rPr>
+              <w:t>i¡rôyË§— |</w:t>
             </w:r>
           </w:p>
         </w:tc>
@@ -1598,68 +1983,37 @@
                 <w:rFonts w:cs="Latha"/>
                 <w:sz w:val="28"/>
                 <w:szCs w:val="28"/>
-                <w:lang w:bidi="ta-IN"/>
-              </w:rPr>
-            </w:pPr>
-            <w:r>
-              <w:rPr>
-                <w:rFonts w:cs="Latha"/>
-                <w:sz w:val="28"/>
-                <w:szCs w:val="28"/>
-                <w:lang w:bidi="ta-IN"/>
-              </w:rPr>
-              <w:t>5.3.8.1</w:t>
-            </w:r>
-            <w:r>
-              <w:rPr>
-                <w:rFonts w:cs="Latha"/>
-                <w:sz w:val="28"/>
-                <w:szCs w:val="28"/>
-                <w:lang w:bidi="ta-IN"/>
-              </w:rPr>
-              <w:t xml:space="preserve"> – </w:t>
-            </w:r>
-            <w:proofErr w:type="spellStart"/>
-            <w:r>
-              <w:rPr>
-                <w:rFonts w:cs="Latha"/>
-                <w:sz w:val="28"/>
-                <w:szCs w:val="28"/>
-                <w:lang w:bidi="ta-IN"/>
-              </w:rPr>
-              <w:t>Padam</w:t>
-            </w:r>
-            <w:proofErr w:type="spellEnd"/>
-          </w:p>
-          <w:p>
-            <w:pPr>
-              <w:spacing w:before="0" w:line="240" w:lineRule="auto"/>
-              <w:rPr>
-                <w:rFonts w:cs="Latha"/>
-                <w:sz w:val="28"/>
-                <w:szCs w:val="28"/>
-                <w:lang w:bidi="ta-IN"/>
-              </w:rPr>
-            </w:pPr>
-            <w:proofErr w:type="spellStart"/>
-            <w:r>
-              <w:rPr>
-                <w:rFonts w:cs="Latha"/>
-                <w:sz w:val="28"/>
-                <w:szCs w:val="28"/>
-                <w:lang w:bidi="ta-IN"/>
-              </w:rPr>
-              <w:t>Padam</w:t>
-            </w:r>
-            <w:proofErr w:type="spellEnd"/>
-            <w:r>
-              <w:rPr>
-                <w:rFonts w:cs="Latha"/>
-                <w:sz w:val="28"/>
-                <w:szCs w:val="28"/>
-                <w:lang w:bidi="ta-IN"/>
-              </w:rPr>
-              <w:t xml:space="preserve"> No. 37</w:t>
+                <w:lang w:val="it-IT" w:bidi="ta-IN"/>
+              </w:rPr>
+            </w:pPr>
+            <w:r>
+              <w:rPr>
+                <w:rFonts w:cs="Latha"/>
+                <w:sz w:val="28"/>
+                <w:szCs w:val="28"/>
+                <w:lang w:val="it-IT" w:bidi="ta-IN"/>
+              </w:rPr>
+              <w:t>5.3.8.1 – Padam</w:t>
+            </w:r>
+          </w:p>
+          <w:p>
+            <w:pPr>
+              <w:spacing w:before="0" w:line="240" w:lineRule="auto"/>
+              <w:rPr>
+                <w:rFonts w:cs="Latha"/>
+                <w:sz w:val="28"/>
+                <w:szCs w:val="28"/>
+                <w:lang w:val="it-IT" w:bidi="ta-IN"/>
+              </w:rPr>
+            </w:pPr>
+            <w:r>
+              <w:rPr>
+                <w:rFonts w:cs="Latha"/>
+                <w:sz w:val="28"/>
+                <w:szCs w:val="28"/>
+                <w:lang w:val="it-IT" w:bidi="ta-IN"/>
+              </w:rPr>
+              <w:t>Padam No. 37</w:t>
             </w:r>
           </w:p>
           <w:p>
@@ -1671,25 +2025,14 @@
                 <w:cs/>
               </w:rPr>
             </w:pPr>
-            <w:proofErr w:type="spellStart"/>
-            <w:r>
-              <w:rPr>
-                <w:rFonts w:cs="Latha"/>
-                <w:sz w:val="28"/>
-                <w:szCs w:val="28"/>
-                <w:lang w:bidi="ta-IN"/>
-              </w:rPr>
-              <w:t>Panchaati</w:t>
-            </w:r>
-            <w:proofErr w:type="spellEnd"/>
-            <w:r>
-              <w:rPr>
-                <w:rFonts w:cs="Latha"/>
-                <w:sz w:val="28"/>
-                <w:szCs w:val="28"/>
-                <w:lang w:bidi="ta-IN"/>
-              </w:rPr>
-              <w:t xml:space="preserve"> No. 35</w:t>
+            <w:r>
+              <w:rPr>
+                <w:rFonts w:cs="Latha"/>
+                <w:sz w:val="28"/>
+                <w:szCs w:val="28"/>
+                <w:lang w:val="it-IT" w:bidi="ta-IN"/>
+              </w:rPr>
+              <w:t>Panchaati No. 35</w:t>
             </w:r>
           </w:p>
         </w:tc>
@@ -1710,13 +2053,15 @@
               <w:rPr>
                 <w:sz w:val="32"/>
                 <w:szCs w:val="32"/>
-              </w:rPr>
-            </w:pPr>
-            <w:r>
-              <w:rPr>
-                <w:rFonts w:ascii="BRH Malayalam Extra" w:hAnsi="BRH Malayalam Extra" w:cs="BRH Malayalam Extra"/>
-                <w:sz w:val="40"/>
-                <w:szCs w:val="40"/>
+                <w:lang w:val="it-IT"/>
+              </w:rPr>
+            </w:pPr>
+            <w:r>
+              <w:rPr>
+                <w:rFonts w:ascii="BRH Malayalam Extra" w:hAnsi="BRH Malayalam Extra" w:cs="BRH Malayalam Extra"/>
+                <w:sz w:val="40"/>
+                <w:szCs w:val="40"/>
+                <w:lang w:val="it-IT"/>
               </w:rPr>
               <w:t>D</w:t>
             </w:r>
@@ -1725,14 +2070,16 @@
                 <w:rFonts w:ascii="BRH Malayalam Extra" w:hAnsi="BRH Malayalam Extra" w:cs="BRH Malayalam Extra"/>
                 <w:sz w:val="34"/>
                 <w:szCs w:val="40"/>
-              </w:rPr>
-              <w:t>–</w:t>
-            </w:r>
-            <w:r>
-              <w:rPr>
-                <w:rFonts w:ascii="BRH Malayalam Extra" w:hAnsi="BRH Malayalam Extra" w:cs="BRH Malayalam Extra"/>
-                <w:sz w:val="40"/>
-                <w:szCs w:val="40"/>
+                <w:lang w:val="it-IT"/>
+              </w:rPr>
+              <w:t>–</w:t>
+            </w:r>
+            <w:r>
+              <w:rPr>
+                <w:rFonts w:ascii="BRH Malayalam Extra" w:hAnsi="BRH Malayalam Extra" w:cs="BRH Malayalam Extra"/>
+                <w:sz w:val="40"/>
+                <w:szCs w:val="40"/>
+                <w:lang w:val="it-IT"/>
               </w:rPr>
               <w:t>e</w:t>
             </w:r>
@@ -1741,44 +2088,36 @@
                 <w:rFonts w:ascii="BRH Malayalam Extra" w:hAnsi="BRH Malayalam Extra" w:cs="BRH Malayalam Extra"/>
                 <w:sz w:val="34"/>
                 <w:szCs w:val="40"/>
-              </w:rPr>
-              <w:t>–</w:t>
-            </w:r>
-            <w:proofErr w:type="spellStart"/>
-            <w:r>
-              <w:rPr>
-                <w:rFonts w:ascii="BRH Malayalam Extra" w:hAnsi="BRH Malayalam Extra" w:cs="BRH Malayalam Extra"/>
-                <w:sz w:val="40"/>
-                <w:szCs w:val="40"/>
+                <w:lang w:val="it-IT"/>
+              </w:rPr>
+              <w:t>–</w:t>
+            </w:r>
+            <w:r>
+              <w:rPr>
+                <w:rFonts w:ascii="BRH Malayalam Extra" w:hAnsi="BRH Malayalam Extra" w:cs="BRH Malayalam Extra"/>
+                <w:sz w:val="40"/>
+                <w:szCs w:val="40"/>
+                <w:lang w:val="it-IT"/>
               </w:rPr>
               <w:t>bcx</w:t>
             </w:r>
-            <w:proofErr w:type="spellEnd"/>
-            <w:r>
-              <w:rPr>
-                <w:rFonts w:ascii="BRH Malayalam Extra" w:hAnsi="BRH Malayalam Extra" w:cs="BRH Malayalam Extra"/>
-                <w:sz w:val="34"/>
-                <w:szCs w:val="40"/>
-              </w:rPr>
-              <w:t>–</w:t>
-            </w:r>
-            <w:proofErr w:type="spellStart"/>
-            <w:r>
-              <w:rPr>
-                <w:rFonts w:ascii="BRH Malayalam Extra" w:hAnsi="BRH Malayalam Extra" w:cs="BRH Malayalam Extra"/>
-                <w:sz w:val="40"/>
-                <w:szCs w:val="40"/>
-              </w:rPr>
-              <w:t>ZzZõ</w:t>
-            </w:r>
-            <w:proofErr w:type="spellEnd"/>
-            <w:r>
-              <w:rPr>
-                <w:rFonts w:ascii="BRH Malayalam Extra" w:hAnsi="BRH Malayalam Extra" w:cs="BRH Malayalam Extra"/>
-                <w:sz w:val="40"/>
-                <w:szCs w:val="40"/>
-              </w:rPr>
-              <w:t xml:space="preserve">¡—e - </w:t>
+            <w:r>
+              <w:rPr>
+                <w:rFonts w:ascii="BRH Malayalam Extra" w:hAnsi="BRH Malayalam Extra" w:cs="BRH Malayalam Extra"/>
+                <w:sz w:val="34"/>
+                <w:szCs w:val="40"/>
+                <w:lang w:val="it-IT"/>
+              </w:rPr>
+              <w:t>–</w:t>
+            </w:r>
+            <w:r>
+              <w:rPr>
+                <w:rFonts w:ascii="BRH Malayalam Extra" w:hAnsi="BRH Malayalam Extra" w:cs="BRH Malayalam Extra"/>
+                <w:sz w:val="40"/>
+                <w:szCs w:val="40"/>
+                <w:lang w:val="it-IT"/>
+              </w:rPr>
+              <w:t xml:space="preserve">ZzZõ¡—e - </w:t>
             </w:r>
             <w:r>
               <w:rPr>
@@ -1786,6 +2125,7 @@
                 <w:sz w:val="40"/>
                 <w:szCs w:val="40"/>
                 <w:highlight w:val="yellow"/>
+                <w:lang w:val="it-IT"/>
               </w:rPr>
               <w:t>b</w:t>
             </w:r>
@@ -1795,48 +2135,34 @@
                 <w:sz w:val="34"/>
                 <w:szCs w:val="40"/>
                 <w:highlight w:val="yellow"/>
-              </w:rPr>
-              <w:t>–</w:t>
-            </w:r>
-            <w:r>
-              <w:rPr>
-                <w:rFonts w:ascii="BRH Malayalam Extra" w:hAnsi="BRH Malayalam Extra" w:cs="BRH Malayalam Extra"/>
-                <w:sz w:val="40"/>
-                <w:szCs w:val="40"/>
-              </w:rPr>
-              <w:t>cx—</w:t>
-            </w:r>
-            <w:proofErr w:type="spellStart"/>
-            <w:r>
-              <w:rPr>
-                <w:rFonts w:ascii="BRH Malayalam Extra" w:hAnsi="BRH Malayalam Extra" w:cs="BRH Malayalam Extra"/>
-                <w:sz w:val="40"/>
-                <w:szCs w:val="40"/>
-              </w:rPr>
-              <w:t>Zy</w:t>
-            </w:r>
-            <w:proofErr w:type="spellEnd"/>
-            <w:r>
-              <w:rPr>
-                <w:rFonts w:ascii="BRH Malayalam Extra" w:hAnsi="BRH Malayalam Extra" w:cs="BRH Malayalam Extra"/>
-                <w:sz w:val="40"/>
-                <w:szCs w:val="40"/>
-              </w:rPr>
-              <w:t xml:space="preserve"> | e</w:t>
-            </w:r>
-            <w:r>
-              <w:rPr>
-                <w:rFonts w:ascii="BRH Malayalam Extra" w:hAnsi="BRH Malayalam Extra" w:cs="BRH Malayalam Extra"/>
-                <w:sz w:val="34"/>
-                <w:szCs w:val="40"/>
-              </w:rPr>
-              <w:t>–</w:t>
-            </w:r>
-            <w:r>
-              <w:rPr>
-                <w:rFonts w:ascii="BRH Malayalam Extra" w:hAnsi="BRH Malayalam Extra" w:cs="BRH Malayalam Extra"/>
-                <w:sz w:val="40"/>
-                <w:szCs w:val="40"/>
+                <w:lang w:val="it-IT"/>
+              </w:rPr>
+              <w:t>–</w:t>
+            </w:r>
+            <w:r>
+              <w:rPr>
+                <w:rFonts w:ascii="BRH Malayalam Extra" w:hAnsi="BRH Malayalam Extra" w:cs="BRH Malayalam Extra"/>
+                <w:sz w:val="40"/>
+                <w:szCs w:val="40"/>
+                <w:lang w:val="it-IT"/>
+              </w:rPr>
+              <w:t>cx—Zy | e</w:t>
+            </w:r>
+            <w:r>
+              <w:rPr>
+                <w:rFonts w:ascii="BRH Malayalam Extra" w:hAnsi="BRH Malayalam Extra" w:cs="BRH Malayalam Extra"/>
+                <w:sz w:val="34"/>
+                <w:szCs w:val="40"/>
+                <w:lang w:val="it-IT"/>
+              </w:rPr>
+              <w:t>–</w:t>
+            </w:r>
+            <w:r>
+              <w:rPr>
+                <w:rFonts w:ascii="BRH Malayalam Extra" w:hAnsi="BRH Malayalam Extra" w:cs="BRH Malayalam Extra"/>
+                <w:sz w:val="40"/>
+                <w:szCs w:val="40"/>
+                <w:lang w:val="it-IT"/>
               </w:rPr>
               <w:t>q¢© |</w:t>
             </w:r>
@@ -1863,13 +2189,15 @@
               <w:rPr>
                 <w:sz w:val="32"/>
                 <w:szCs w:val="32"/>
-              </w:rPr>
-            </w:pPr>
-            <w:r>
-              <w:rPr>
-                <w:rFonts w:ascii="BRH Malayalam Extra" w:hAnsi="BRH Malayalam Extra" w:cs="BRH Malayalam Extra"/>
-                <w:sz w:val="40"/>
-                <w:szCs w:val="40"/>
+                <w:lang w:val="it-IT"/>
+              </w:rPr>
+            </w:pPr>
+            <w:r>
+              <w:rPr>
+                <w:rFonts w:ascii="BRH Malayalam Extra" w:hAnsi="BRH Malayalam Extra" w:cs="BRH Malayalam Extra"/>
+                <w:sz w:val="40"/>
+                <w:szCs w:val="40"/>
+                <w:lang w:val="it-IT"/>
               </w:rPr>
               <w:t>D</w:t>
             </w:r>
@@ -1878,14 +2206,16 @@
                 <w:rFonts w:ascii="BRH Malayalam Extra" w:hAnsi="BRH Malayalam Extra" w:cs="BRH Malayalam Extra"/>
                 <w:sz w:val="34"/>
                 <w:szCs w:val="40"/>
-              </w:rPr>
-              <w:t>–</w:t>
-            </w:r>
-            <w:r>
-              <w:rPr>
-                <w:rFonts w:ascii="BRH Malayalam Extra" w:hAnsi="BRH Malayalam Extra" w:cs="BRH Malayalam Extra"/>
-                <w:sz w:val="40"/>
-                <w:szCs w:val="40"/>
+                <w:lang w:val="it-IT"/>
+              </w:rPr>
+              <w:t>–</w:t>
+            </w:r>
+            <w:r>
+              <w:rPr>
+                <w:rFonts w:ascii="BRH Malayalam Extra" w:hAnsi="BRH Malayalam Extra" w:cs="BRH Malayalam Extra"/>
+                <w:sz w:val="40"/>
+                <w:szCs w:val="40"/>
+                <w:lang w:val="it-IT"/>
               </w:rPr>
               <w:t>e</w:t>
             </w:r>
@@ -1894,52 +2224,44 @@
                 <w:rFonts w:ascii="BRH Malayalam Extra" w:hAnsi="BRH Malayalam Extra" w:cs="BRH Malayalam Extra"/>
                 <w:sz w:val="34"/>
                 <w:szCs w:val="40"/>
-              </w:rPr>
-              <w:t>–</w:t>
-            </w:r>
-            <w:proofErr w:type="spellStart"/>
-            <w:r>
-              <w:rPr>
-                <w:rFonts w:ascii="BRH Malayalam Extra" w:hAnsi="BRH Malayalam Extra" w:cs="BRH Malayalam Extra"/>
-                <w:sz w:val="40"/>
-                <w:szCs w:val="40"/>
+                <w:lang w:val="it-IT"/>
+              </w:rPr>
+              <w:t>–</w:t>
+            </w:r>
+            <w:r>
+              <w:rPr>
+                <w:rFonts w:ascii="BRH Malayalam Extra" w:hAnsi="BRH Malayalam Extra" w:cs="BRH Malayalam Extra"/>
+                <w:sz w:val="40"/>
+                <w:szCs w:val="40"/>
+                <w:lang w:val="it-IT"/>
               </w:rPr>
               <w:t>bcx</w:t>
             </w:r>
-            <w:proofErr w:type="spellEnd"/>
-            <w:r>
-              <w:rPr>
-                <w:rFonts w:ascii="BRH Malayalam Extra" w:hAnsi="BRH Malayalam Extra" w:cs="BRH Malayalam Extra"/>
-                <w:sz w:val="34"/>
-                <w:szCs w:val="40"/>
-              </w:rPr>
-              <w:t>–</w:t>
-            </w:r>
-            <w:proofErr w:type="spellStart"/>
-            <w:r>
-              <w:rPr>
-                <w:rFonts w:ascii="BRH Malayalam Extra" w:hAnsi="BRH Malayalam Extra" w:cs="BRH Malayalam Extra"/>
-                <w:sz w:val="40"/>
-                <w:szCs w:val="40"/>
-              </w:rPr>
-              <w:t>ZzZõ</w:t>
-            </w:r>
-            <w:proofErr w:type="spellEnd"/>
-            <w:r>
-              <w:rPr>
-                <w:rFonts w:ascii="BRH Malayalam Extra" w:hAnsi="BRH Malayalam Extra" w:cs="BRH Malayalam Extra"/>
-                <w:sz w:val="40"/>
-                <w:szCs w:val="40"/>
-              </w:rPr>
-              <w:t xml:space="preserve">¡—e - </w:t>
-            </w:r>
-            <w:proofErr w:type="spellStart"/>
+            <w:r>
+              <w:rPr>
+                <w:rFonts w:ascii="BRH Malayalam Extra" w:hAnsi="BRH Malayalam Extra" w:cs="BRH Malayalam Extra"/>
+                <w:sz w:val="34"/>
+                <w:szCs w:val="40"/>
+                <w:lang w:val="it-IT"/>
+              </w:rPr>
+              <w:t>–</w:t>
+            </w:r>
+            <w:r>
+              <w:rPr>
+                <w:rFonts w:ascii="BRH Malayalam Extra" w:hAnsi="BRH Malayalam Extra" w:cs="BRH Malayalam Extra"/>
+                <w:sz w:val="40"/>
+                <w:szCs w:val="40"/>
+                <w:lang w:val="it-IT"/>
+              </w:rPr>
+              <w:t xml:space="preserve">ZzZõ¡—e - </w:t>
+            </w:r>
             <w:r>
               <w:rPr>
                 <w:rFonts w:ascii="BRH Malayalam Extra" w:hAnsi="BRH Malayalam Extra" w:cs="BRH Malayalam Extra"/>
                 <w:sz w:val="40"/>
                 <w:szCs w:val="40"/>
                 <w:highlight w:val="green"/>
+                <w:lang w:val="it-IT"/>
               </w:rPr>
               <w:t>b</w:t>
             </w:r>
@@ -1948,49 +2270,25 @@
                 <w:rFonts w:ascii="BRH Malayalam Extra" w:hAnsi="BRH Malayalam Extra" w:cs="BRH Malayalam Extra"/>
                 <w:sz w:val="40"/>
                 <w:szCs w:val="40"/>
-              </w:rPr>
-              <w:t>cx</w:t>
-            </w:r>
-            <w:proofErr w:type="spellEnd"/>
-            <w:r>
-              <w:rPr>
-                <w:rFonts w:ascii="BRH Malayalam Extra" w:hAnsi="BRH Malayalam Extra" w:cs="BRH Malayalam Extra"/>
-                <w:sz w:val="40"/>
-                <w:szCs w:val="40"/>
-              </w:rPr>
-              <w:t>—</w:t>
-            </w:r>
-            <w:proofErr w:type="spellStart"/>
-            <w:r>
-              <w:rPr>
-                <w:rFonts w:ascii="BRH Malayalam Extra" w:hAnsi="BRH Malayalam Extra" w:cs="BRH Malayalam Extra"/>
-                <w:sz w:val="40"/>
-                <w:szCs w:val="40"/>
-              </w:rPr>
-              <w:t>Zy</w:t>
-            </w:r>
-            <w:proofErr w:type="spellEnd"/>
-            <w:r>
-              <w:rPr>
-                <w:rFonts w:ascii="BRH Malayalam Extra" w:hAnsi="BRH Malayalam Extra" w:cs="BRH Malayalam Extra"/>
-                <w:sz w:val="40"/>
-                <w:szCs w:val="40"/>
-              </w:rPr>
-              <w:t xml:space="preserve"> | e</w:t>
-            </w:r>
-            <w:r>
-              <w:rPr>
-                <w:rFonts w:ascii="BRH Malayalam Extra" w:hAnsi="BRH Malayalam Extra" w:cs="BRH Malayalam Extra"/>
-                <w:sz w:val="34"/>
-                <w:szCs w:val="40"/>
-              </w:rPr>
-              <w:t>–</w:t>
-            </w:r>
-            <w:r>
-              <w:rPr>
-                <w:rFonts w:ascii="BRH Malayalam Extra" w:hAnsi="BRH Malayalam Extra" w:cs="BRH Malayalam Extra"/>
-                <w:sz w:val="40"/>
-                <w:szCs w:val="40"/>
+                <w:lang w:val="it-IT"/>
+              </w:rPr>
+              <w:t>cx—Zy | e</w:t>
+            </w:r>
+            <w:r>
+              <w:rPr>
+                <w:rFonts w:ascii="BRH Malayalam Extra" w:hAnsi="BRH Malayalam Extra" w:cs="BRH Malayalam Extra"/>
+                <w:sz w:val="34"/>
+                <w:szCs w:val="40"/>
+                <w:lang w:val="it-IT"/>
+              </w:rPr>
+              <w:t>–</w:t>
+            </w:r>
+            <w:r>
+              <w:rPr>
+                <w:rFonts w:ascii="BRH Malayalam Extra" w:hAnsi="BRH Malayalam Extra" w:cs="BRH Malayalam Extra"/>
+                <w:sz w:val="40"/>
+                <w:szCs w:val="40"/>
+                <w:lang w:val="it-IT"/>
               </w:rPr>
               <w:t>q¢© |</w:t>
             </w:r>
@@ -2018,69 +2316,37 @@
                 <w:rFonts w:cs="Latha"/>
                 <w:sz w:val="28"/>
                 <w:szCs w:val="28"/>
-                <w:lang w:bidi="ta-IN"/>
-              </w:rPr>
-            </w:pPr>
-            <w:r>
-              <w:rPr>
-                <w:rFonts w:cs="Latha"/>
-                <w:sz w:val="28"/>
-                <w:szCs w:val="28"/>
-                <w:lang w:bidi="ta-IN"/>
-              </w:rPr>
-              <w:lastRenderedPageBreak/>
-              <w:t>5.3.9.2</w:t>
-            </w:r>
-            <w:r>
-              <w:rPr>
-                <w:rFonts w:cs="Latha"/>
-                <w:sz w:val="28"/>
-                <w:szCs w:val="28"/>
-                <w:lang w:bidi="ta-IN"/>
-              </w:rPr>
-              <w:t xml:space="preserve"> – </w:t>
-            </w:r>
-            <w:proofErr w:type="spellStart"/>
-            <w:r>
-              <w:rPr>
-                <w:rFonts w:cs="Latha"/>
-                <w:sz w:val="28"/>
-                <w:szCs w:val="28"/>
-                <w:lang w:bidi="ta-IN"/>
-              </w:rPr>
-              <w:t>Padam</w:t>
-            </w:r>
-            <w:proofErr w:type="spellEnd"/>
-          </w:p>
-          <w:p>
-            <w:pPr>
-              <w:spacing w:before="0" w:line="240" w:lineRule="auto"/>
-              <w:rPr>
-                <w:rFonts w:cs="Latha"/>
-                <w:sz w:val="28"/>
-                <w:szCs w:val="28"/>
-                <w:lang w:bidi="ta-IN"/>
-              </w:rPr>
-            </w:pPr>
-            <w:proofErr w:type="spellStart"/>
-            <w:r>
-              <w:rPr>
-                <w:rFonts w:cs="Latha"/>
-                <w:sz w:val="28"/>
-                <w:szCs w:val="28"/>
-                <w:lang w:bidi="ta-IN"/>
-              </w:rPr>
-              <w:t>Padam</w:t>
-            </w:r>
-            <w:proofErr w:type="spellEnd"/>
-            <w:r>
-              <w:rPr>
-                <w:rFonts w:cs="Latha"/>
-                <w:sz w:val="28"/>
-                <w:szCs w:val="28"/>
-                <w:lang w:bidi="ta-IN"/>
-              </w:rPr>
-              <w:t xml:space="preserve"> No. 20</w:t>
+                <w:lang w:val="it-IT" w:bidi="ta-IN"/>
+              </w:rPr>
+            </w:pPr>
+            <w:r>
+              <w:rPr>
+                <w:rFonts w:cs="Latha"/>
+                <w:sz w:val="28"/>
+                <w:szCs w:val="28"/>
+                <w:lang w:val="it-IT" w:bidi="ta-IN"/>
+              </w:rPr>
+              <w:t>5.3.9.2 – Padam</w:t>
+            </w:r>
+          </w:p>
+          <w:p>
+            <w:pPr>
+              <w:spacing w:before="0" w:line="240" w:lineRule="auto"/>
+              <w:rPr>
+                <w:rFonts w:cs="Latha"/>
+                <w:sz w:val="28"/>
+                <w:szCs w:val="28"/>
+                <w:lang w:val="it-IT" w:bidi="ta-IN"/>
+              </w:rPr>
+            </w:pPr>
+            <w:r>
+              <w:rPr>
+                <w:rFonts w:cs="Latha"/>
+                <w:sz w:val="28"/>
+                <w:szCs w:val="28"/>
+                <w:lang w:val="it-IT" w:bidi="ta-IN"/>
+              </w:rPr>
+              <w:t>Padam No. 20</w:t>
             </w:r>
           </w:p>
           <w:p>
@@ -2092,25 +2358,14 @@
                 <w:cs/>
               </w:rPr>
             </w:pPr>
-            <w:proofErr w:type="spellStart"/>
-            <w:r>
-              <w:rPr>
-                <w:rFonts w:cs="Latha"/>
-                <w:sz w:val="28"/>
-                <w:szCs w:val="28"/>
-                <w:lang w:bidi="ta-IN"/>
-              </w:rPr>
-              <w:t>Panchaati</w:t>
-            </w:r>
-            <w:proofErr w:type="spellEnd"/>
-            <w:r>
-              <w:rPr>
-                <w:rFonts w:cs="Latha"/>
-                <w:sz w:val="28"/>
-                <w:szCs w:val="28"/>
-                <w:lang w:bidi="ta-IN"/>
-              </w:rPr>
-              <w:t xml:space="preserve"> No. 39</w:t>
+            <w:r>
+              <w:rPr>
+                <w:rFonts w:cs="Latha"/>
+                <w:sz w:val="28"/>
+                <w:szCs w:val="28"/>
+                <w:lang w:val="it-IT" w:bidi="ta-IN"/>
+              </w:rPr>
+              <w:t>Panchaati No. 39</w:t>
             </w:r>
           </w:p>
         </w:tc>
@@ -2185,41 +2440,13 @@
               </w:rPr>
               <w:t>–</w:t>
             </w:r>
-            <w:proofErr w:type="spellStart"/>
-            <w:r>
-              <w:rPr>
-                <w:rFonts w:ascii="BRH Malayalam Extra" w:hAnsi="BRH Malayalam Extra" w:cs="BRH Malayalam Extra"/>
-                <w:sz w:val="40"/>
-                <w:szCs w:val="40"/>
-              </w:rPr>
-              <w:t>kx</w:t>
-            </w:r>
-            <w:proofErr w:type="spellEnd"/>
-            <w:r>
-              <w:rPr>
-                <w:rFonts w:ascii="BRH Malayalam Extra" w:hAnsi="BRH Malayalam Extra" w:cs="BRH Malayalam Extra"/>
-                <w:sz w:val="40"/>
-                <w:szCs w:val="40"/>
-              </w:rPr>
-              <w:t xml:space="preserve"> </w:t>
-            </w:r>
-            <w:proofErr w:type="spellStart"/>
-            <w:r>
-              <w:rPr>
-                <w:rFonts w:ascii="BRH Malayalam Extra" w:hAnsi="BRH Malayalam Extra" w:cs="BRH Malayalam Extra"/>
-                <w:sz w:val="40"/>
-                <w:szCs w:val="40"/>
-              </w:rPr>
-              <w:t>CZy</w:t>
-            </w:r>
-            <w:proofErr w:type="spellEnd"/>
-            <w:r>
-              <w:rPr>
-                <w:rFonts w:ascii="BRH Malayalam Extra" w:hAnsi="BRH Malayalam Extra" w:cs="BRH Malayalam Extra"/>
-                <w:sz w:val="40"/>
-                <w:szCs w:val="40"/>
-              </w:rPr>
-              <w:t xml:space="preserve">— </w:t>
+            <w:r>
+              <w:rPr>
+                <w:rFonts w:ascii="BRH Malayalam Extra" w:hAnsi="BRH Malayalam Extra" w:cs="BRH Malayalam Extra"/>
+                <w:sz w:val="40"/>
+                <w:szCs w:val="40"/>
+              </w:rPr>
+              <w:t xml:space="preserve">kx CZy— </w:t>
             </w:r>
           </w:p>
           <w:p>
@@ -2241,51 +2468,23 @@
                 <w:sz w:val="40"/>
                 <w:szCs w:val="40"/>
               </w:rPr>
-              <w:t>¥</w:t>
-            </w:r>
-            <w:proofErr w:type="spellStart"/>
-            <w:r>
-              <w:rPr>
-                <w:rFonts w:ascii="BRH Malayalam Extra" w:hAnsi="BRH Malayalam Extra" w:cs="BRH Malayalam Extra"/>
-                <w:sz w:val="40"/>
-                <w:szCs w:val="40"/>
-              </w:rPr>
-              <w:t>bp</w:t>
-            </w:r>
-            <w:proofErr w:type="spellEnd"/>
-            <w:r>
-              <w:rPr>
-                <w:rFonts w:ascii="BRH Malayalam Extra" w:hAnsi="BRH Malayalam Extra" w:cs="BRH Malayalam Extra"/>
-                <w:sz w:val="40"/>
-                <w:szCs w:val="40"/>
-              </w:rPr>
-              <w:t xml:space="preserve"> - e¡</w:t>
-            </w:r>
-            <w:r>
-              <w:rPr>
-                <w:rFonts w:ascii="BRH Malayalam Extra" w:hAnsi="BRH Malayalam Extra" w:cs="BRH Malayalam Extra"/>
-                <w:sz w:val="34"/>
-                <w:szCs w:val="40"/>
-              </w:rPr>
-              <w:t>–</w:t>
-            </w:r>
-            <w:proofErr w:type="spellStart"/>
-            <w:r>
-              <w:rPr>
-                <w:rFonts w:ascii="BRH Malayalam Extra" w:hAnsi="BRH Malayalam Extra" w:cs="BRH Malayalam Extra"/>
-                <w:sz w:val="40"/>
-                <w:szCs w:val="40"/>
-              </w:rPr>
-              <w:t>kxJ</w:t>
-            </w:r>
-            <w:proofErr w:type="spellEnd"/>
-            <w:r>
-              <w:rPr>
-                <w:rFonts w:ascii="BRH Malayalam Extra" w:hAnsi="BRH Malayalam Extra" w:cs="BRH Malayalam Extra"/>
-                <w:sz w:val="40"/>
-                <w:szCs w:val="40"/>
-              </w:rPr>
-              <w:t xml:space="preserve"> | </w:t>
+              <w:t>¥bp - e¡</w:t>
+            </w:r>
+            <w:r>
+              <w:rPr>
+                <w:rFonts w:ascii="BRH Malayalam Extra" w:hAnsi="BRH Malayalam Extra" w:cs="BRH Malayalam Extra"/>
+                <w:sz w:val="34"/>
+                <w:szCs w:val="40"/>
+              </w:rPr>
+              <w:t>–</w:t>
+            </w:r>
+            <w:r>
+              <w:rPr>
+                <w:rFonts w:ascii="BRH Malayalam Extra" w:hAnsi="BRH Malayalam Extra" w:cs="BRH Malayalam Extra"/>
+                <w:sz w:val="40"/>
+                <w:szCs w:val="40"/>
+              </w:rPr>
+              <w:t xml:space="preserve">kxJ | </w:t>
             </w:r>
           </w:p>
           <w:p>
@@ -2346,7 +2545,6 @@
               </w:rPr>
               <w:t>–</w:t>
             </w:r>
-            <w:proofErr w:type="spellStart"/>
             <w:r>
               <w:rPr>
                 <w:rFonts w:ascii="BRH Malayalam Extra" w:hAnsi="BRH Malayalam Extra" w:cs="BRH Malayalam Extra"/>
@@ -2354,37 +2552,7 @@
                 <w:szCs w:val="40"/>
                 <w:highlight w:val="yellow"/>
               </w:rPr>
-              <w:t>kx</w:t>
-            </w:r>
-            <w:proofErr w:type="spellEnd"/>
-            <w:r>
-              <w:rPr>
-                <w:rFonts w:ascii="BRH Malayalam Extra" w:hAnsi="BRH Malayalam Extra" w:cs="BRH Malayalam Extra"/>
-                <w:sz w:val="40"/>
-                <w:szCs w:val="40"/>
-                <w:highlight w:val="yellow"/>
-              </w:rPr>
-              <w:t xml:space="preserve"> </w:t>
-            </w:r>
-            <w:proofErr w:type="spellStart"/>
-            <w:r>
-              <w:rPr>
-                <w:rFonts w:ascii="BRH Malayalam Extra" w:hAnsi="BRH Malayalam Extra" w:cs="BRH Malayalam Extra"/>
-                <w:sz w:val="40"/>
-                <w:szCs w:val="40"/>
-                <w:highlight w:val="yellow"/>
-              </w:rPr>
-              <w:t>CZy</w:t>
-            </w:r>
-            <w:proofErr w:type="spellEnd"/>
-            <w:r>
-              <w:rPr>
-                <w:rFonts w:ascii="BRH Malayalam Extra" w:hAnsi="BRH Malayalam Extra" w:cs="BRH Malayalam Extra"/>
-                <w:sz w:val="40"/>
-                <w:szCs w:val="40"/>
-                <w:highlight w:val="yellow"/>
-              </w:rPr>
-              <w:t>—-</w:t>
+              <w:t>kx CZy—-</w:t>
             </w:r>
             <w:r>
               <w:rPr>
@@ -2402,23 +2570,13 @@
               </w:rPr>
               <w:t>–</w:t>
             </w:r>
-            <w:proofErr w:type="spellStart"/>
-            <w:r>
-              <w:rPr>
-                <w:rFonts w:ascii="BRH Malayalam Extra" w:hAnsi="BRH Malayalam Extra" w:cs="BRH Malayalam Extra"/>
-                <w:sz w:val="40"/>
-                <w:szCs w:val="40"/>
-              </w:rPr>
-              <w:t>kxJ</w:t>
-            </w:r>
-            <w:proofErr w:type="spellEnd"/>
-            <w:r>
-              <w:rPr>
-                <w:rFonts w:ascii="BRH Malayalam Extra" w:hAnsi="BRH Malayalam Extra" w:cs="BRH Malayalam Extra"/>
-                <w:sz w:val="40"/>
-                <w:szCs w:val="40"/>
-              </w:rPr>
-              <w:t xml:space="preserve"> |</w:t>
+            <w:r>
+              <w:rPr>
+                <w:rFonts w:ascii="BRH Malayalam Extra" w:hAnsi="BRH Malayalam Extra" w:cs="BRH Malayalam Extra"/>
+                <w:sz w:val="40"/>
+                <w:szCs w:val="40"/>
+              </w:rPr>
+              <w:t>kxJ |</w:t>
             </w:r>
           </w:p>
         </w:tc>
@@ -2493,41 +2651,13 @@
               </w:rPr>
               <w:t>–</w:t>
             </w:r>
-            <w:proofErr w:type="spellStart"/>
-            <w:r>
-              <w:rPr>
-                <w:rFonts w:ascii="BRH Malayalam Extra" w:hAnsi="BRH Malayalam Extra" w:cs="BRH Malayalam Extra"/>
-                <w:sz w:val="40"/>
-                <w:szCs w:val="40"/>
-              </w:rPr>
-              <w:t>kx</w:t>
-            </w:r>
-            <w:proofErr w:type="spellEnd"/>
-            <w:r>
-              <w:rPr>
-                <w:rFonts w:ascii="BRH Malayalam Extra" w:hAnsi="BRH Malayalam Extra" w:cs="BRH Malayalam Extra"/>
-                <w:sz w:val="40"/>
-                <w:szCs w:val="40"/>
-              </w:rPr>
-              <w:t xml:space="preserve"> </w:t>
-            </w:r>
-            <w:proofErr w:type="spellStart"/>
-            <w:r>
-              <w:rPr>
-                <w:rFonts w:ascii="BRH Malayalam Extra" w:hAnsi="BRH Malayalam Extra" w:cs="BRH Malayalam Extra"/>
-                <w:sz w:val="40"/>
-                <w:szCs w:val="40"/>
-              </w:rPr>
-              <w:t>CZy</w:t>
-            </w:r>
-            <w:proofErr w:type="spellEnd"/>
-            <w:r>
-              <w:rPr>
-                <w:rFonts w:ascii="BRH Malayalam Extra" w:hAnsi="BRH Malayalam Extra" w:cs="BRH Malayalam Extra"/>
-                <w:sz w:val="40"/>
-                <w:szCs w:val="40"/>
-              </w:rPr>
-              <w:t xml:space="preserve">— </w:t>
+            <w:r>
+              <w:rPr>
+                <w:rFonts w:ascii="BRH Malayalam Extra" w:hAnsi="BRH Malayalam Extra" w:cs="BRH Malayalam Extra"/>
+                <w:sz w:val="40"/>
+                <w:szCs w:val="40"/>
+              </w:rPr>
+              <w:t xml:space="preserve">kx CZy— </w:t>
             </w:r>
           </w:p>
           <w:p>
@@ -2549,51 +2679,23 @@
                 <w:sz w:val="40"/>
                 <w:szCs w:val="40"/>
               </w:rPr>
-              <w:t>¥</w:t>
-            </w:r>
-            <w:proofErr w:type="spellStart"/>
-            <w:r>
-              <w:rPr>
-                <w:rFonts w:ascii="BRH Malayalam Extra" w:hAnsi="BRH Malayalam Extra" w:cs="BRH Malayalam Extra"/>
-                <w:sz w:val="40"/>
-                <w:szCs w:val="40"/>
-              </w:rPr>
-              <w:t>bp</w:t>
-            </w:r>
-            <w:proofErr w:type="spellEnd"/>
-            <w:r>
-              <w:rPr>
-                <w:rFonts w:ascii="BRH Malayalam Extra" w:hAnsi="BRH Malayalam Extra" w:cs="BRH Malayalam Extra"/>
-                <w:sz w:val="40"/>
-                <w:szCs w:val="40"/>
-              </w:rPr>
-              <w:t xml:space="preserve"> - e¡</w:t>
-            </w:r>
-            <w:r>
-              <w:rPr>
-                <w:rFonts w:ascii="BRH Malayalam Extra" w:hAnsi="BRH Malayalam Extra" w:cs="BRH Malayalam Extra"/>
-                <w:sz w:val="34"/>
-                <w:szCs w:val="40"/>
-              </w:rPr>
-              <w:t>–</w:t>
-            </w:r>
-            <w:proofErr w:type="spellStart"/>
-            <w:r>
-              <w:rPr>
-                <w:rFonts w:ascii="BRH Malayalam Extra" w:hAnsi="BRH Malayalam Extra" w:cs="BRH Malayalam Extra"/>
-                <w:sz w:val="40"/>
-                <w:szCs w:val="40"/>
-              </w:rPr>
-              <w:t>kxJ</w:t>
-            </w:r>
-            <w:proofErr w:type="spellEnd"/>
-            <w:r>
-              <w:rPr>
-                <w:rFonts w:ascii="BRH Malayalam Extra" w:hAnsi="BRH Malayalam Extra" w:cs="BRH Malayalam Extra"/>
-                <w:sz w:val="40"/>
-                <w:szCs w:val="40"/>
-              </w:rPr>
-              <w:t xml:space="preserve"> | </w:t>
+              <w:t>¥bp - e¡</w:t>
+            </w:r>
+            <w:r>
+              <w:rPr>
+                <w:rFonts w:ascii="BRH Malayalam Extra" w:hAnsi="BRH Malayalam Extra" w:cs="BRH Malayalam Extra"/>
+                <w:sz w:val="34"/>
+                <w:szCs w:val="40"/>
+              </w:rPr>
+              <w:t>–</w:t>
+            </w:r>
+            <w:r>
+              <w:rPr>
+                <w:rFonts w:ascii="BRH Malayalam Extra" w:hAnsi="BRH Malayalam Extra" w:cs="BRH Malayalam Extra"/>
+                <w:sz w:val="40"/>
+                <w:szCs w:val="40"/>
+              </w:rPr>
+              <w:t xml:space="preserve">kxJ | </w:t>
             </w:r>
           </w:p>
           <w:p>
@@ -2656,7 +2758,6 @@
               </w:rPr>
               <w:t>–</w:t>
             </w:r>
-            <w:proofErr w:type="spellStart"/>
             <w:r>
               <w:rPr>
                 <w:rFonts w:ascii="BRH Malayalam Extra" w:hAnsi="BRH Malayalam Extra" w:cs="BRH Malayalam Extra"/>
@@ -2664,9 +2765,16 @@
                 <w:szCs w:val="40"/>
                 <w:highlight w:val="green"/>
               </w:rPr>
-              <w:t>kx</w:t>
-            </w:r>
-            <w:proofErr w:type="spellEnd"/>
+              <w:t>kx CZy—</w:t>
+            </w:r>
+            <w:r>
+              <w:rPr>
+                <w:rFonts w:ascii="BRH Malayalam Extra" w:hAnsi="BRH Malayalam Extra" w:cs="BRH Malayalam Extra"/>
+                <w:sz w:val="40"/>
+                <w:szCs w:val="40"/>
+              </w:rPr>
+              <w:t xml:space="preserve"> </w:t>
+            </w:r>
             <w:r>
               <w:rPr>
                 <w:rFonts w:ascii="BRH Malayalam Extra" w:hAnsi="BRH Malayalam Extra" w:cs="BRH Malayalam Extra"/>
@@ -2674,56 +2782,8 @@
                 <w:szCs w:val="40"/>
                 <w:highlight w:val="green"/>
               </w:rPr>
-              <w:t xml:space="preserve"> </w:t>
-            </w:r>
-            <w:proofErr w:type="spellStart"/>
-            <w:r>
-              <w:rPr>
-                <w:rFonts w:ascii="BRH Malayalam Extra" w:hAnsi="BRH Malayalam Extra" w:cs="BRH Malayalam Extra"/>
-                <w:sz w:val="40"/>
-                <w:szCs w:val="40"/>
-                <w:highlight w:val="green"/>
-              </w:rPr>
-              <w:t>CZy</w:t>
-            </w:r>
-            <w:proofErr w:type="spellEnd"/>
-            <w:r>
-              <w:rPr>
-                <w:rFonts w:ascii="BRH Malayalam Extra" w:hAnsi="BRH Malayalam Extra" w:cs="BRH Malayalam Extra"/>
-                <w:sz w:val="40"/>
-                <w:szCs w:val="40"/>
-                <w:highlight w:val="green"/>
-              </w:rPr>
-              <w:t>—</w:t>
-            </w:r>
-            <w:r>
-              <w:rPr>
-                <w:rFonts w:ascii="BRH Malayalam Extra" w:hAnsi="BRH Malayalam Extra" w:cs="BRH Malayalam Extra"/>
-                <w:sz w:val="40"/>
-                <w:szCs w:val="40"/>
-              </w:rPr>
-              <w:t xml:space="preserve"> </w:t>
-            </w:r>
-            <w:r>
-              <w:rPr>
-                <w:rFonts w:ascii="BRH Malayalam Extra" w:hAnsi="BRH Malayalam Extra" w:cs="BRH Malayalam Extra"/>
-                <w:sz w:val="40"/>
-                <w:szCs w:val="40"/>
-                <w:highlight w:val="green"/>
-              </w:rPr>
-              <w:t>¥</w:t>
-            </w:r>
-            <w:proofErr w:type="spellStart"/>
-            <w:r>
-              <w:rPr>
-                <w:rFonts w:ascii="BRH Malayalam Extra" w:hAnsi="BRH Malayalam Extra" w:cs="BRH Malayalam Extra"/>
-                <w:sz w:val="40"/>
-                <w:szCs w:val="40"/>
-                <w:highlight w:val="green"/>
-              </w:rPr>
-              <w:t>bp</w:t>
-            </w:r>
-            <w:proofErr w:type="spellEnd"/>
+              <w:t>¥bp</w:t>
+            </w:r>
             <w:r>
               <w:rPr>
                 <w:rFonts w:ascii="BRH Malayalam Extra" w:hAnsi="BRH Malayalam Extra" w:cs="BRH Malayalam Extra"/>
@@ -2740,23 +2800,13 @@
               </w:rPr>
               <w:t>–</w:t>
             </w:r>
-            <w:proofErr w:type="spellStart"/>
-            <w:r>
-              <w:rPr>
-                <w:rFonts w:ascii="BRH Malayalam Extra" w:hAnsi="BRH Malayalam Extra" w:cs="BRH Malayalam Extra"/>
-                <w:sz w:val="40"/>
-                <w:szCs w:val="40"/>
-              </w:rPr>
-              <w:t>kxJ</w:t>
-            </w:r>
-            <w:proofErr w:type="spellEnd"/>
-            <w:r>
-              <w:rPr>
-                <w:rFonts w:ascii="BRH Malayalam Extra" w:hAnsi="BRH Malayalam Extra" w:cs="BRH Malayalam Extra"/>
-                <w:sz w:val="40"/>
-                <w:szCs w:val="40"/>
-              </w:rPr>
-              <w:t xml:space="preserve"> |</w:t>
+            <w:r>
+              <w:rPr>
+                <w:rFonts w:ascii="BRH Malayalam Extra" w:hAnsi="BRH Malayalam Extra" w:cs="BRH Malayalam Extra"/>
+                <w:sz w:val="40"/>
+                <w:szCs w:val="40"/>
+              </w:rPr>
+              <w:t>kxJ |</w:t>
             </w:r>
           </w:p>
           <w:p>
@@ -2775,9 +2825,16 @@
                 <w:sz w:val="32"/>
                 <w:szCs w:val="32"/>
               </w:rPr>
-              <w:t xml:space="preserve">(in 2nd </w:t>
-            </w:r>
-            <w:proofErr w:type="spellStart"/>
+              <w:t>(in 2nd padam missing</w:t>
+            </w:r>
+            <w:r>
+              <w:rPr>
+                <w:rFonts w:ascii="Times New Roman" w:hAnsi="Times New Roman" w:cs="Times New Roman"/>
+                <w:sz w:val="40"/>
+                <w:szCs w:val="40"/>
+              </w:rPr>
+              <w:t xml:space="preserve"> </w:t>
+            </w:r>
             <w:r>
               <w:rPr>
                 <w:b/>
@@ -2785,54 +2842,7 @@
                 <w:sz w:val="32"/>
                 <w:szCs w:val="32"/>
               </w:rPr>
-              <w:t>padam</w:t>
-            </w:r>
-            <w:proofErr w:type="spellEnd"/>
-            <w:r>
-              <w:rPr>
-                <w:b/>
-                <w:bCs/>
-                <w:sz w:val="32"/>
-                <w:szCs w:val="32"/>
-              </w:rPr>
-              <w:t xml:space="preserve"> missing</w:t>
-            </w:r>
-            <w:r>
-              <w:rPr>
-                <w:rFonts w:ascii="Times New Roman" w:hAnsi="Times New Roman" w:cs="Times New Roman"/>
-                <w:sz w:val="40"/>
-                <w:szCs w:val="40"/>
-              </w:rPr>
-              <w:t xml:space="preserve"> </w:t>
-            </w:r>
-            <w:r>
-              <w:rPr>
-                <w:b/>
-                <w:bCs/>
-                <w:sz w:val="32"/>
-                <w:szCs w:val="32"/>
-              </w:rPr>
-              <w:t>“</w:t>
-            </w:r>
-            <w:proofErr w:type="spellStart"/>
-            <w:r>
-              <w:rPr>
-                <w:b/>
-                <w:bCs/>
-                <w:sz w:val="32"/>
-                <w:szCs w:val="32"/>
-              </w:rPr>
-              <w:t>dEva</w:t>
-            </w:r>
-            <w:proofErr w:type="spellEnd"/>
-            <w:r>
-              <w:rPr>
-                <w:b/>
-                <w:bCs/>
-                <w:sz w:val="32"/>
-                <w:szCs w:val="32"/>
-              </w:rPr>
-              <w:t>” inserted)</w:t>
+              <w:t>“dEva” inserted)</w:t>
             </w:r>
           </w:p>
           <w:p>
@@ -2902,51 +2912,8 @@
           <w:szCs w:val="32"/>
           <w:u w:val="single"/>
         </w:rPr>
-        <w:t xml:space="preserve">TS </w:t>
-      </w:r>
-      <w:proofErr w:type="spellStart"/>
-      <w:r>
-        <w:rPr>
-          <w:b/>
-          <w:bCs/>
-          <w:sz w:val="32"/>
-          <w:szCs w:val="32"/>
-          <w:u w:val="single"/>
-        </w:rPr>
-        <w:t>Pada</w:t>
-      </w:r>
-      <w:proofErr w:type="spellEnd"/>
-      <w:r>
-        <w:rPr>
-          <w:b/>
-          <w:bCs/>
-          <w:sz w:val="32"/>
-          <w:szCs w:val="32"/>
-          <w:u w:val="single"/>
-        </w:rPr>
-        <w:t xml:space="preserve"> </w:t>
-      </w:r>
-      <w:proofErr w:type="spellStart"/>
-      <w:r>
-        <w:rPr>
-          <w:b/>
-          <w:bCs/>
-          <w:sz w:val="32"/>
-          <w:szCs w:val="32"/>
-          <w:u w:val="single"/>
-        </w:rPr>
-        <w:t>Paatam</w:t>
-      </w:r>
-      <w:proofErr w:type="spellEnd"/>
-      <w:r>
-        <w:rPr>
-          <w:b/>
-          <w:bCs/>
-          <w:sz w:val="32"/>
-          <w:szCs w:val="32"/>
-          <w:u w:val="single"/>
-        </w:rPr>
-        <w:t xml:space="preserve"> – TS 5.3</w:t>
+        <w:lastRenderedPageBreak/>
+        <w:t>TS Pada Paatam – TS 5.3</w:t>
       </w:r>
       <w:r>
         <w:rPr>
@@ -3229,7 +3196,6 @@
               </w:rPr>
               <w:t xml:space="preserve"> – </w:t>
             </w:r>
-            <w:proofErr w:type="spellStart"/>
             <w:r>
               <w:rPr>
                 <w:rFonts w:cs="Latha"/>
@@ -3239,7 +3205,6 @@
               </w:rPr>
               <w:t>Padam</w:t>
             </w:r>
-            <w:proofErr w:type="spellEnd"/>
           </w:p>
           <w:p>
             <w:pPr>
@@ -3268,27 +3233,7 @@
                 <w:szCs w:val="28"/>
                 <w:lang w:bidi="ta-IN"/>
               </w:rPr>
-              <w:t xml:space="preserve"> </w:t>
-            </w:r>
-            <w:proofErr w:type="spellStart"/>
-            <w:r>
-              <w:rPr>
-                <w:rFonts w:cs="Latha"/>
-                <w:sz w:val="28"/>
-                <w:szCs w:val="28"/>
-                <w:lang w:bidi="ta-IN"/>
-              </w:rPr>
-              <w:t>Panchaati</w:t>
-            </w:r>
-            <w:proofErr w:type="spellEnd"/>
-            <w:r>
-              <w:rPr>
-                <w:rFonts w:cs="Latha"/>
-                <w:sz w:val="28"/>
-                <w:szCs w:val="28"/>
-                <w:lang w:bidi="ta-IN"/>
-              </w:rPr>
-              <w:t xml:space="preserve"> </w:t>
+              <w:t xml:space="preserve"> Panchaati </w:t>
             </w:r>
           </w:p>
         </w:tc>
@@ -3308,33 +3253,22 @@
                 <w:szCs w:val="32"/>
               </w:rPr>
             </w:pPr>
-            <w:proofErr w:type="spellStart"/>
-            <w:r>
-              <w:rPr>
-                <w:rFonts w:ascii="BRH Malayalam Extra" w:hAnsi="BRH Malayalam Extra" w:cs="BRH Malayalam Extra"/>
-                <w:sz w:val="40"/>
-                <w:szCs w:val="40"/>
-              </w:rPr>
-              <w:t>öeZzZy</w:t>
-            </w:r>
-            <w:proofErr w:type="spellEnd"/>
-            <w:r>
-              <w:rPr>
-                <w:rFonts w:ascii="BRH Malayalam Extra" w:hAnsi="BRH Malayalam Extra" w:cs="BRH Malayalam Extra"/>
-                <w:sz w:val="40"/>
-                <w:szCs w:val="40"/>
-              </w:rPr>
-              <w:t>— | A</w:t>
-            </w:r>
-            <w:r>
-              <w:rPr>
-                <w:rFonts w:ascii="BRH Malayalam Extra" w:hAnsi="BRH Malayalam Extra" w:cs="BRH Malayalam Extra"/>
-                <w:sz w:val="34"/>
-                <w:szCs w:val="40"/>
-              </w:rPr>
-              <w:t>–</w:t>
-            </w:r>
-            <w:proofErr w:type="spellStart"/>
+            <w:r>
+              <w:rPr>
+                <w:rFonts w:ascii="BRH Malayalam Extra" w:hAnsi="BRH Malayalam Extra" w:cs="BRH Malayalam Extra"/>
+                <w:sz w:val="40"/>
+                <w:szCs w:val="40"/>
+              </w:rPr>
+              <w:t>öeZzZy— | A</w:t>
+            </w:r>
+            <w:r>
+              <w:rPr>
+                <w:rFonts w:ascii="BRH Malayalam Extra" w:hAnsi="BRH Malayalam Extra" w:cs="BRH Malayalam Extra"/>
+                <w:sz w:val="34"/>
+                <w:szCs w:val="40"/>
+              </w:rPr>
+              <w:t>–</w:t>
+            </w:r>
             <w:r>
               <w:rPr>
                 <w:rFonts w:ascii="BRH Malayalam Extra" w:hAnsi="BRH Malayalam Extra" w:cs="BRH Malayalam Extra"/>
@@ -3343,16 +3277,14 @@
               </w:rPr>
               <w:t>Óx</w:t>
             </w:r>
-            <w:proofErr w:type="spellEnd"/>
-            <w:r>
-              <w:rPr>
-                <w:rFonts w:ascii="BRH Malayalam Extra" w:hAnsi="BRH Malayalam Extra" w:cs="BRH Malayalam Extra"/>
-                <w:sz w:val="34"/>
-                <w:szCs w:val="40"/>
-              </w:rPr>
-              <w:t>–</w:t>
-            </w:r>
-            <w:proofErr w:type="spellStart"/>
+            <w:r>
+              <w:rPr>
+                <w:rFonts w:ascii="BRH Malayalam Extra" w:hAnsi="BRH Malayalam Extra" w:cs="BRH Malayalam Extra"/>
+                <w:sz w:val="34"/>
+                <w:szCs w:val="40"/>
+              </w:rPr>
+              <w:t>–</w:t>
+            </w:r>
             <w:r>
               <w:rPr>
                 <w:rFonts w:ascii="BRH Malayalam Extra" w:hAnsi="BRH Malayalam Extra" w:cs="BRH Malayalam Extra"/>
@@ -3370,40 +3302,21 @@
               </w:rPr>
               <w:t>j</w:t>
             </w:r>
-            <w:proofErr w:type="spellEnd"/>
-            <w:r>
-              <w:rPr>
-                <w:rFonts w:ascii="BRH Malayalam Extra" w:hAnsi="BRH Malayalam Extra" w:cs="BRH Malayalam Extra"/>
-                <w:sz w:val="34"/>
-                <w:szCs w:val="40"/>
-              </w:rPr>
-              <w:t>–</w:t>
-            </w:r>
-            <w:r>
-              <w:rPr>
-                <w:rFonts w:ascii="BRH Malayalam Extra" w:hAnsi="BRH Malayalam Extra" w:cs="BRH Malayalam Extra"/>
-                <w:sz w:val="40"/>
-                <w:szCs w:val="40"/>
-              </w:rPr>
-              <w:t xml:space="preserve">Z§ | </w:t>
-            </w:r>
-            <w:proofErr w:type="spellStart"/>
-            <w:r>
-              <w:rPr>
-                <w:rFonts w:ascii="BRH Malayalam Extra" w:hAnsi="BRH Malayalam Extra" w:cs="BRH Malayalam Extra"/>
-                <w:sz w:val="40"/>
-                <w:szCs w:val="40"/>
-              </w:rPr>
-              <w:t>jZ</w:t>
-            </w:r>
-            <w:proofErr w:type="spellEnd"/>
-            <w:r>
-              <w:rPr>
-                <w:rFonts w:ascii="BRH Malayalam Extra" w:hAnsi="BRH Malayalam Extra" w:cs="BRH Malayalam Extra"/>
-                <w:sz w:val="40"/>
-                <w:szCs w:val="40"/>
-              </w:rPr>
-              <w:t>§ |</w:t>
+            <w:r>
+              <w:rPr>
+                <w:rFonts w:ascii="BRH Malayalam Extra" w:hAnsi="BRH Malayalam Extra" w:cs="BRH Malayalam Extra"/>
+                <w:sz w:val="34"/>
+                <w:szCs w:val="40"/>
+              </w:rPr>
+              <w:t>–</w:t>
+            </w:r>
+            <w:r>
+              <w:rPr>
+                <w:rFonts w:ascii="BRH Malayalam Extra" w:hAnsi="BRH Malayalam Extra" w:cs="BRH Malayalam Extra"/>
+                <w:sz w:val="40"/>
+                <w:szCs w:val="40"/>
+              </w:rPr>
+              <w:t>Z§ | jZ§ |</w:t>
             </w:r>
           </w:p>
         </w:tc>
@@ -3421,49 +3334,42 @@
                 <w:rFonts w:ascii="BRH Malayalam Extra" w:hAnsi="BRH Malayalam Extra" w:cs="BRH Malayalam Extra"/>
                 <w:sz w:val="40"/>
                 <w:szCs w:val="40"/>
-              </w:rPr>
-            </w:pPr>
-            <w:proofErr w:type="spellStart"/>
-            <w:r>
-              <w:rPr>
-                <w:rFonts w:ascii="BRH Malayalam Extra" w:hAnsi="BRH Malayalam Extra" w:cs="BRH Malayalam Extra"/>
-                <w:sz w:val="40"/>
-                <w:szCs w:val="40"/>
-              </w:rPr>
-              <w:t>öeZzZy</w:t>
-            </w:r>
-            <w:proofErr w:type="spellEnd"/>
-            <w:r>
-              <w:rPr>
-                <w:rFonts w:ascii="BRH Malayalam Extra" w:hAnsi="BRH Malayalam Extra" w:cs="BRH Malayalam Extra"/>
-                <w:sz w:val="40"/>
-                <w:szCs w:val="40"/>
-              </w:rPr>
-              <w:t>— | A</w:t>
-            </w:r>
-            <w:r>
-              <w:rPr>
-                <w:rFonts w:ascii="BRH Malayalam Extra" w:hAnsi="BRH Malayalam Extra" w:cs="BRH Malayalam Extra"/>
-                <w:sz w:val="34"/>
-                <w:szCs w:val="40"/>
-              </w:rPr>
-              <w:t>–</w:t>
-            </w:r>
-            <w:proofErr w:type="spellStart"/>
-            <w:r>
-              <w:rPr>
-                <w:rFonts w:ascii="BRH Malayalam Extra" w:hAnsi="BRH Malayalam Extra" w:cs="BRH Malayalam Extra"/>
-                <w:sz w:val="40"/>
-                <w:szCs w:val="40"/>
+                <w:lang w:val="it-IT"/>
+              </w:rPr>
+            </w:pPr>
+            <w:r>
+              <w:rPr>
+                <w:rFonts w:ascii="BRH Malayalam Extra" w:hAnsi="BRH Malayalam Extra" w:cs="BRH Malayalam Extra"/>
+                <w:sz w:val="40"/>
+                <w:szCs w:val="40"/>
+                <w:lang w:val="it-IT"/>
+              </w:rPr>
+              <w:t>öeZzZy— | A</w:t>
+            </w:r>
+            <w:r>
+              <w:rPr>
+                <w:rFonts w:ascii="BRH Malayalam Extra" w:hAnsi="BRH Malayalam Extra" w:cs="BRH Malayalam Extra"/>
+                <w:sz w:val="34"/>
+                <w:szCs w:val="40"/>
+                <w:lang w:val="it-IT"/>
+              </w:rPr>
+              <w:t>–</w:t>
+            </w:r>
+            <w:r>
+              <w:rPr>
+                <w:rFonts w:ascii="BRH Malayalam Extra" w:hAnsi="BRH Malayalam Extra" w:cs="BRH Malayalam Extra"/>
+                <w:sz w:val="40"/>
+                <w:szCs w:val="40"/>
+                <w:lang w:val="it-IT"/>
               </w:rPr>
               <w:t>Óx</w:t>
             </w:r>
-            <w:proofErr w:type="spellEnd"/>
-            <w:r>
-              <w:rPr>
-                <w:rFonts w:ascii="BRH Malayalam Extra" w:hAnsi="BRH Malayalam Extra" w:cs="BRH Malayalam Extra"/>
-                <w:sz w:val="34"/>
-                <w:szCs w:val="40"/>
+            <w:r>
+              <w:rPr>
+                <w:rFonts w:ascii="BRH Malayalam Extra" w:hAnsi="BRH Malayalam Extra" w:cs="BRH Malayalam Extra"/>
+                <w:sz w:val="34"/>
+                <w:szCs w:val="40"/>
+                <w:lang w:val="it-IT"/>
               </w:rPr>
               <w:t>–</w:t>
             </w:r>
@@ -3473,6 +3379,7 @@
                 <w:sz w:val="40"/>
                 <w:szCs w:val="40"/>
                 <w:highlight w:val="green"/>
+                <w:lang w:val="it-IT"/>
               </w:rPr>
               <w:t>e</w:t>
             </w:r>
@@ -3482,14 +3389,16 @@
                 <w:sz w:val="34"/>
                 <w:szCs w:val="40"/>
                 <w:highlight w:val="green"/>
-              </w:rPr>
-              <w:t>–</w:t>
-            </w:r>
-            <w:r>
-              <w:rPr>
-                <w:rFonts w:ascii="BRH Malayalam Extra" w:hAnsi="BRH Malayalam Extra" w:cs="BRH Malayalam Extra"/>
-                <w:sz w:val="40"/>
-                <w:szCs w:val="40"/>
+                <w:lang w:val="it-IT"/>
+              </w:rPr>
+              <w:t>–</w:t>
+            </w:r>
+            <w:r>
+              <w:rPr>
+                <w:rFonts w:ascii="BRH Malayalam Extra" w:hAnsi="BRH Malayalam Extra" w:cs="BRH Malayalam Extra"/>
+                <w:sz w:val="40"/>
+                <w:szCs w:val="40"/>
+                <w:lang w:val="it-IT"/>
               </w:rPr>
               <w:t>j</w:t>
             </w:r>
@@ -3498,14 +3407,16 @@
                 <w:rFonts w:ascii="BRH Malayalam Extra" w:hAnsi="BRH Malayalam Extra" w:cs="BRH Malayalam Extra"/>
                 <w:sz w:val="34"/>
                 <w:szCs w:val="40"/>
-              </w:rPr>
-              <w:t>–</w:t>
-            </w:r>
-            <w:r>
-              <w:rPr>
-                <w:rFonts w:ascii="BRH Malayalam Extra" w:hAnsi="BRH Malayalam Extra" w:cs="BRH Malayalam Extra"/>
-                <w:sz w:val="40"/>
-                <w:szCs w:val="40"/>
+                <w:lang w:val="it-IT"/>
+              </w:rPr>
+              <w:t>–</w:t>
+            </w:r>
+            <w:r>
+              <w:rPr>
+                <w:rFonts w:ascii="BRH Malayalam Extra" w:hAnsi="BRH Malayalam Extra" w:cs="BRH Malayalam Extra"/>
+                <w:sz w:val="40"/>
+                <w:szCs w:val="40"/>
+                <w:lang w:val="it-IT"/>
               </w:rPr>
               <w:t xml:space="preserve">Z§ | </w:t>
             </w:r>
@@ -3518,46 +3429,20 @@
                 <w:szCs w:val="32"/>
               </w:rPr>
             </w:pPr>
-            <w:proofErr w:type="spellStart"/>
-            <w:r>
-              <w:rPr>
-                <w:rFonts w:ascii="BRH Malayalam Extra" w:hAnsi="BRH Malayalam Extra" w:cs="BRH Malayalam Extra"/>
-                <w:sz w:val="40"/>
-                <w:szCs w:val="40"/>
-              </w:rPr>
-              <w:t>jZ</w:t>
-            </w:r>
-            <w:proofErr w:type="spellEnd"/>
-            <w:r>
-              <w:rPr>
-                <w:rFonts w:ascii="BRH Malayalam Extra" w:hAnsi="BRH Malayalam Extra" w:cs="BRH Malayalam Extra"/>
-                <w:sz w:val="40"/>
-                <w:szCs w:val="40"/>
-              </w:rPr>
-              <w:t xml:space="preserve">§ | </w:t>
-            </w:r>
-            <w:r>
-              <w:rPr>
-                <w:sz w:val="32"/>
-                <w:szCs w:val="32"/>
-              </w:rPr>
-              <w:t xml:space="preserve">(lower </w:t>
-            </w:r>
-            <w:proofErr w:type="spellStart"/>
-            <w:r>
-              <w:rPr>
-                <w:sz w:val="32"/>
-                <w:szCs w:val="32"/>
-              </w:rPr>
-              <w:t>swaran</w:t>
-            </w:r>
-            <w:proofErr w:type="spellEnd"/>
-            <w:r>
-              <w:rPr>
-                <w:sz w:val="32"/>
-                <w:szCs w:val="32"/>
-              </w:rPr>
-              <w:t xml:space="preserve"> under “pa”)</w:t>
+            <w:r>
+              <w:rPr>
+                <w:rFonts w:ascii="BRH Malayalam Extra" w:hAnsi="BRH Malayalam Extra" w:cs="BRH Malayalam Extra"/>
+                <w:sz w:val="40"/>
+                <w:szCs w:val="40"/>
+              </w:rPr>
+              <w:t xml:space="preserve">jZ§ | </w:t>
+            </w:r>
+            <w:r>
+              <w:rPr>
+                <w:sz w:val="32"/>
+                <w:szCs w:val="32"/>
+              </w:rPr>
+              <w:t>(lower swaran under “pa”)</w:t>
             </w:r>
           </w:p>
         </w:tc>
@@ -3626,7 +3511,6 @@
                 <w:szCs w:val="28"/>
                 <w:lang w:bidi="ta-IN"/>
               </w:rPr>
-              <w:lastRenderedPageBreak/>
               <w:t>TS 5.3.7.4</w:t>
             </w:r>
             <w:r>
@@ -3638,7 +3522,6 @@
               </w:rPr>
               <w:t xml:space="preserve"> – </w:t>
             </w:r>
-            <w:proofErr w:type="spellStart"/>
             <w:r>
               <w:rPr>
                 <w:rFonts w:cs="Latha"/>
@@ -3648,7 +3531,6 @@
               </w:rPr>
               <w:t>Padam</w:t>
             </w:r>
-            <w:proofErr w:type="spellEnd"/>
           </w:p>
           <w:p>
             <w:pPr>
@@ -3677,19 +3559,8 @@
                 <w:szCs w:val="28"/>
                 <w:lang w:bidi="ta-IN"/>
               </w:rPr>
-              <w:t xml:space="preserve"> </w:t>
-            </w:r>
-            <w:proofErr w:type="spellStart"/>
-            <w:r>
-              <w:rPr>
-                <w:rFonts w:cs="Latha"/>
-                <w:sz w:val="28"/>
-                <w:szCs w:val="28"/>
-                <w:lang w:bidi="ta-IN"/>
-              </w:rPr>
-              <w:t>Panchaati</w:t>
-            </w:r>
-            <w:proofErr w:type="spellEnd"/>
+              <w:t xml:space="preserve"> Panchaati</w:t>
+            </w:r>
           </w:p>
         </w:tc>
         <w:tc>
@@ -3731,7 +3602,6 @@
                 <w:lang w:val="en-IN" w:eastAsia="en-IN" w:bidi="ml-IN"/>
               </w:rPr>
             </w:pPr>
-            <w:proofErr w:type="spellStart"/>
             <w:r>
               <w:rPr>
                 <w:rFonts w:ascii="BRH Malayalam Extra" w:eastAsia="Times New Roman" w:hAnsi="BRH Malayalam Extra" w:cs="BRH Malayalam Extra"/>
@@ -3739,10 +3609,8 @@
                 <w:szCs w:val="40"/>
                 <w:lang w:val="en-IN" w:eastAsia="en-IN" w:bidi="ml-IN"/>
               </w:rPr>
-              <w:lastRenderedPageBreak/>
               <w:t>A¥ax</w:t>
             </w:r>
-            <w:proofErr w:type="spellEnd"/>
             <w:r>
               <w:rPr>
                 <w:rFonts w:ascii="BRH Malayalam Extra" w:eastAsia="Times New Roman" w:hAnsi="BRH Malayalam Extra" w:cs="BRH Malayalam Extra"/>
@@ -3759,9 +3627,19 @@
                 <w:szCs w:val="40"/>
                 <w:lang w:val="en-IN" w:eastAsia="en-IN" w:bidi="ml-IN"/>
               </w:rPr>
-              <w:t xml:space="preserve"> </w:t>
-            </w:r>
-            <w:proofErr w:type="spellStart"/>
+              <w:t xml:space="preserve"> CZy— | </w:t>
+            </w:r>
+          </w:p>
+          <w:p>
+            <w:pPr>
+              <w:spacing w:before="0" w:line="240" w:lineRule="auto"/>
+              <w:ind w:right="-108"/>
+              <w:rPr>
+                <w:rFonts w:ascii="BRH Devanagari Extra" w:hAnsi="BRH Devanagari Extra" w:cs="BRH Devanagari Extra"/>
+                <w:sz w:val="40"/>
+                <w:szCs w:val="40"/>
+              </w:rPr>
+            </w:pPr>
             <w:r>
               <w:rPr>
                 <w:rFonts w:ascii="BRH Malayalam Extra" w:eastAsia="Times New Roman" w:hAnsi="BRH Malayalam Extra" w:cs="BRH Malayalam Extra"/>
@@ -3769,29 +3647,17 @@
                 <w:szCs w:val="40"/>
                 <w:lang w:val="en-IN" w:eastAsia="en-IN" w:bidi="ml-IN"/>
               </w:rPr>
-              <w:t>CZy</w:t>
-            </w:r>
-            <w:proofErr w:type="spellEnd"/>
+              <w:t>s¡</w:t>
+            </w:r>
             <w:r>
               <w:rPr>
                 <w:rFonts w:ascii="BRH Malayalam Extra" w:eastAsia="Times New Roman" w:hAnsi="BRH Malayalam Extra" w:cs="BRH Malayalam Extra"/>
-                <w:sz w:val="40"/>
+                <w:sz w:val="34"/>
                 <w:szCs w:val="40"/>
                 <w:lang w:val="en-IN" w:eastAsia="en-IN" w:bidi="ml-IN"/>
               </w:rPr>
-              <w:t xml:space="preserve">— | </w:t>
-            </w:r>
-          </w:p>
-          <w:p>
-            <w:pPr>
-              <w:spacing w:before="0" w:line="240" w:lineRule="auto"/>
-              <w:ind w:right="-108"/>
-              <w:rPr>
-                <w:rFonts w:ascii="BRH Devanagari Extra" w:hAnsi="BRH Devanagari Extra" w:cs="BRH Devanagari Extra"/>
-                <w:sz w:val="40"/>
-                <w:szCs w:val="40"/>
-              </w:rPr>
-            </w:pPr>
+              <w:t>–</w:t>
+            </w:r>
             <w:r>
               <w:rPr>
                 <w:rFonts w:ascii="BRH Malayalam Extra" w:eastAsia="Times New Roman" w:hAnsi="BRH Malayalam Extra" w:cs="BRH Malayalam Extra"/>
@@ -3799,7 +3665,7 @@
                 <w:szCs w:val="40"/>
                 <w:lang w:val="en-IN" w:eastAsia="en-IN" w:bidi="ml-IN"/>
               </w:rPr>
-              <w:t>s¡</w:t>
+              <w:t>p</w:t>
             </w:r>
             <w:r>
               <w:rPr>
@@ -3817,55 +3683,7 @@
                 <w:szCs w:val="40"/>
                 <w:lang w:val="en-IN" w:eastAsia="en-IN" w:bidi="ml-IN"/>
               </w:rPr>
-              <w:t>p</w:t>
-            </w:r>
-            <w:r>
-              <w:rPr>
-                <w:rFonts w:ascii="BRH Malayalam Extra" w:eastAsia="Times New Roman" w:hAnsi="BRH Malayalam Extra" w:cs="BRH Malayalam Extra"/>
-                <w:sz w:val="34"/>
-                <w:szCs w:val="40"/>
-                <w:lang w:val="en-IN" w:eastAsia="en-IN" w:bidi="ml-IN"/>
-              </w:rPr>
-              <w:t>–</w:t>
-            </w:r>
-            <w:r>
-              <w:rPr>
-                <w:rFonts w:ascii="BRH Malayalam Extra" w:eastAsia="Times New Roman" w:hAnsi="BRH Malayalam Extra" w:cs="BRH Malayalam Extra"/>
-                <w:sz w:val="40"/>
-                <w:szCs w:val="40"/>
-                <w:lang w:val="en-IN" w:eastAsia="en-IN" w:bidi="ml-IN"/>
-              </w:rPr>
-              <w:t>ª</w:t>
-            </w:r>
-            <w:proofErr w:type="spellStart"/>
-            <w:r>
-              <w:rPr>
-                <w:rFonts w:ascii="BRH Malayalam Extra" w:eastAsia="Times New Roman" w:hAnsi="BRH Malayalam Extra" w:cs="BRH Malayalam Extra"/>
-                <w:sz w:val="40"/>
-                <w:szCs w:val="40"/>
-                <w:lang w:val="en-IN" w:eastAsia="en-IN" w:bidi="ml-IN"/>
-              </w:rPr>
-              <w:t>M¥sõZy</w:t>
-            </w:r>
-            <w:proofErr w:type="spellEnd"/>
-            <w:r>
-              <w:rPr>
-                <w:rFonts w:ascii="BRH Malayalam Extra" w:eastAsia="Times New Roman" w:hAnsi="BRH Malayalam Extra" w:cs="BRH Malayalam Extra"/>
-                <w:sz w:val="40"/>
-                <w:szCs w:val="40"/>
-                <w:lang w:val="en-IN" w:eastAsia="en-IN" w:bidi="ml-IN"/>
-              </w:rPr>
-              <w:t xml:space="preserve">— </w:t>
-            </w:r>
-            <w:proofErr w:type="spellStart"/>
-            <w:r>
-              <w:rPr>
-                <w:rFonts w:ascii="BRH Malayalam Extra" w:eastAsia="Times New Roman" w:hAnsi="BRH Malayalam Extra" w:cs="BRH Malayalam Extra"/>
-                <w:sz w:val="40"/>
-                <w:szCs w:val="40"/>
-                <w:lang w:val="en-IN" w:eastAsia="en-IN" w:bidi="ml-IN"/>
-              </w:rPr>
-              <w:t>s¡</w:t>
+              <w:t>ªM¥sõZy— s¡</w:t>
             </w:r>
             <w:r>
               <w:rPr>
@@ -3877,7 +3695,6 @@
               </w:rPr>
               <w:t>p</w:t>
             </w:r>
-            <w:proofErr w:type="spellEnd"/>
             <w:r>
               <w:rPr>
                 <w:rFonts w:ascii="BRH Malayalam Extra" w:eastAsia="Times New Roman" w:hAnsi="BRH Malayalam Extra" w:cs="BRH Malayalam Extra"/>
@@ -3894,19 +3711,17 @@
                 <w:szCs w:val="40"/>
                 <w:lang w:val="en-IN" w:eastAsia="en-IN" w:bidi="ml-IN"/>
               </w:rPr>
-              <w:t xml:space="preserve">J - </w:t>
-            </w:r>
-            <w:proofErr w:type="spellStart"/>
+              <w:t>J - Msõ— | ¥mx</w:t>
+            </w:r>
             <w:r>
               <w:rPr>
                 <w:rFonts w:ascii="BRH Malayalam Extra" w:eastAsia="Times New Roman" w:hAnsi="BRH Malayalam Extra" w:cs="BRH Malayalam Extra"/>
-                <w:sz w:val="40"/>
+                <w:sz w:val="34"/>
                 <w:szCs w:val="40"/>
                 <w:lang w:val="en-IN" w:eastAsia="en-IN" w:bidi="ml-IN"/>
               </w:rPr>
-              <w:t>Msõ</w:t>
-            </w:r>
-            <w:proofErr w:type="spellEnd"/>
+              <w:t>–</w:t>
+            </w:r>
             <w:r>
               <w:rPr>
                 <w:rFonts w:ascii="BRH Malayalam Extra" w:eastAsia="Times New Roman" w:hAnsi="BRH Malayalam Extra" w:cs="BRH Malayalam Extra"/>
@@ -3914,36 +3729,7 @@
                 <w:szCs w:val="40"/>
                 <w:lang w:val="en-IN" w:eastAsia="en-IN" w:bidi="ml-IN"/>
               </w:rPr>
-              <w:t>— | ¥mx</w:t>
-            </w:r>
-            <w:r>
-              <w:rPr>
-                <w:rFonts w:ascii="BRH Malayalam Extra" w:eastAsia="Times New Roman" w:hAnsi="BRH Malayalam Extra" w:cs="BRH Malayalam Extra"/>
-                <w:sz w:val="34"/>
-                <w:szCs w:val="40"/>
-                <w:lang w:val="en-IN" w:eastAsia="en-IN" w:bidi="ml-IN"/>
-              </w:rPr>
-              <w:t>–</w:t>
-            </w:r>
-            <w:proofErr w:type="spellStart"/>
-            <w:r>
-              <w:rPr>
-                <w:rFonts w:ascii="BRH Malayalam Extra" w:eastAsia="Times New Roman" w:hAnsi="BRH Malayalam Extra" w:cs="BRH Malayalam Extra"/>
-                <w:sz w:val="40"/>
-                <w:szCs w:val="40"/>
-                <w:lang w:val="en-IN" w:eastAsia="en-IN" w:bidi="ml-IN"/>
-              </w:rPr>
-              <w:t>Ksõ</w:t>
-            </w:r>
-            <w:proofErr w:type="spellEnd"/>
-            <w:r>
-              <w:rPr>
-                <w:rFonts w:ascii="BRH Malayalam Extra" w:eastAsia="Times New Roman" w:hAnsi="BRH Malayalam Extra" w:cs="BRH Malayalam Extra"/>
-                <w:sz w:val="40"/>
-                <w:szCs w:val="40"/>
-                <w:lang w:val="en-IN" w:eastAsia="en-IN" w:bidi="ml-IN"/>
-              </w:rPr>
-              <w:t>— |</w:t>
+              <w:t>Ksõ— |</w:t>
             </w:r>
           </w:p>
         </w:tc>
@@ -3986,7 +3772,6 @@
                 <w:lang w:val="en-IN" w:eastAsia="en-IN" w:bidi="ml-IN"/>
               </w:rPr>
             </w:pPr>
-            <w:proofErr w:type="spellStart"/>
             <w:r>
               <w:rPr>
                 <w:rFonts w:ascii="BRH Malayalam Extra" w:eastAsia="Times New Roman" w:hAnsi="BRH Malayalam Extra" w:cs="BRH Malayalam Extra"/>
@@ -3994,10 +3779,8 @@
                 <w:szCs w:val="40"/>
                 <w:lang w:val="en-IN" w:eastAsia="en-IN" w:bidi="ml-IN"/>
               </w:rPr>
-              <w:lastRenderedPageBreak/>
               <w:t>A¥ax</w:t>
             </w:r>
-            <w:proofErr w:type="spellEnd"/>
             <w:r>
               <w:rPr>
                 <w:rFonts w:ascii="BRH Malayalam Extra" w:eastAsia="Times New Roman" w:hAnsi="BRH Malayalam Extra" w:cs="BRH Malayalam Extra"/>
@@ -4014,19 +3797,19 @@
                 <w:szCs w:val="40"/>
                 <w:lang w:val="en-IN" w:eastAsia="en-IN" w:bidi="ml-IN"/>
               </w:rPr>
-              <w:t xml:space="preserve"> </w:t>
-            </w:r>
-            <w:proofErr w:type="spellStart"/>
-            <w:r>
+              <w:t xml:space="preserve"> CZy— | </w:t>
+            </w:r>
+          </w:p>
+          <w:p>
+            <w:pPr>
+              <w:spacing w:before="0" w:line="240" w:lineRule="auto"/>
               <w:rPr>
                 <w:rFonts w:ascii="BRH Malayalam Extra" w:eastAsia="Times New Roman" w:hAnsi="BRH Malayalam Extra" w:cs="BRH Malayalam Extra"/>
                 <w:sz w:val="40"/>
                 <w:szCs w:val="40"/>
                 <w:lang w:val="en-IN" w:eastAsia="en-IN" w:bidi="ml-IN"/>
               </w:rPr>
-              <w:t>CZy</w:t>
-            </w:r>
-            <w:proofErr w:type="spellEnd"/>
+            </w:pPr>
             <w:r>
               <w:rPr>
                 <w:rFonts w:ascii="BRH Malayalam Extra" w:eastAsia="Times New Roman" w:hAnsi="BRH Malayalam Extra" w:cs="BRH Malayalam Extra"/>
@@ -4034,19 +3817,17 @@
                 <w:szCs w:val="40"/>
                 <w:lang w:val="en-IN" w:eastAsia="en-IN" w:bidi="ml-IN"/>
               </w:rPr>
-              <w:t xml:space="preserve">— | </w:t>
-            </w:r>
-          </w:p>
-          <w:p>
-            <w:pPr>
-              <w:spacing w:before="0" w:line="240" w:lineRule="auto"/>
+              <w:t>s¡</w:t>
+            </w:r>
+            <w:r>
               <w:rPr>
                 <w:rFonts w:ascii="BRH Malayalam Extra" w:eastAsia="Times New Roman" w:hAnsi="BRH Malayalam Extra" w:cs="BRH Malayalam Extra"/>
-                <w:sz w:val="40"/>
+                <w:sz w:val="34"/>
                 <w:szCs w:val="40"/>
                 <w:lang w:val="en-IN" w:eastAsia="en-IN" w:bidi="ml-IN"/>
               </w:rPr>
-            </w:pPr>
+              <w:t>–</w:t>
+            </w:r>
             <w:r>
               <w:rPr>
                 <w:rFonts w:ascii="BRH Malayalam Extra" w:eastAsia="Times New Roman" w:hAnsi="BRH Malayalam Extra" w:cs="BRH Malayalam Extra"/>
@@ -4054,7 +3835,7 @@
                 <w:szCs w:val="40"/>
                 <w:lang w:val="en-IN" w:eastAsia="en-IN" w:bidi="ml-IN"/>
               </w:rPr>
-              <w:t>s¡</w:t>
+              <w:t>p</w:t>
             </w:r>
             <w:r>
               <w:rPr>
@@ -4072,55 +3853,7 @@
                 <w:szCs w:val="40"/>
                 <w:lang w:val="en-IN" w:eastAsia="en-IN" w:bidi="ml-IN"/>
               </w:rPr>
-              <w:t>p</w:t>
-            </w:r>
-            <w:r>
-              <w:rPr>
-                <w:rFonts w:ascii="BRH Malayalam Extra" w:eastAsia="Times New Roman" w:hAnsi="BRH Malayalam Extra" w:cs="BRH Malayalam Extra"/>
-                <w:sz w:val="34"/>
-                <w:szCs w:val="40"/>
-                <w:lang w:val="en-IN" w:eastAsia="en-IN" w:bidi="ml-IN"/>
-              </w:rPr>
-              <w:t>–</w:t>
-            </w:r>
-            <w:r>
-              <w:rPr>
-                <w:rFonts w:ascii="BRH Malayalam Extra" w:eastAsia="Times New Roman" w:hAnsi="BRH Malayalam Extra" w:cs="BRH Malayalam Extra"/>
-                <w:sz w:val="40"/>
-                <w:szCs w:val="40"/>
-                <w:lang w:val="en-IN" w:eastAsia="en-IN" w:bidi="ml-IN"/>
-              </w:rPr>
-              <w:t>ª</w:t>
-            </w:r>
-            <w:proofErr w:type="spellStart"/>
-            <w:r>
-              <w:rPr>
-                <w:rFonts w:ascii="BRH Malayalam Extra" w:eastAsia="Times New Roman" w:hAnsi="BRH Malayalam Extra" w:cs="BRH Malayalam Extra"/>
-                <w:sz w:val="40"/>
-                <w:szCs w:val="40"/>
-                <w:lang w:val="en-IN" w:eastAsia="en-IN" w:bidi="ml-IN"/>
-              </w:rPr>
-              <w:t>M¥sõZy</w:t>
-            </w:r>
-            <w:proofErr w:type="spellEnd"/>
-            <w:r>
-              <w:rPr>
-                <w:rFonts w:ascii="BRH Malayalam Extra" w:eastAsia="Times New Roman" w:hAnsi="BRH Malayalam Extra" w:cs="BRH Malayalam Extra"/>
-                <w:sz w:val="40"/>
-                <w:szCs w:val="40"/>
-                <w:lang w:val="en-IN" w:eastAsia="en-IN" w:bidi="ml-IN"/>
-              </w:rPr>
-              <w:t xml:space="preserve">— </w:t>
-            </w:r>
-            <w:proofErr w:type="spellStart"/>
-            <w:r>
-              <w:rPr>
-                <w:rFonts w:ascii="BRH Malayalam Extra" w:eastAsia="Times New Roman" w:hAnsi="BRH Malayalam Extra" w:cs="BRH Malayalam Extra"/>
-                <w:sz w:val="40"/>
-                <w:szCs w:val="40"/>
-                <w:lang w:val="en-IN" w:eastAsia="en-IN" w:bidi="ml-IN"/>
-              </w:rPr>
-              <w:t>s¡</w:t>
+              <w:t>ªM¥sõZy— s¡</w:t>
             </w:r>
             <w:r>
               <w:rPr>
@@ -4132,7 +3865,6 @@
               </w:rPr>
               <w:t>pJ</w:t>
             </w:r>
-            <w:proofErr w:type="spellEnd"/>
             <w:r>
               <w:rPr>
                 <w:rFonts w:ascii="BRH Malayalam Extra" w:eastAsia="Times New Roman" w:hAnsi="BRH Malayalam Extra" w:cs="BRH Malayalam Extra"/>
@@ -4140,19 +3872,17 @@
                 <w:szCs w:val="40"/>
                 <w:lang w:val="en-IN" w:eastAsia="en-IN" w:bidi="ml-IN"/>
               </w:rPr>
-              <w:t xml:space="preserve"> - </w:t>
-            </w:r>
-            <w:proofErr w:type="spellStart"/>
+              <w:t xml:space="preserve"> - Msõ— | ¥mx</w:t>
+            </w:r>
             <w:r>
               <w:rPr>
                 <w:rFonts w:ascii="BRH Malayalam Extra" w:eastAsia="Times New Roman" w:hAnsi="BRH Malayalam Extra" w:cs="BRH Malayalam Extra"/>
-                <w:sz w:val="40"/>
+                <w:sz w:val="34"/>
                 <w:szCs w:val="40"/>
                 <w:lang w:val="en-IN" w:eastAsia="en-IN" w:bidi="ml-IN"/>
               </w:rPr>
-              <w:t>Msõ</w:t>
-            </w:r>
-            <w:proofErr w:type="spellEnd"/>
+              <w:t>–</w:t>
+            </w:r>
             <w:r>
               <w:rPr>
                 <w:rFonts w:ascii="BRH Malayalam Extra" w:eastAsia="Times New Roman" w:hAnsi="BRH Malayalam Extra" w:cs="BRH Malayalam Extra"/>
@@ -4160,36 +3890,7 @@
                 <w:szCs w:val="40"/>
                 <w:lang w:val="en-IN" w:eastAsia="en-IN" w:bidi="ml-IN"/>
               </w:rPr>
-              <w:t>— | ¥mx</w:t>
-            </w:r>
-            <w:r>
-              <w:rPr>
-                <w:rFonts w:ascii="BRH Malayalam Extra" w:eastAsia="Times New Roman" w:hAnsi="BRH Malayalam Extra" w:cs="BRH Malayalam Extra"/>
-                <w:sz w:val="34"/>
-                <w:szCs w:val="40"/>
-                <w:lang w:val="en-IN" w:eastAsia="en-IN" w:bidi="ml-IN"/>
-              </w:rPr>
-              <w:t>–</w:t>
-            </w:r>
-            <w:proofErr w:type="spellStart"/>
-            <w:r>
-              <w:rPr>
-                <w:rFonts w:ascii="BRH Malayalam Extra" w:eastAsia="Times New Roman" w:hAnsi="BRH Malayalam Extra" w:cs="BRH Malayalam Extra"/>
-                <w:sz w:val="40"/>
-                <w:szCs w:val="40"/>
-                <w:lang w:val="en-IN" w:eastAsia="en-IN" w:bidi="ml-IN"/>
-              </w:rPr>
-              <w:t>Ksõ</w:t>
-            </w:r>
-            <w:proofErr w:type="spellEnd"/>
-            <w:r>
-              <w:rPr>
-                <w:rFonts w:ascii="BRH Malayalam Extra" w:eastAsia="Times New Roman" w:hAnsi="BRH Malayalam Extra" w:cs="BRH Malayalam Extra"/>
-                <w:sz w:val="40"/>
-                <w:szCs w:val="40"/>
-                <w:lang w:val="en-IN" w:eastAsia="en-IN" w:bidi="ml-IN"/>
-              </w:rPr>
-              <w:t xml:space="preserve">— | </w:t>
+              <w:t xml:space="preserve">Ksõ— | </w:t>
             </w:r>
           </w:p>
           <w:p>
@@ -4206,23 +3907,7 @@
                 <w:sz w:val="32"/>
                 <w:szCs w:val="32"/>
               </w:rPr>
-              <w:t xml:space="preserve">lower </w:t>
-            </w:r>
-            <w:proofErr w:type="spellStart"/>
-            <w:r>
-              <w:rPr>
-                <w:sz w:val="32"/>
-                <w:szCs w:val="32"/>
-              </w:rPr>
-              <w:t>swaran</w:t>
-            </w:r>
-            <w:proofErr w:type="spellEnd"/>
-            <w:r>
-              <w:rPr>
-                <w:sz w:val="32"/>
-                <w:szCs w:val="32"/>
-              </w:rPr>
-              <w:t xml:space="preserve"> </w:t>
+              <w:t xml:space="preserve">lower swaran </w:t>
             </w:r>
             <w:r>
               <w:rPr>
@@ -4265,7 +3950,6 @@
                 <w:szCs w:val="28"/>
                 <w:lang w:bidi="ta-IN"/>
               </w:rPr>
-              <w:lastRenderedPageBreak/>
               <w:t>TS 5.3.10.1</w:t>
             </w:r>
             <w:r>
@@ -4277,7 +3961,6 @@
               </w:rPr>
               <w:t xml:space="preserve"> – </w:t>
             </w:r>
-            <w:proofErr w:type="spellStart"/>
             <w:r>
               <w:rPr>
                 <w:rFonts w:cs="Latha"/>
@@ -4287,7 +3970,6 @@
               </w:rPr>
               <w:t>Padam</w:t>
             </w:r>
-            <w:proofErr w:type="spellEnd"/>
           </w:p>
           <w:p>
             <w:pPr>
@@ -4316,19 +3998,8 @@
                 <w:szCs w:val="28"/>
                 <w:lang w:bidi="ta-IN"/>
               </w:rPr>
-              <w:t xml:space="preserve"> </w:t>
-            </w:r>
-            <w:proofErr w:type="spellStart"/>
-            <w:r>
-              <w:rPr>
-                <w:rFonts w:cs="Latha"/>
-                <w:sz w:val="28"/>
-                <w:szCs w:val="28"/>
-                <w:lang w:bidi="ta-IN"/>
-              </w:rPr>
-              <w:t>Panchaati</w:t>
-            </w:r>
-            <w:proofErr w:type="spellEnd"/>
+              <w:t xml:space="preserve"> Panchaati</w:t>
+            </w:r>
           </w:p>
         </w:tc>
         <w:tc>
@@ -4351,23 +4022,13 @@
                 <w:szCs w:val="40"/>
               </w:rPr>
             </w:pPr>
-            <w:proofErr w:type="spellStart"/>
             <w:r>
               <w:rPr>
                 <w:rFonts w:ascii="BRH Malayalam Extra" w:hAnsi="BRH Malayalam Extra" w:cs="BRH Malayalam Extra"/>
                 <w:sz w:val="36"/>
                 <w:szCs w:val="36"/>
               </w:rPr>
-              <w:t>CZy</w:t>
-            </w:r>
-            <w:proofErr w:type="spellEnd"/>
-            <w:r>
-              <w:rPr>
-                <w:rFonts w:ascii="BRH Malayalam Extra" w:hAnsi="BRH Malayalam Extra" w:cs="BRH Malayalam Extra"/>
-                <w:sz w:val="36"/>
-                <w:szCs w:val="36"/>
-              </w:rPr>
-              <w:t xml:space="preserve">— | </w:t>
+              <w:t xml:space="preserve">CZy— | </w:t>
             </w:r>
             <w:r>
               <w:rPr>
@@ -4447,23 +4108,13 @@
                 <w:szCs w:val="40"/>
               </w:rPr>
             </w:pPr>
-            <w:proofErr w:type="spellStart"/>
-            <w:r>
-              <w:rPr>
-                <w:rFonts w:ascii="BRH Malayalam Extra" w:hAnsi="BRH Malayalam Extra" w:cs="BRH Malayalam Extra"/>
-                <w:sz w:val="40"/>
-                <w:szCs w:val="40"/>
-              </w:rPr>
-              <w:t>CZy</w:t>
-            </w:r>
-            <w:proofErr w:type="spellEnd"/>
-            <w:r>
-              <w:rPr>
-                <w:rFonts w:ascii="BRH Malayalam Extra" w:hAnsi="BRH Malayalam Extra" w:cs="BRH Malayalam Extra"/>
-                <w:sz w:val="40"/>
-                <w:szCs w:val="40"/>
-              </w:rPr>
-              <w:t xml:space="preserve">— | </w:t>
+            <w:r>
+              <w:rPr>
+                <w:rFonts w:ascii="BRH Malayalam Extra" w:hAnsi="BRH Malayalam Extra" w:cs="BRH Malayalam Extra"/>
+                <w:sz w:val="40"/>
+                <w:szCs w:val="40"/>
+              </w:rPr>
+              <w:t xml:space="preserve">CZy— | </w:t>
             </w:r>
             <w:r>
               <w:rPr>
@@ -4557,8 +4208,6 @@
           <w:u w:val="single"/>
         </w:rPr>
       </w:pPr>
-      <w:bookmarkStart w:id="0" w:name="_GoBack"/>
-      <w:bookmarkEnd w:id="0"/>
       <w:r>
         <w:rPr>
           <w:b/>
@@ -4577,42 +4226,8 @@
           <w:szCs w:val="32"/>
           <w:u w:val="single"/>
         </w:rPr>
-        <w:t xml:space="preserve"> </w:t>
+        <w:t xml:space="preserve"> Pada Paatam</w:t>
       </w:r>
-      <w:proofErr w:type="spellStart"/>
-      <w:r>
-        <w:rPr>
-          <w:b/>
-          <w:bCs/>
-          <w:sz w:val="32"/>
-          <w:szCs w:val="32"/>
-          <w:u w:val="single"/>
-        </w:rPr>
-        <w:t>Pada</w:t>
-      </w:r>
-      <w:proofErr w:type="spellEnd"/>
-      <w:r>
-        <w:rPr>
-          <w:b/>
-          <w:bCs/>
-          <w:sz w:val="32"/>
-          <w:szCs w:val="32"/>
-          <w:u w:val="single"/>
-        </w:rPr>
-        <w:t xml:space="preserve"> </w:t>
-      </w:r>
-      <w:proofErr w:type="spellStart"/>
-      <w:r>
-        <w:rPr>
-          <w:b/>
-          <w:bCs/>
-          <w:sz w:val="32"/>
-          <w:szCs w:val="32"/>
-          <w:u w:val="single"/>
-        </w:rPr>
-        <w:t>Paatam</w:t>
-      </w:r>
-      <w:proofErr w:type="spellEnd"/>
       <w:r>
         <w:rPr>
           <w:b/>
@@ -4806,6 +4421,7 @@
                 <w:sz w:val="32"/>
                 <w:szCs w:val="32"/>
               </w:rPr>
+              <w:lastRenderedPageBreak/>
               <w:t>Reference</w:t>
             </w:r>
           </w:p>
@@ -4828,6 +4444,7 @@
                 <w:sz w:val="32"/>
                 <w:szCs w:val="32"/>
               </w:rPr>
+              <w:lastRenderedPageBreak/>
               <w:t>As Printed</w:t>
             </w:r>
           </w:p>
@@ -4971,7 +4588,7 @@
 </file>
 
 <file path=word/endnotes.xml><?xml version="1.0" encoding="utf-8"?>
-<w:endnotes xmlns:wpc="http://schemas.microsoft.com/office/word/2010/wordprocessingCanvas" xmlns:cx="http://schemas.microsoft.com/office/drawing/2014/chartex" xmlns:cx1="http://schemas.microsoft.com/office/drawing/2015/9/8/chartex" xmlns:mc="http://schemas.openxmlformats.org/markup-compatibility/2006" xmlns:o="urn:schemas-microsoft-com:office:office" xmlns:r="http://schemas.openxmlformats.org/officeDocument/2006/relationships" xmlns:m="http://schemas.openxmlformats.org/officeDocument/2006/math" xmlns:v="urn:schemas-microsoft-com:vml" xmlns:wp14="http://schemas.microsoft.com/office/word/2010/wordprocessingDrawing" xmlns:wp="http://schemas.openxmlformats.org/drawingml/2006/wordprocessingDrawing" xmlns:w10="urn:schemas-microsoft-com:office:word" xmlns:w="http://schemas.openxmlformats.org/wordprocessingml/2006/main" xmlns:w14="http://schemas.microsoft.com/office/word/2010/wordml" xmlns:w15="http://schemas.microsoft.com/office/word/2012/wordml" xmlns:w16se="http://schemas.microsoft.com/office/word/2015/wordml/symex" xmlns:wpg="http://schemas.microsoft.com/office/word/2010/wordprocessingGroup" xmlns:wpi="http://schemas.microsoft.com/office/word/2010/wordprocessingInk" xmlns:wne="http://schemas.microsoft.com/office/word/2006/wordml" xmlns:wps="http://schemas.microsoft.com/office/word/2010/wordprocessingShape" mc:Ignorable="w14 w15 w16se wp14">
+<w:endnotes xmlns:wpc="http://schemas.microsoft.com/office/word/2010/wordprocessingCanvas" xmlns:cx="http://schemas.microsoft.com/office/drawing/2014/chartex" xmlns:cx1="http://schemas.microsoft.com/office/drawing/2015/9/8/chartex" xmlns:cx2="http://schemas.microsoft.com/office/drawing/2015/10/21/chartex" xmlns:cx3="http://schemas.microsoft.com/office/drawing/2016/5/9/chartex" xmlns:cx4="http://schemas.microsoft.com/office/drawing/2016/5/10/chartex" xmlns:cx5="http://schemas.microsoft.com/office/drawing/2016/5/11/chartex" xmlns:cx6="http://schemas.microsoft.com/office/drawing/2016/5/12/chartex" xmlns:cx7="http://schemas.microsoft.com/office/drawing/2016/5/13/chartex" xmlns:cx8="http://schemas.microsoft.com/office/drawing/2016/5/14/chartex" xmlns:mc="http://schemas.openxmlformats.org/markup-compatibility/2006" xmlns:aink="http://schemas.microsoft.com/office/drawing/2016/ink" xmlns:am3d="http://schemas.microsoft.com/office/drawing/2017/model3d" xmlns:o="urn:schemas-microsoft-com:office:office" xmlns:oel="http://schemas.microsoft.com/office/2019/extlst" xmlns:r="http://schemas.openxmlformats.org/officeDocument/2006/relationships" xmlns:m="http://schemas.openxmlformats.org/officeDocument/2006/math" xmlns:v="urn:schemas-microsoft-com:vml" xmlns:wp14="http://schemas.microsoft.com/office/word/2010/wordprocessingDrawing" xmlns:wp="http://schemas.openxmlformats.org/drawingml/2006/wordprocessingDrawing" xmlns:w10="urn:schemas-microsoft-com:office:word" xmlns:w="http://schemas.openxmlformats.org/wordprocessingml/2006/main" xmlns:w14="http://schemas.microsoft.com/office/word/2010/wordml" xmlns:w15="http://schemas.microsoft.com/office/word/2012/wordml" xmlns:w16cex="http://schemas.microsoft.com/office/word/2018/wordml/cex" xmlns:w16cid="http://schemas.microsoft.com/office/word/2016/wordml/cid" xmlns:w16="http://schemas.microsoft.com/office/word/2018/wordml" xmlns:w16du="http://schemas.microsoft.com/office/word/2023/wordml/word16du" xmlns:w16sdtdh="http://schemas.microsoft.com/office/word/2020/wordml/sdtdatahash" xmlns:w16se="http://schemas.microsoft.com/office/word/2015/wordml/symex" xmlns:wpg="http://schemas.microsoft.com/office/word/2010/wordprocessingGroup" xmlns:wpi="http://schemas.microsoft.com/office/word/2010/wordprocessingInk" xmlns:wne="http://schemas.microsoft.com/office/word/2006/wordml" xmlns:wps="http://schemas.microsoft.com/office/word/2010/wordprocessingShape" mc:Ignorable="w14 w15 w16se w16cid w16 w16cex w16sdtdh wp14">
   <w:endnote w:type="separator" w:id="-1">
     <w:p>
       <w:pPr>
@@ -4996,7 +4613,7 @@
 </file>
 
 <file path=word/footer1.xml><?xml version="1.0" encoding="utf-8"?>
-<w:ftr xmlns:wpc="http://schemas.microsoft.com/office/word/2010/wordprocessingCanvas" xmlns:cx="http://schemas.microsoft.com/office/drawing/2014/chartex" xmlns:cx1="http://schemas.microsoft.com/office/drawing/2015/9/8/chartex" xmlns:mc="http://schemas.openxmlformats.org/markup-compatibility/2006" xmlns:o="urn:schemas-microsoft-com:office:office" xmlns:r="http://schemas.openxmlformats.org/officeDocument/2006/relationships" xmlns:m="http://schemas.openxmlformats.org/officeDocument/2006/math" xmlns:v="urn:schemas-microsoft-com:vml" xmlns:wp14="http://schemas.microsoft.com/office/word/2010/wordprocessingDrawing" xmlns:wp="http://schemas.openxmlformats.org/drawingml/2006/wordprocessingDrawing" xmlns:w10="urn:schemas-microsoft-com:office:word" xmlns:w="http://schemas.openxmlformats.org/wordprocessingml/2006/main" xmlns:w14="http://schemas.microsoft.com/office/word/2010/wordml" xmlns:w15="http://schemas.microsoft.com/office/word/2012/wordml" xmlns:w16se="http://schemas.microsoft.com/office/word/2015/wordml/symex" xmlns:wpg="http://schemas.microsoft.com/office/word/2010/wordprocessingGroup" xmlns:wpi="http://schemas.microsoft.com/office/word/2010/wordprocessingInk" xmlns:wne="http://schemas.microsoft.com/office/word/2006/wordml" xmlns:wps="http://schemas.microsoft.com/office/word/2010/wordprocessingShape" mc:Ignorable="w14 w15 w16se wp14">
+<w:ftr xmlns:wpc="http://schemas.microsoft.com/office/word/2010/wordprocessingCanvas" xmlns:cx="http://schemas.microsoft.com/office/drawing/2014/chartex" xmlns:cx1="http://schemas.microsoft.com/office/drawing/2015/9/8/chartex" xmlns:cx2="http://schemas.microsoft.com/office/drawing/2015/10/21/chartex" xmlns:cx3="http://schemas.microsoft.com/office/drawing/2016/5/9/chartex" xmlns:cx4="http://schemas.microsoft.com/office/drawing/2016/5/10/chartex" xmlns:cx5="http://schemas.microsoft.com/office/drawing/2016/5/11/chartex" xmlns:cx6="http://schemas.microsoft.com/office/drawing/2016/5/12/chartex" xmlns:cx7="http://schemas.microsoft.com/office/drawing/2016/5/13/chartex" xmlns:cx8="http://schemas.microsoft.com/office/drawing/2016/5/14/chartex" xmlns:mc="http://schemas.openxmlformats.org/markup-compatibility/2006" xmlns:aink="http://schemas.microsoft.com/office/drawing/2016/ink" xmlns:am3d="http://schemas.microsoft.com/office/drawing/2017/model3d" xmlns:o="urn:schemas-microsoft-com:office:office" xmlns:oel="http://schemas.microsoft.com/office/2019/extlst" xmlns:r="http://schemas.openxmlformats.org/officeDocument/2006/relationships" xmlns:m="http://schemas.openxmlformats.org/officeDocument/2006/math" xmlns:v="urn:schemas-microsoft-com:vml" xmlns:wp14="http://schemas.microsoft.com/office/word/2010/wordprocessingDrawing" xmlns:wp="http://schemas.openxmlformats.org/drawingml/2006/wordprocessingDrawing" xmlns:w10="urn:schemas-microsoft-com:office:word" xmlns:w="http://schemas.openxmlformats.org/wordprocessingml/2006/main" xmlns:w14="http://schemas.microsoft.com/office/word/2010/wordml" xmlns:w15="http://schemas.microsoft.com/office/word/2012/wordml" xmlns:w16cex="http://schemas.microsoft.com/office/word/2018/wordml/cex" xmlns:w16cid="http://schemas.microsoft.com/office/word/2016/wordml/cid" xmlns:w16="http://schemas.microsoft.com/office/word/2018/wordml" xmlns:w16du="http://schemas.microsoft.com/office/word/2023/wordml/word16du" xmlns:w16sdtdh="http://schemas.microsoft.com/office/word/2020/wordml/sdtdatahash" xmlns:w16se="http://schemas.microsoft.com/office/word/2015/wordml/symex" xmlns:wpg="http://schemas.microsoft.com/office/word/2010/wordprocessingGroup" xmlns:wpi="http://schemas.microsoft.com/office/word/2010/wordprocessingInk" xmlns:wne="http://schemas.microsoft.com/office/word/2006/wordml" xmlns:wps="http://schemas.microsoft.com/office/word/2010/wordprocessingShape" mc:Ignorable="w14 w15 w16se w16cid w16 w16cex w16sdtdh wp14">
   <w:p>
     <w:pPr>
       <w:pBdr>
@@ -5180,7 +4797,7 @@
 </file>
 
 <file path=word/footer2.xml><?xml version="1.0" encoding="utf-8"?>
-<w:ftr xmlns:wpc="http://schemas.microsoft.com/office/word/2010/wordprocessingCanvas" xmlns:cx="http://schemas.microsoft.com/office/drawing/2014/chartex" xmlns:cx1="http://schemas.microsoft.com/office/drawing/2015/9/8/chartex" xmlns:mc="http://schemas.openxmlformats.org/markup-compatibility/2006" xmlns:o="urn:schemas-microsoft-com:office:office" xmlns:r="http://schemas.openxmlformats.org/officeDocument/2006/relationships" xmlns:m="http://schemas.openxmlformats.org/officeDocument/2006/math" xmlns:v="urn:schemas-microsoft-com:vml" xmlns:wp14="http://schemas.microsoft.com/office/word/2010/wordprocessingDrawing" xmlns:wp="http://schemas.openxmlformats.org/drawingml/2006/wordprocessingDrawing" xmlns:w10="urn:schemas-microsoft-com:office:word" xmlns:w="http://schemas.openxmlformats.org/wordprocessingml/2006/main" xmlns:w14="http://schemas.microsoft.com/office/word/2010/wordml" xmlns:w15="http://schemas.microsoft.com/office/word/2012/wordml" xmlns:w16se="http://schemas.microsoft.com/office/word/2015/wordml/symex" xmlns:wpg="http://schemas.microsoft.com/office/word/2010/wordprocessingGroup" xmlns:wpi="http://schemas.microsoft.com/office/word/2010/wordprocessingInk" xmlns:wne="http://schemas.microsoft.com/office/word/2006/wordml" xmlns:wps="http://schemas.microsoft.com/office/word/2010/wordprocessingShape" mc:Ignorable="w14 w15 w16se wp14">
+<w:ftr xmlns:wpc="http://schemas.microsoft.com/office/word/2010/wordprocessingCanvas" xmlns:cx="http://schemas.microsoft.com/office/drawing/2014/chartex" xmlns:cx1="http://schemas.microsoft.com/office/drawing/2015/9/8/chartex" xmlns:cx2="http://schemas.microsoft.com/office/drawing/2015/10/21/chartex" xmlns:cx3="http://schemas.microsoft.com/office/drawing/2016/5/9/chartex" xmlns:cx4="http://schemas.microsoft.com/office/drawing/2016/5/10/chartex" xmlns:cx5="http://schemas.microsoft.com/office/drawing/2016/5/11/chartex" xmlns:cx6="http://schemas.microsoft.com/office/drawing/2016/5/12/chartex" xmlns:cx7="http://schemas.microsoft.com/office/drawing/2016/5/13/chartex" xmlns:cx8="http://schemas.microsoft.com/office/drawing/2016/5/14/chartex" xmlns:mc="http://schemas.openxmlformats.org/markup-compatibility/2006" xmlns:aink="http://schemas.microsoft.com/office/drawing/2016/ink" xmlns:am3d="http://schemas.microsoft.com/office/drawing/2017/model3d" xmlns:o="urn:schemas-microsoft-com:office:office" xmlns:oel="http://schemas.microsoft.com/office/2019/extlst" xmlns:r="http://schemas.openxmlformats.org/officeDocument/2006/relationships" xmlns:m="http://schemas.openxmlformats.org/officeDocument/2006/math" xmlns:v="urn:schemas-microsoft-com:vml" xmlns:wp14="http://schemas.microsoft.com/office/word/2010/wordprocessingDrawing" xmlns:wp="http://schemas.openxmlformats.org/drawingml/2006/wordprocessingDrawing" xmlns:w10="urn:schemas-microsoft-com:office:word" xmlns:w="http://schemas.openxmlformats.org/wordprocessingml/2006/main" xmlns:w14="http://schemas.microsoft.com/office/word/2010/wordml" xmlns:w15="http://schemas.microsoft.com/office/word/2012/wordml" xmlns:w16cex="http://schemas.microsoft.com/office/word/2018/wordml/cex" xmlns:w16cid="http://schemas.microsoft.com/office/word/2016/wordml/cid" xmlns:w16="http://schemas.microsoft.com/office/word/2018/wordml" xmlns:w16du="http://schemas.microsoft.com/office/word/2023/wordml/word16du" xmlns:w16sdtdh="http://schemas.microsoft.com/office/word/2020/wordml/sdtdatahash" xmlns:w16se="http://schemas.microsoft.com/office/word/2015/wordml/symex" xmlns:wpg="http://schemas.microsoft.com/office/word/2010/wordprocessingGroup" xmlns:wpi="http://schemas.microsoft.com/office/word/2010/wordprocessingInk" xmlns:wne="http://schemas.microsoft.com/office/word/2006/wordml" xmlns:wps="http://schemas.microsoft.com/office/word/2010/wordprocessingShape" mc:Ignorable="w14 w15 w16se w16cid w16 w16cex w16sdtdh wp14">
   <w:p>
     <w:pPr>
       <w:pBdr>
@@ -5375,7 +4992,7 @@
 </file>
 
 <file path=word/footnotes.xml><?xml version="1.0" encoding="utf-8"?>
-<w:footnotes xmlns:wpc="http://schemas.microsoft.com/office/word/2010/wordprocessingCanvas" xmlns:cx="http://schemas.microsoft.com/office/drawing/2014/chartex" xmlns:cx1="http://schemas.microsoft.com/office/drawing/2015/9/8/chartex" xmlns:mc="http://schemas.openxmlformats.org/markup-compatibility/2006" xmlns:o="urn:schemas-microsoft-com:office:office" xmlns:r="http://schemas.openxmlformats.org/officeDocument/2006/relationships" xmlns:m="http://schemas.openxmlformats.org/officeDocument/2006/math" xmlns:v="urn:schemas-microsoft-com:vml" xmlns:wp14="http://schemas.microsoft.com/office/word/2010/wordprocessingDrawing" xmlns:wp="http://schemas.openxmlformats.org/drawingml/2006/wordprocessingDrawing" xmlns:w10="urn:schemas-microsoft-com:office:word" xmlns:w="http://schemas.openxmlformats.org/wordprocessingml/2006/main" xmlns:w14="http://schemas.microsoft.com/office/word/2010/wordml" xmlns:w15="http://schemas.microsoft.com/office/word/2012/wordml" xmlns:w16se="http://schemas.microsoft.com/office/word/2015/wordml/symex" xmlns:wpg="http://schemas.microsoft.com/office/word/2010/wordprocessingGroup" xmlns:wpi="http://schemas.microsoft.com/office/word/2010/wordprocessingInk" xmlns:wne="http://schemas.microsoft.com/office/word/2006/wordml" xmlns:wps="http://schemas.microsoft.com/office/word/2010/wordprocessingShape" mc:Ignorable="w14 w15 w16se wp14">
+<w:footnotes xmlns:wpc="http://schemas.microsoft.com/office/word/2010/wordprocessingCanvas" xmlns:cx="http://schemas.microsoft.com/office/drawing/2014/chartex" xmlns:cx1="http://schemas.microsoft.com/office/drawing/2015/9/8/chartex" xmlns:cx2="http://schemas.microsoft.com/office/drawing/2015/10/21/chartex" xmlns:cx3="http://schemas.microsoft.com/office/drawing/2016/5/9/chartex" xmlns:cx4="http://schemas.microsoft.com/office/drawing/2016/5/10/chartex" xmlns:cx5="http://schemas.microsoft.com/office/drawing/2016/5/11/chartex" xmlns:cx6="http://schemas.microsoft.com/office/drawing/2016/5/12/chartex" xmlns:cx7="http://schemas.microsoft.com/office/drawing/2016/5/13/chartex" xmlns:cx8="http://schemas.microsoft.com/office/drawing/2016/5/14/chartex" xmlns:mc="http://schemas.openxmlformats.org/markup-compatibility/2006" xmlns:aink="http://schemas.microsoft.com/office/drawing/2016/ink" xmlns:am3d="http://schemas.microsoft.com/office/drawing/2017/model3d" xmlns:o="urn:schemas-microsoft-com:office:office" xmlns:oel="http://schemas.microsoft.com/office/2019/extlst" xmlns:r="http://schemas.openxmlformats.org/officeDocument/2006/relationships" xmlns:m="http://schemas.openxmlformats.org/officeDocument/2006/math" xmlns:v="urn:schemas-microsoft-com:vml" xmlns:wp14="http://schemas.microsoft.com/office/word/2010/wordprocessingDrawing" xmlns:wp="http://schemas.openxmlformats.org/drawingml/2006/wordprocessingDrawing" xmlns:w10="urn:schemas-microsoft-com:office:word" xmlns:w="http://schemas.openxmlformats.org/wordprocessingml/2006/main" xmlns:w14="http://schemas.microsoft.com/office/word/2010/wordml" xmlns:w15="http://schemas.microsoft.com/office/word/2012/wordml" xmlns:w16cex="http://schemas.microsoft.com/office/word/2018/wordml/cex" xmlns:w16cid="http://schemas.microsoft.com/office/word/2016/wordml/cid" xmlns:w16="http://schemas.microsoft.com/office/word/2018/wordml" xmlns:w16du="http://schemas.microsoft.com/office/word/2023/wordml/word16du" xmlns:w16sdtdh="http://schemas.microsoft.com/office/word/2020/wordml/sdtdatahash" xmlns:w16se="http://schemas.microsoft.com/office/word/2015/wordml/symex" xmlns:wpg="http://schemas.microsoft.com/office/word/2010/wordprocessingGroup" xmlns:wpi="http://schemas.microsoft.com/office/word/2010/wordprocessingInk" xmlns:wne="http://schemas.microsoft.com/office/word/2006/wordml" xmlns:wps="http://schemas.microsoft.com/office/word/2010/wordprocessingShape" mc:Ignorable="w14 w15 w16se w16cid w16 w16cex w16sdtdh wp14">
   <w:footnote w:type="separator" w:id="-1">
     <w:p>
       <w:pPr>
@@ -5400,7 +5017,7 @@
 </file>
 
 <file path=word/header1.xml><?xml version="1.0" encoding="utf-8"?>
-<w:hdr xmlns:wpc="http://schemas.microsoft.com/office/word/2010/wordprocessingCanvas" xmlns:cx="http://schemas.microsoft.com/office/drawing/2014/chartex" xmlns:cx1="http://schemas.microsoft.com/office/drawing/2015/9/8/chartex" xmlns:mc="http://schemas.openxmlformats.org/markup-compatibility/2006" xmlns:o="urn:schemas-microsoft-com:office:office" xmlns:r="http://schemas.openxmlformats.org/officeDocument/2006/relationships" xmlns:m="http://schemas.openxmlformats.org/officeDocument/2006/math" xmlns:v="urn:schemas-microsoft-com:vml" xmlns:wp14="http://schemas.microsoft.com/office/word/2010/wordprocessingDrawing" xmlns:wp="http://schemas.openxmlformats.org/drawingml/2006/wordprocessingDrawing" xmlns:w10="urn:schemas-microsoft-com:office:word" xmlns:w="http://schemas.openxmlformats.org/wordprocessingml/2006/main" xmlns:w14="http://schemas.microsoft.com/office/word/2010/wordml" xmlns:w15="http://schemas.microsoft.com/office/word/2012/wordml" xmlns:w16se="http://schemas.microsoft.com/office/word/2015/wordml/symex" xmlns:wpg="http://schemas.microsoft.com/office/word/2010/wordprocessingGroup" xmlns:wpi="http://schemas.microsoft.com/office/word/2010/wordprocessingInk" xmlns:wne="http://schemas.microsoft.com/office/word/2006/wordml" xmlns:wps="http://schemas.microsoft.com/office/word/2010/wordprocessingShape" mc:Ignorable="w14 w15 w16se wp14">
+<w:hdr xmlns:wpc="http://schemas.microsoft.com/office/word/2010/wordprocessingCanvas" xmlns:cx="http://schemas.microsoft.com/office/drawing/2014/chartex" xmlns:cx1="http://schemas.microsoft.com/office/drawing/2015/9/8/chartex" xmlns:cx2="http://schemas.microsoft.com/office/drawing/2015/10/21/chartex" xmlns:cx3="http://schemas.microsoft.com/office/drawing/2016/5/9/chartex" xmlns:cx4="http://schemas.microsoft.com/office/drawing/2016/5/10/chartex" xmlns:cx5="http://schemas.microsoft.com/office/drawing/2016/5/11/chartex" xmlns:cx6="http://schemas.microsoft.com/office/drawing/2016/5/12/chartex" xmlns:cx7="http://schemas.microsoft.com/office/drawing/2016/5/13/chartex" xmlns:cx8="http://schemas.microsoft.com/office/drawing/2016/5/14/chartex" xmlns:mc="http://schemas.openxmlformats.org/markup-compatibility/2006" xmlns:aink="http://schemas.microsoft.com/office/drawing/2016/ink" xmlns:am3d="http://schemas.microsoft.com/office/drawing/2017/model3d" xmlns:o="urn:schemas-microsoft-com:office:office" xmlns:oel="http://schemas.microsoft.com/office/2019/extlst" xmlns:r="http://schemas.openxmlformats.org/officeDocument/2006/relationships" xmlns:m="http://schemas.openxmlformats.org/officeDocument/2006/math" xmlns:v="urn:schemas-microsoft-com:vml" xmlns:wp14="http://schemas.microsoft.com/office/word/2010/wordprocessingDrawing" xmlns:wp="http://schemas.openxmlformats.org/drawingml/2006/wordprocessingDrawing" xmlns:w10="urn:schemas-microsoft-com:office:word" xmlns:w="http://schemas.openxmlformats.org/wordprocessingml/2006/main" xmlns:w14="http://schemas.microsoft.com/office/word/2010/wordml" xmlns:w15="http://schemas.microsoft.com/office/word/2012/wordml" xmlns:w16cex="http://schemas.microsoft.com/office/word/2018/wordml/cex" xmlns:w16cid="http://schemas.microsoft.com/office/word/2016/wordml/cid" xmlns:w16="http://schemas.microsoft.com/office/word/2018/wordml" xmlns:w16du="http://schemas.microsoft.com/office/word/2023/wordml/word16du" xmlns:w16sdtdh="http://schemas.microsoft.com/office/word/2020/wordml/sdtdatahash" xmlns:w16se="http://schemas.microsoft.com/office/word/2015/wordml/symex" xmlns:wpg="http://schemas.microsoft.com/office/word/2010/wordprocessingGroup" xmlns:wpi="http://schemas.microsoft.com/office/word/2010/wordprocessingInk" xmlns:wne="http://schemas.microsoft.com/office/word/2006/wordml" xmlns:wps="http://schemas.microsoft.com/office/word/2010/wordprocessingShape" mc:Ignorable="w14 w15 w16se w16cid w16 w16cex w16sdtdh wp14">
   <w:p>
     <w:pPr>
       <w:pStyle w:val="Header"/>
@@ -5423,7 +5040,7 @@
 </file>
 
 <file path=word/header2.xml><?xml version="1.0" encoding="utf-8"?>
-<w:hdr xmlns:wpc="http://schemas.microsoft.com/office/word/2010/wordprocessingCanvas" xmlns:cx="http://schemas.microsoft.com/office/drawing/2014/chartex" xmlns:cx1="http://schemas.microsoft.com/office/drawing/2015/9/8/chartex" xmlns:mc="http://schemas.openxmlformats.org/markup-compatibility/2006" xmlns:o="urn:schemas-microsoft-com:office:office" xmlns:r="http://schemas.openxmlformats.org/officeDocument/2006/relationships" xmlns:m="http://schemas.openxmlformats.org/officeDocument/2006/math" xmlns:v="urn:schemas-microsoft-com:vml" xmlns:wp14="http://schemas.microsoft.com/office/word/2010/wordprocessingDrawing" xmlns:wp="http://schemas.openxmlformats.org/drawingml/2006/wordprocessingDrawing" xmlns:w10="urn:schemas-microsoft-com:office:word" xmlns:w="http://schemas.openxmlformats.org/wordprocessingml/2006/main" xmlns:w14="http://schemas.microsoft.com/office/word/2010/wordml" xmlns:w15="http://schemas.microsoft.com/office/word/2012/wordml" xmlns:w16se="http://schemas.microsoft.com/office/word/2015/wordml/symex" xmlns:wpg="http://schemas.microsoft.com/office/word/2010/wordprocessingGroup" xmlns:wpi="http://schemas.microsoft.com/office/word/2010/wordprocessingInk" xmlns:wne="http://schemas.microsoft.com/office/word/2006/wordml" xmlns:wps="http://schemas.microsoft.com/office/word/2010/wordprocessingShape" mc:Ignorable="w14 w15 w16se wp14">
+<w:hdr xmlns:wpc="http://schemas.microsoft.com/office/word/2010/wordprocessingCanvas" xmlns:cx="http://schemas.microsoft.com/office/drawing/2014/chartex" xmlns:cx1="http://schemas.microsoft.com/office/drawing/2015/9/8/chartex" xmlns:cx2="http://schemas.microsoft.com/office/drawing/2015/10/21/chartex" xmlns:cx3="http://schemas.microsoft.com/office/drawing/2016/5/9/chartex" xmlns:cx4="http://schemas.microsoft.com/office/drawing/2016/5/10/chartex" xmlns:cx5="http://schemas.microsoft.com/office/drawing/2016/5/11/chartex" xmlns:cx6="http://schemas.microsoft.com/office/drawing/2016/5/12/chartex" xmlns:cx7="http://schemas.microsoft.com/office/drawing/2016/5/13/chartex" xmlns:cx8="http://schemas.microsoft.com/office/drawing/2016/5/14/chartex" xmlns:mc="http://schemas.openxmlformats.org/markup-compatibility/2006" xmlns:aink="http://schemas.microsoft.com/office/drawing/2016/ink" xmlns:am3d="http://schemas.microsoft.com/office/drawing/2017/model3d" xmlns:o="urn:schemas-microsoft-com:office:office" xmlns:oel="http://schemas.microsoft.com/office/2019/extlst" xmlns:r="http://schemas.openxmlformats.org/officeDocument/2006/relationships" xmlns:m="http://schemas.openxmlformats.org/officeDocument/2006/math" xmlns:v="urn:schemas-microsoft-com:vml" xmlns:wp14="http://schemas.microsoft.com/office/word/2010/wordprocessingDrawing" xmlns:wp="http://schemas.openxmlformats.org/drawingml/2006/wordprocessingDrawing" xmlns:w10="urn:schemas-microsoft-com:office:word" xmlns:w="http://schemas.openxmlformats.org/wordprocessingml/2006/main" xmlns:w14="http://schemas.microsoft.com/office/word/2010/wordml" xmlns:w15="http://schemas.microsoft.com/office/word/2012/wordml" xmlns:w16cex="http://schemas.microsoft.com/office/word/2018/wordml/cex" xmlns:w16cid="http://schemas.microsoft.com/office/word/2016/wordml/cid" xmlns:w16="http://schemas.microsoft.com/office/word/2018/wordml" xmlns:w16du="http://schemas.microsoft.com/office/word/2023/wordml/word16du" xmlns:w16sdtdh="http://schemas.microsoft.com/office/word/2020/wordml/sdtdatahash" xmlns:w16se="http://schemas.microsoft.com/office/word/2015/wordml/symex" xmlns:wpg="http://schemas.microsoft.com/office/word/2010/wordprocessingGroup" xmlns:wpi="http://schemas.microsoft.com/office/word/2010/wordprocessingInk" xmlns:wne="http://schemas.microsoft.com/office/word/2006/wordml" xmlns:wps="http://schemas.microsoft.com/office/word/2010/wordprocessingShape" mc:Ignorable="w14 w15 w16se w16cid w16 w16cex w16sdtdh wp14">
   <w:p>
     <w:pPr>
       <w:pStyle w:val="Header"/>
@@ -5436,7 +5053,7 @@
 </file>
 
 <file path=word/styles.xml><?xml version="1.0" encoding="utf-8"?>
-<w:styles xmlns:mc="http://schemas.openxmlformats.org/markup-compatibility/2006" xmlns:r="http://schemas.openxmlformats.org/officeDocument/2006/relationships" xmlns:w="http://schemas.openxmlformats.org/wordprocessingml/2006/main" xmlns:w14="http://schemas.microsoft.com/office/word/2010/wordml" xmlns:w15="http://schemas.microsoft.com/office/word/2012/wordml" xmlns:w16se="http://schemas.microsoft.com/office/word/2015/wordml/symex" mc:Ignorable="w14 w15 w16se">
+<w:styles xmlns:mc="http://schemas.openxmlformats.org/markup-compatibility/2006" xmlns:r="http://schemas.openxmlformats.org/officeDocument/2006/relationships" xmlns:w="http://schemas.openxmlformats.org/wordprocessingml/2006/main" xmlns:w14="http://schemas.microsoft.com/office/word/2010/wordml" xmlns:w15="http://schemas.microsoft.com/office/word/2012/wordml" xmlns:w16cex="http://schemas.microsoft.com/office/word/2018/wordml/cex" xmlns:w16cid="http://schemas.microsoft.com/office/word/2016/wordml/cid" xmlns:w16="http://schemas.microsoft.com/office/word/2018/wordml" xmlns:w16sdtdh="http://schemas.microsoft.com/office/word/2020/wordml/sdtdatahash" xmlns:w16se="http://schemas.microsoft.com/office/word/2015/wordml/symex" mc:Ignorable="w14 w15 w16se w16cid w16 w16cex w16sdtdh">
   <w:docDefaults>
     <w:rPrDefault>
       <w:rPr>
@@ -5446,7 +5063,7 @@
     </w:rPrDefault>
     <w:pPrDefault/>
   </w:docDefaults>
-  <w:latentStyles w:defLockedState="0" w:defUIPriority="99" w:defSemiHidden="0" w:defUnhideWhenUsed="0" w:defQFormat="0" w:count="371">
+  <w:latentStyles w:defLockedState="0" w:defUIPriority="99" w:defSemiHidden="0" w:defUnhideWhenUsed="0" w:defQFormat="0" w:count="376">
     <w:lsdException w:name="Normal" w:uiPriority="0" w:qFormat="1"/>
     <w:lsdException w:name="heading 1" w:uiPriority="9" w:qFormat="1"/>
     <w:lsdException w:name="heading 2" w:semiHidden="1" w:uiPriority="9" w:unhideWhenUsed="1" w:qFormat="1"/>
@@ -5552,7 +5169,6 @@
     <w:lsdException w:name="HTML Sample" w:semiHidden="1" w:unhideWhenUsed="1"/>
     <w:lsdException w:name="HTML Typewriter" w:semiHidden="1" w:unhideWhenUsed="1"/>
     <w:lsdException w:name="HTML Variable" w:semiHidden="1" w:unhideWhenUsed="1"/>
-    <w:lsdException w:name="Normal Table" w:semiHidden="1" w:unhideWhenUsed="1"/>
     <w:lsdException w:name="annotation subject" w:semiHidden="1" w:unhideWhenUsed="1"/>
     <w:lsdException w:name="No List" w:semiHidden="1" w:unhideWhenUsed="1"/>
     <w:lsdException w:name="Outline List 1" w:semiHidden="1" w:unhideWhenUsed="1"/>
@@ -5595,11 +5211,8 @@
     <w:lsdException w:name="Table Contemporary" w:semiHidden="1" w:unhideWhenUsed="1"/>
     <w:lsdException w:name="Table Elegant" w:semiHidden="1" w:unhideWhenUsed="1"/>
     <w:lsdException w:name="Table Professional" w:semiHidden="1" w:unhideWhenUsed="1"/>
-    <w:lsdException w:name="Table Subtle 1" w:semiHidden="1" w:unhideWhenUsed="1"/>
     <w:lsdException w:name="Table Subtle 2" w:semiHidden="1" w:unhideWhenUsed="1"/>
     <w:lsdException w:name="Table Web 1" w:semiHidden="1" w:unhideWhenUsed="1"/>
-    <w:lsdException w:name="Table Web 2" w:semiHidden="1" w:unhideWhenUsed="1"/>
-    <w:lsdException w:name="Table Web 3" w:semiHidden="1" w:unhideWhenUsed="1"/>
     <w:lsdException w:name="Balloon Text" w:semiHidden="1" w:unhideWhenUsed="1"/>
     <w:lsdException w:name="Table Grid" w:uiPriority="59"/>
     <w:lsdException w:name="Table Theme" w:semiHidden="1" w:unhideWhenUsed="1"/>
@@ -5818,6 +5431,11 @@
     <w:lsdException w:name="List Table 5 Dark Accent 6" w:uiPriority="50"/>
     <w:lsdException w:name="List Table 6 Colorful Accent 6" w:uiPriority="51"/>
     <w:lsdException w:name="List Table 7 Colorful Accent 6" w:uiPriority="52"/>
+    <w:lsdException w:name="Mention" w:semiHidden="1" w:unhideWhenUsed="1"/>
+    <w:lsdException w:name="Smart Hyperlink" w:semiHidden="1" w:unhideWhenUsed="1"/>
+    <w:lsdException w:name="Hashtag" w:semiHidden="1" w:unhideWhenUsed="1"/>
+    <w:lsdException w:name="Unresolved Mention" w:semiHidden="1" w:unhideWhenUsed="1"/>
+    <w:lsdException w:name="Smart Link" w:semiHidden="1" w:unhideWhenUsed="1"/>
   </w:latentStyles>
   <w:style w:type="paragraph" w:default="1" w:styleId="Normal">
     <w:name w:val="Normal"/>

</xml_diff>

<commit_message>
nmv 07 08 2024
</commit_message>
<xml_diff>
--- a/TS-Padam/TS-5.3/TS 5.3 Malayalam Pada Paatam Corrections.docx
+++ b/TS-Padam/TS-5.3/TS 5.3 Malayalam Pada Paatam Corrections.docx
@@ -1,6 +1,6 @@
 
 <file path=word/document.xml><?xml version="1.0" encoding="utf-8"?>
-<w:document xmlns:wpc="http://schemas.microsoft.com/office/word/2010/wordprocessingCanvas" xmlns:cx="http://schemas.microsoft.com/office/drawing/2014/chartex" xmlns:cx1="http://schemas.microsoft.com/office/drawing/2015/9/8/chartex" xmlns:cx2="http://schemas.microsoft.com/office/drawing/2015/10/21/chartex" xmlns:cx3="http://schemas.microsoft.com/office/drawing/2016/5/9/chartex" xmlns:cx4="http://schemas.microsoft.com/office/drawing/2016/5/10/chartex" xmlns:cx5="http://schemas.microsoft.com/office/drawing/2016/5/11/chartex" xmlns:cx6="http://schemas.microsoft.com/office/drawing/2016/5/12/chartex" xmlns:cx7="http://schemas.microsoft.com/office/drawing/2016/5/13/chartex" xmlns:cx8="http://schemas.microsoft.com/office/drawing/2016/5/14/chartex" xmlns:mc="http://schemas.openxmlformats.org/markup-compatibility/2006" xmlns:aink="http://schemas.microsoft.com/office/drawing/2016/ink" xmlns:am3d="http://schemas.microsoft.com/office/drawing/2017/model3d" xmlns:o="urn:schemas-microsoft-com:office:office" xmlns:oel="http://schemas.microsoft.com/office/2019/extlst" xmlns:r="http://schemas.openxmlformats.org/officeDocument/2006/relationships" xmlns:m="http://schemas.openxmlformats.org/officeDocument/2006/math" xmlns:v="urn:schemas-microsoft-com:vml" xmlns:wp14="http://schemas.microsoft.com/office/word/2010/wordprocessingDrawing" xmlns:wp="http://schemas.openxmlformats.org/drawingml/2006/wordprocessingDrawing" xmlns:w10="urn:schemas-microsoft-com:office:word" xmlns:w="http://schemas.openxmlformats.org/wordprocessingml/2006/main" xmlns:w14="http://schemas.microsoft.com/office/word/2010/wordml" xmlns:w15="http://schemas.microsoft.com/office/word/2012/wordml" xmlns:w16cex="http://schemas.microsoft.com/office/word/2018/wordml/cex" xmlns:w16cid="http://schemas.microsoft.com/office/word/2016/wordml/cid" xmlns:w16="http://schemas.microsoft.com/office/word/2018/wordml" xmlns:w16du="http://schemas.microsoft.com/office/word/2023/wordml/word16du" xmlns:w16sdtdh="http://schemas.microsoft.com/office/word/2020/wordml/sdtdatahash" xmlns:w16se="http://schemas.microsoft.com/office/word/2015/wordml/symex" xmlns:wpg="http://schemas.microsoft.com/office/word/2010/wordprocessingGroup" xmlns:wpi="http://schemas.microsoft.com/office/word/2010/wordprocessingInk" xmlns:wne="http://schemas.microsoft.com/office/word/2006/wordml" xmlns:wps="http://schemas.microsoft.com/office/word/2010/wordprocessingShape" mc:Ignorable="w14 w15 w16se w16cid w16 w16cex w16sdtdh wp14">
+<w:document xmlns:wpc="http://schemas.microsoft.com/office/word/2010/wordprocessingCanvas" xmlns:cx="http://schemas.microsoft.com/office/drawing/2014/chartex" xmlns:cx1="http://schemas.microsoft.com/office/drawing/2015/9/8/chartex" xmlns:cx2="http://schemas.microsoft.com/office/drawing/2015/10/21/chartex" xmlns:cx3="http://schemas.microsoft.com/office/drawing/2016/5/9/chartex" xmlns:cx4="http://schemas.microsoft.com/office/drawing/2016/5/10/chartex" xmlns:cx5="http://schemas.microsoft.com/office/drawing/2016/5/11/chartex" xmlns:cx6="http://schemas.microsoft.com/office/drawing/2016/5/12/chartex" xmlns:cx7="http://schemas.microsoft.com/office/drawing/2016/5/13/chartex" xmlns:cx8="http://schemas.microsoft.com/office/drawing/2016/5/14/chartex" xmlns:mc="http://schemas.openxmlformats.org/markup-compatibility/2006" xmlns:aink="http://schemas.microsoft.com/office/drawing/2016/ink" xmlns:am3d="http://schemas.microsoft.com/office/drawing/2017/model3d" xmlns:o="urn:schemas-microsoft-com:office:office" xmlns:oel="http://schemas.microsoft.com/office/2019/extlst" xmlns:r="http://schemas.openxmlformats.org/officeDocument/2006/relationships" xmlns:m="http://schemas.openxmlformats.org/officeDocument/2006/math" xmlns:v="urn:schemas-microsoft-com:vml" xmlns:wp14="http://schemas.microsoft.com/office/word/2010/wordprocessingDrawing" xmlns:wp="http://schemas.openxmlformats.org/drawingml/2006/wordprocessingDrawing" xmlns:w10="urn:schemas-microsoft-com:office:word" xmlns:w="http://schemas.openxmlformats.org/wordprocessingml/2006/main" xmlns:w14="http://schemas.microsoft.com/office/word/2010/wordml" xmlns:w15="http://schemas.microsoft.com/office/word/2012/wordml" xmlns:w16cex="http://schemas.microsoft.com/office/word/2018/wordml/cex" xmlns:w16cid="http://schemas.microsoft.com/office/word/2016/wordml/cid" xmlns:w16="http://schemas.microsoft.com/office/word/2018/wordml" xmlns:w16du="http://schemas.microsoft.com/office/word/2023/wordml/word16du" xmlns:w16sdtdh="http://schemas.microsoft.com/office/word/2020/wordml/sdtdatahash" xmlns:w16se="http://schemas.microsoft.com/office/word/2015/wordml/symex" xmlns:wpg="http://schemas.microsoft.com/office/word/2010/wordprocessingGroup" xmlns:wpi="http://schemas.microsoft.com/office/word/2010/wordprocessingInk" xmlns:wne="http://schemas.microsoft.com/office/word/2006/wordml" xmlns:wps="http://schemas.microsoft.com/office/word/2010/wordprocessingShape" mc:Ignorable="w14 w15 w16se w16cid w16 w16cex w16sdtdh w16du wp14">
   <w:body>
     <w:p>
       <w:pPr>
@@ -208,6 +208,100 @@
                 <w:b/>
                 <w:sz w:val="28"/>
                 <w:szCs w:val="28"/>
+                <w:lang w:bidi="ta-IN"/>
+              </w:rPr>
+            </w:pPr>
+            <w:r>
+              <w:rPr>
+                <w:rFonts w:cs="Latha"/>
+                <w:b/>
+                <w:sz w:val="28"/>
+                <w:szCs w:val="28"/>
+                <w:lang w:bidi="ta-IN"/>
+              </w:rPr>
+              <w:t>5.3.</w:t>
+            </w:r>
+            <w:r>
+              <w:rPr>
+                <w:rFonts w:cs="Latha"/>
+                <w:b/>
+                <w:sz w:val="28"/>
+                <w:szCs w:val="28"/>
+                <w:lang w:bidi="ta-IN"/>
+              </w:rPr>
+              <w:t>3</w:t>
+            </w:r>
+            <w:r>
+              <w:rPr>
+                <w:rFonts w:cs="Latha"/>
+                <w:b/>
+                <w:sz w:val="28"/>
+                <w:szCs w:val="28"/>
+                <w:lang w:bidi="ta-IN"/>
+              </w:rPr>
+              <w:t>.</w:t>
+            </w:r>
+            <w:r>
+              <w:rPr>
+                <w:rFonts w:cs="Latha"/>
+                <w:b/>
+                <w:sz w:val="28"/>
+                <w:szCs w:val="28"/>
+                <w:lang w:bidi="ta-IN"/>
+              </w:rPr>
+              <w:t>3</w:t>
+            </w:r>
+            <w:r>
+              <w:rPr>
+                <w:rFonts w:cs="Latha"/>
+                <w:b/>
+                <w:sz w:val="28"/>
+                <w:szCs w:val="28"/>
+                <w:lang w:bidi="ta-IN"/>
+              </w:rPr>
+              <w:t xml:space="preserve"> – Vaakyam</w:t>
+            </w:r>
+          </w:p>
+          <w:p>
+            <w:pPr>
+              <w:spacing w:before="0" w:line="240" w:lineRule="auto"/>
+              <w:rPr>
+                <w:rFonts w:cs="Latha"/>
+                <w:b/>
+                <w:sz w:val="28"/>
+                <w:szCs w:val="28"/>
+                <w:lang w:bidi="ta-IN"/>
+              </w:rPr>
+            </w:pPr>
+            <w:r>
+              <w:rPr>
+                <w:rFonts w:cs="Latha"/>
+                <w:b/>
+                <w:sz w:val="28"/>
+                <w:szCs w:val="28"/>
+                <w:lang w:bidi="ta-IN"/>
+              </w:rPr>
+              <w:t xml:space="preserve">Line No. - </w:t>
+            </w:r>
+            <w:r>
+              <w:rPr>
+                <w:rFonts w:cs="Latha"/>
+                <w:b/>
+                <w:sz w:val="28"/>
+                <w:szCs w:val="28"/>
+                <w:lang w:bidi="ta-IN"/>
+              </w:rPr>
+              <w:t>7</w:t>
+            </w:r>
+          </w:p>
+          <w:p>
+            <w:pPr>
+              <w:spacing w:before="0" w:line="240" w:lineRule="auto"/>
+              <w:rPr>
+                <w:rFonts w:cs="Latha"/>
+                <w:b/>
+                <w:sz w:val="28"/>
+                <w:szCs w:val="28"/>
                 <w:lang w:val="it-IT" w:bidi="ta-IN"/>
               </w:rPr>
             </w:pPr>
@@ -217,10 +311,184 @@
                 <w:b/>
                 <w:sz w:val="28"/>
                 <w:szCs w:val="28"/>
+                <w:lang w:bidi="ta-IN"/>
+              </w:rPr>
+              <w:t xml:space="preserve">Panchaati No. - </w:t>
+            </w:r>
+            <w:r>
+              <w:rPr>
+                <w:rFonts w:cs="Latha"/>
+                <w:b/>
+                <w:sz w:val="28"/>
+                <w:szCs w:val="28"/>
+                <w:lang w:bidi="ta-IN"/>
+              </w:rPr>
+              <w:t>13</w:t>
+            </w:r>
+          </w:p>
+        </w:tc>
+        <w:tc>
+          <w:tcPr>
+            <w:tcW w:w="4820" w:type="dxa"/>
+            <w:tcBorders>
+              <w:top w:val="single" w:sz="4" w:space="0" w:color="000000"/>
+              <w:left w:val="single" w:sz="4" w:space="0" w:color="000000"/>
+              <w:bottom w:val="single" w:sz="4" w:space="0" w:color="000000"/>
+              <w:right w:val="single" w:sz="4" w:space="0" w:color="000000"/>
+            </w:tcBorders>
+          </w:tcPr>
+          <w:p>
+            <w:pPr>
+              <w:widowControl w:val="0"/>
+              <w:autoSpaceDE w:val="0"/>
+              <w:autoSpaceDN w:val="0"/>
+              <w:adjustRightInd w:val="0"/>
+              <w:spacing w:before="0" w:line="240" w:lineRule="auto"/>
+              <w:rPr>
+                <w:rFonts w:ascii="BRH Malayalam Extra" w:hAnsi="BRH Malayalam Extra" w:cs="BRH Malayalam Extra"/>
+                <w:sz w:val="40"/>
+                <w:szCs w:val="40"/>
+              </w:rPr>
+            </w:pPr>
+            <w:r>
+              <w:rPr>
+                <w:rFonts w:ascii="BRH Malayalam Extra" w:hAnsi="BRH Malayalam Extra" w:cs="BRH Malayalam Extra"/>
+                <w:sz w:val="40"/>
+                <w:szCs w:val="40"/>
+              </w:rPr>
+              <w:t>CZõ¡—À</w:t>
+            </w:r>
+            <w:r>
+              <w:rPr>
+                <w:rFonts w:ascii="BRH Malayalam Extra" w:hAnsi="BRH Malayalam Extra" w:cs="BRH Malayalam Extra"/>
+                <w:sz w:val="40"/>
+                <w:szCs w:val="40"/>
+                <w:highlight w:val="yellow"/>
+              </w:rPr>
+              <w:t>k</w:t>
+            </w:r>
+            <w:r>
+              <w:rPr>
+                <w:rFonts w:ascii="BRH Malayalam Extra" w:hAnsi="BRH Malayalam Extra" w:cs="BRH Malayalam Extra"/>
+                <w:sz w:val="34"/>
+                <w:szCs w:val="40"/>
+                <w:highlight w:val="yellow"/>
+              </w:rPr>
+              <w:t xml:space="preserve">– </w:t>
+            </w:r>
+            <w:r>
+              <w:rPr>
+                <w:rFonts w:ascii="BRH Malayalam Extra" w:hAnsi="BRH Malayalam Extra" w:cs="BRH Malayalam Extra"/>
+                <w:sz w:val="40"/>
+                <w:szCs w:val="40"/>
+                <w:highlight w:val="yellow"/>
+              </w:rPr>
+              <w:t>s</w:t>
+            </w:r>
+            <w:r>
+              <w:rPr>
+                <w:rFonts w:ascii="BRH Malayalam Extra" w:hAnsi="BRH Malayalam Extra" w:cs="BRH Malayalam Extra"/>
+                <w:sz w:val="40"/>
+                <w:szCs w:val="40"/>
+              </w:rPr>
+              <w:t>ësôx˜a§</w:t>
+            </w:r>
+          </w:p>
+        </w:tc>
+        <w:tc>
+          <w:tcPr>
+            <w:tcW w:w="4961" w:type="dxa"/>
+            <w:tcBorders>
+              <w:top w:val="single" w:sz="4" w:space="0" w:color="000000"/>
+              <w:left w:val="single" w:sz="4" w:space="0" w:color="000000"/>
+              <w:bottom w:val="single" w:sz="4" w:space="0" w:color="000000"/>
+              <w:right w:val="single" w:sz="4" w:space="0" w:color="000000"/>
+            </w:tcBorders>
+          </w:tcPr>
+          <w:p>
+            <w:pPr>
+              <w:widowControl w:val="0"/>
+              <w:autoSpaceDE w:val="0"/>
+              <w:autoSpaceDN w:val="0"/>
+              <w:adjustRightInd w:val="0"/>
+              <w:spacing w:before="0" w:line="240" w:lineRule="auto"/>
+              <w:rPr>
+                <w:rFonts w:ascii="BRH Malayalam Extra" w:hAnsi="BRH Malayalam Extra" w:cs="BRH Malayalam Extra"/>
+                <w:sz w:val="40"/>
+                <w:szCs w:val="40"/>
+                <w:lang w:val="it-IT"/>
+              </w:rPr>
+            </w:pPr>
+            <w:r>
+              <w:rPr>
+                <w:rFonts w:ascii="BRH Malayalam Extra" w:hAnsi="BRH Malayalam Extra" w:cs="BRH Malayalam Extra"/>
+                <w:sz w:val="40"/>
+                <w:szCs w:val="40"/>
+              </w:rPr>
+              <w:t>CZõ¡—Àk</w:t>
+            </w:r>
+            <w:r>
+              <w:rPr>
+                <w:rFonts w:ascii="BRH Malayalam Extra" w:hAnsi="BRH Malayalam Extra" w:cs="BRH Malayalam Extra"/>
+                <w:sz w:val="34"/>
+                <w:szCs w:val="40"/>
+              </w:rPr>
+              <w:t>–</w:t>
+            </w:r>
+            <w:r>
+              <w:rPr>
+                <w:rFonts w:ascii="BRH Malayalam Extra" w:hAnsi="BRH Malayalam Extra" w:cs="BRH Malayalam Extra"/>
+                <w:sz w:val="40"/>
+                <w:szCs w:val="40"/>
+                <w:highlight w:val="green"/>
+                <w:lang w:val="en-IN"/>
+              </w:rPr>
+              <w:t>Z</w:t>
+            </w:r>
+            <w:r>
+              <w:rPr>
+                <w:rFonts w:ascii="BRH Malayalam Extra" w:hAnsi="BRH Malayalam Extra" w:cs="BRH Malayalam Extra"/>
+                <w:sz w:val="34"/>
+                <w:szCs w:val="40"/>
+              </w:rPr>
+              <w:t xml:space="preserve"> </w:t>
+            </w:r>
+            <w:r>
+              <w:rPr>
+                <w:rFonts w:ascii="BRH Malayalam Extra" w:hAnsi="BRH Malayalam Extra" w:cs="BRH Malayalam Extra"/>
+                <w:sz w:val="40"/>
+                <w:szCs w:val="40"/>
+              </w:rPr>
+              <w:t>sësôx˜a§</w:t>
+            </w:r>
+          </w:p>
+        </w:tc>
+      </w:tr>
+      <w:tr>
+        <w:trPr>
+          <w:trHeight w:val="964"/>
+        </w:trPr>
+        <w:tc>
+          <w:tcPr>
+            <w:tcW w:w="3168" w:type="dxa"/>
+            <w:tcBorders>
+              <w:top w:val="single" w:sz="4" w:space="0" w:color="000000"/>
+              <w:left w:val="single" w:sz="4" w:space="0" w:color="000000"/>
+              <w:bottom w:val="single" w:sz="4" w:space="0" w:color="000000"/>
+              <w:right w:val="single" w:sz="4" w:space="0" w:color="000000"/>
+            </w:tcBorders>
+          </w:tcPr>
+          <w:p>
+            <w:pPr>
+              <w:spacing w:before="0" w:line="240" w:lineRule="auto"/>
+              <w:rPr>
+                <w:rFonts w:cs="Latha"/>
+                <w:b/>
+                <w:sz w:val="28"/>
+                <w:szCs w:val="28"/>
                 <w:lang w:val="it-IT" w:bidi="ta-IN"/>
               </w:rPr>
-              <w:t>5.3.</w:t>
-            </w:r>
+            </w:pPr>
             <w:r>
               <w:rPr>
                 <w:rFonts w:cs="Latha"/>
@@ -229,27 +497,7 @@
                 <w:szCs w:val="28"/>
                 <w:lang w:val="it-IT" w:bidi="ta-IN"/>
               </w:rPr>
-              <w:t>7</w:t>
-            </w:r>
-            <w:r>
-              <w:rPr>
-                <w:rFonts w:cs="Latha"/>
-                <w:b/>
-                <w:sz w:val="28"/>
-                <w:szCs w:val="28"/>
-                <w:lang w:val="it-IT" w:bidi="ta-IN"/>
-              </w:rPr>
-              <w:t xml:space="preserve">.2 – </w:t>
-            </w:r>
-            <w:r>
-              <w:rPr>
-                <w:rFonts w:cs="Latha"/>
-                <w:b/>
-                <w:sz w:val="28"/>
-                <w:szCs w:val="28"/>
-                <w:lang w:val="it-IT" w:bidi="ta-IN"/>
-              </w:rPr>
-              <w:t>Pa</w:t>
+              <w:t>5.3.7.2 – Pa</w:t>
             </w:r>
             <w:r>
               <w:rPr>
@@ -1439,6 +1687,7 @@
           <w:szCs w:val="32"/>
           <w:u w:val="single"/>
         </w:rPr>
+        <w:lastRenderedPageBreak/>
         <w:t>======================</w:t>
       </w:r>
     </w:p>
@@ -1517,7 +1766,6 @@
           <w:b/>
           <w:bCs/>
         </w:rPr>
-        <w:lastRenderedPageBreak/>
         <w:t xml:space="preserve"> (ignore those which are already incorporated in your book’s version and date)</w:t>
       </w:r>
     </w:p>
@@ -2878,6 +3126,7 @@
           <w:szCs w:val="32"/>
           <w:u w:val="single"/>
         </w:rPr>
+        <w:lastRenderedPageBreak/>
         <w:t>=============================</w:t>
       </w:r>
     </w:p>
@@ -2912,7 +3161,6 @@
           <w:szCs w:val="32"/>
           <w:u w:val="single"/>
         </w:rPr>
-        <w:lastRenderedPageBreak/>
         <w:t>TS Pada Paatam – TS 5.3</w:t>
       </w:r>
       <w:r>
@@ -4216,6 +4464,7 @@
           <w:szCs w:val="32"/>
           <w:u w:val="single"/>
         </w:rPr>
+        <w:lastRenderedPageBreak/>
         <w:t>TS</w:t>
       </w:r>
       <w:r>
@@ -4421,7 +4670,6 @@
                 <w:sz w:val="32"/>
                 <w:szCs w:val="32"/>
               </w:rPr>
-              <w:lastRenderedPageBreak/>
               <w:t>Reference</w:t>
             </w:r>
           </w:p>
@@ -4444,7 +4692,6 @@
                 <w:sz w:val="32"/>
                 <w:szCs w:val="32"/>
               </w:rPr>
-              <w:lastRenderedPageBreak/>
               <w:t>As Printed</w:t>
             </w:r>
           </w:p>
@@ -4588,7 +4835,7 @@
 </file>
 
 <file path=word/endnotes.xml><?xml version="1.0" encoding="utf-8"?>
-<w:endnotes xmlns:wpc="http://schemas.microsoft.com/office/word/2010/wordprocessingCanvas" xmlns:cx="http://schemas.microsoft.com/office/drawing/2014/chartex" xmlns:cx1="http://schemas.microsoft.com/office/drawing/2015/9/8/chartex" xmlns:cx2="http://schemas.microsoft.com/office/drawing/2015/10/21/chartex" xmlns:cx3="http://schemas.microsoft.com/office/drawing/2016/5/9/chartex" xmlns:cx4="http://schemas.microsoft.com/office/drawing/2016/5/10/chartex" xmlns:cx5="http://schemas.microsoft.com/office/drawing/2016/5/11/chartex" xmlns:cx6="http://schemas.microsoft.com/office/drawing/2016/5/12/chartex" xmlns:cx7="http://schemas.microsoft.com/office/drawing/2016/5/13/chartex" xmlns:cx8="http://schemas.microsoft.com/office/drawing/2016/5/14/chartex" xmlns:mc="http://schemas.openxmlformats.org/markup-compatibility/2006" xmlns:aink="http://schemas.microsoft.com/office/drawing/2016/ink" xmlns:am3d="http://schemas.microsoft.com/office/drawing/2017/model3d" xmlns:o="urn:schemas-microsoft-com:office:office" xmlns:oel="http://schemas.microsoft.com/office/2019/extlst" xmlns:r="http://schemas.openxmlformats.org/officeDocument/2006/relationships" xmlns:m="http://schemas.openxmlformats.org/officeDocument/2006/math" xmlns:v="urn:schemas-microsoft-com:vml" xmlns:wp14="http://schemas.microsoft.com/office/word/2010/wordprocessingDrawing" xmlns:wp="http://schemas.openxmlformats.org/drawingml/2006/wordprocessingDrawing" xmlns:w10="urn:schemas-microsoft-com:office:word" xmlns:w="http://schemas.openxmlformats.org/wordprocessingml/2006/main" xmlns:w14="http://schemas.microsoft.com/office/word/2010/wordml" xmlns:w15="http://schemas.microsoft.com/office/word/2012/wordml" xmlns:w16cex="http://schemas.microsoft.com/office/word/2018/wordml/cex" xmlns:w16cid="http://schemas.microsoft.com/office/word/2016/wordml/cid" xmlns:w16="http://schemas.microsoft.com/office/word/2018/wordml" xmlns:w16du="http://schemas.microsoft.com/office/word/2023/wordml/word16du" xmlns:w16sdtdh="http://schemas.microsoft.com/office/word/2020/wordml/sdtdatahash" xmlns:w16se="http://schemas.microsoft.com/office/word/2015/wordml/symex" xmlns:wpg="http://schemas.microsoft.com/office/word/2010/wordprocessingGroup" xmlns:wpi="http://schemas.microsoft.com/office/word/2010/wordprocessingInk" xmlns:wne="http://schemas.microsoft.com/office/word/2006/wordml" xmlns:wps="http://schemas.microsoft.com/office/word/2010/wordprocessingShape" mc:Ignorable="w14 w15 w16se w16cid w16 w16cex w16sdtdh wp14">
+<w:endnotes xmlns:wpc="http://schemas.microsoft.com/office/word/2010/wordprocessingCanvas" xmlns:cx="http://schemas.microsoft.com/office/drawing/2014/chartex" xmlns:cx1="http://schemas.microsoft.com/office/drawing/2015/9/8/chartex" xmlns:cx2="http://schemas.microsoft.com/office/drawing/2015/10/21/chartex" xmlns:cx3="http://schemas.microsoft.com/office/drawing/2016/5/9/chartex" xmlns:cx4="http://schemas.microsoft.com/office/drawing/2016/5/10/chartex" xmlns:cx5="http://schemas.microsoft.com/office/drawing/2016/5/11/chartex" xmlns:cx6="http://schemas.microsoft.com/office/drawing/2016/5/12/chartex" xmlns:cx7="http://schemas.microsoft.com/office/drawing/2016/5/13/chartex" xmlns:cx8="http://schemas.microsoft.com/office/drawing/2016/5/14/chartex" xmlns:mc="http://schemas.openxmlformats.org/markup-compatibility/2006" xmlns:aink="http://schemas.microsoft.com/office/drawing/2016/ink" xmlns:am3d="http://schemas.microsoft.com/office/drawing/2017/model3d" xmlns:o="urn:schemas-microsoft-com:office:office" xmlns:oel="http://schemas.microsoft.com/office/2019/extlst" xmlns:r="http://schemas.openxmlformats.org/officeDocument/2006/relationships" xmlns:m="http://schemas.openxmlformats.org/officeDocument/2006/math" xmlns:v="urn:schemas-microsoft-com:vml" xmlns:wp14="http://schemas.microsoft.com/office/word/2010/wordprocessingDrawing" xmlns:wp="http://schemas.openxmlformats.org/drawingml/2006/wordprocessingDrawing" xmlns:w10="urn:schemas-microsoft-com:office:word" xmlns:w="http://schemas.openxmlformats.org/wordprocessingml/2006/main" xmlns:w14="http://schemas.microsoft.com/office/word/2010/wordml" xmlns:w15="http://schemas.microsoft.com/office/word/2012/wordml" xmlns:w16cex="http://schemas.microsoft.com/office/word/2018/wordml/cex" xmlns:w16cid="http://schemas.microsoft.com/office/word/2016/wordml/cid" xmlns:w16="http://schemas.microsoft.com/office/word/2018/wordml" xmlns:w16du="http://schemas.microsoft.com/office/word/2023/wordml/word16du" xmlns:w16sdtdh="http://schemas.microsoft.com/office/word/2020/wordml/sdtdatahash" xmlns:w16se="http://schemas.microsoft.com/office/word/2015/wordml/symex" xmlns:wpg="http://schemas.microsoft.com/office/word/2010/wordprocessingGroup" xmlns:wpi="http://schemas.microsoft.com/office/word/2010/wordprocessingInk" xmlns:wne="http://schemas.microsoft.com/office/word/2006/wordml" xmlns:wps="http://schemas.microsoft.com/office/word/2010/wordprocessingShape" mc:Ignorable="w14 w15 w16se w16cid w16 w16cex w16sdtdh w16du wp14">
   <w:endnote w:type="separator" w:id="-1">
     <w:p>
       <w:pPr>
@@ -4613,7 +4860,7 @@
 </file>
 
 <file path=word/footer1.xml><?xml version="1.0" encoding="utf-8"?>
-<w:ftr xmlns:wpc="http://schemas.microsoft.com/office/word/2010/wordprocessingCanvas" xmlns:cx="http://schemas.microsoft.com/office/drawing/2014/chartex" xmlns:cx1="http://schemas.microsoft.com/office/drawing/2015/9/8/chartex" xmlns:cx2="http://schemas.microsoft.com/office/drawing/2015/10/21/chartex" xmlns:cx3="http://schemas.microsoft.com/office/drawing/2016/5/9/chartex" xmlns:cx4="http://schemas.microsoft.com/office/drawing/2016/5/10/chartex" xmlns:cx5="http://schemas.microsoft.com/office/drawing/2016/5/11/chartex" xmlns:cx6="http://schemas.microsoft.com/office/drawing/2016/5/12/chartex" xmlns:cx7="http://schemas.microsoft.com/office/drawing/2016/5/13/chartex" xmlns:cx8="http://schemas.microsoft.com/office/drawing/2016/5/14/chartex" xmlns:mc="http://schemas.openxmlformats.org/markup-compatibility/2006" xmlns:aink="http://schemas.microsoft.com/office/drawing/2016/ink" xmlns:am3d="http://schemas.microsoft.com/office/drawing/2017/model3d" xmlns:o="urn:schemas-microsoft-com:office:office" xmlns:oel="http://schemas.microsoft.com/office/2019/extlst" xmlns:r="http://schemas.openxmlformats.org/officeDocument/2006/relationships" xmlns:m="http://schemas.openxmlformats.org/officeDocument/2006/math" xmlns:v="urn:schemas-microsoft-com:vml" xmlns:wp14="http://schemas.microsoft.com/office/word/2010/wordprocessingDrawing" xmlns:wp="http://schemas.openxmlformats.org/drawingml/2006/wordprocessingDrawing" xmlns:w10="urn:schemas-microsoft-com:office:word" xmlns:w="http://schemas.openxmlformats.org/wordprocessingml/2006/main" xmlns:w14="http://schemas.microsoft.com/office/word/2010/wordml" xmlns:w15="http://schemas.microsoft.com/office/word/2012/wordml" xmlns:w16cex="http://schemas.microsoft.com/office/word/2018/wordml/cex" xmlns:w16cid="http://schemas.microsoft.com/office/word/2016/wordml/cid" xmlns:w16="http://schemas.microsoft.com/office/word/2018/wordml" xmlns:w16du="http://schemas.microsoft.com/office/word/2023/wordml/word16du" xmlns:w16sdtdh="http://schemas.microsoft.com/office/word/2020/wordml/sdtdatahash" xmlns:w16se="http://schemas.microsoft.com/office/word/2015/wordml/symex" xmlns:wpg="http://schemas.microsoft.com/office/word/2010/wordprocessingGroup" xmlns:wpi="http://schemas.microsoft.com/office/word/2010/wordprocessingInk" xmlns:wne="http://schemas.microsoft.com/office/word/2006/wordml" xmlns:wps="http://schemas.microsoft.com/office/word/2010/wordprocessingShape" mc:Ignorable="w14 w15 w16se w16cid w16 w16cex w16sdtdh wp14">
+<w:ftr xmlns:wpc="http://schemas.microsoft.com/office/word/2010/wordprocessingCanvas" xmlns:cx="http://schemas.microsoft.com/office/drawing/2014/chartex" xmlns:cx1="http://schemas.microsoft.com/office/drawing/2015/9/8/chartex" xmlns:cx2="http://schemas.microsoft.com/office/drawing/2015/10/21/chartex" xmlns:cx3="http://schemas.microsoft.com/office/drawing/2016/5/9/chartex" xmlns:cx4="http://schemas.microsoft.com/office/drawing/2016/5/10/chartex" xmlns:cx5="http://schemas.microsoft.com/office/drawing/2016/5/11/chartex" xmlns:cx6="http://schemas.microsoft.com/office/drawing/2016/5/12/chartex" xmlns:cx7="http://schemas.microsoft.com/office/drawing/2016/5/13/chartex" xmlns:cx8="http://schemas.microsoft.com/office/drawing/2016/5/14/chartex" xmlns:mc="http://schemas.openxmlformats.org/markup-compatibility/2006" xmlns:aink="http://schemas.microsoft.com/office/drawing/2016/ink" xmlns:am3d="http://schemas.microsoft.com/office/drawing/2017/model3d" xmlns:o="urn:schemas-microsoft-com:office:office" xmlns:oel="http://schemas.microsoft.com/office/2019/extlst" xmlns:r="http://schemas.openxmlformats.org/officeDocument/2006/relationships" xmlns:m="http://schemas.openxmlformats.org/officeDocument/2006/math" xmlns:v="urn:schemas-microsoft-com:vml" xmlns:wp14="http://schemas.microsoft.com/office/word/2010/wordprocessingDrawing" xmlns:wp="http://schemas.openxmlformats.org/drawingml/2006/wordprocessingDrawing" xmlns:w10="urn:schemas-microsoft-com:office:word" xmlns:w="http://schemas.openxmlformats.org/wordprocessingml/2006/main" xmlns:w14="http://schemas.microsoft.com/office/word/2010/wordml" xmlns:w15="http://schemas.microsoft.com/office/word/2012/wordml" xmlns:w16cex="http://schemas.microsoft.com/office/word/2018/wordml/cex" xmlns:w16cid="http://schemas.microsoft.com/office/word/2016/wordml/cid" xmlns:w16="http://schemas.microsoft.com/office/word/2018/wordml" xmlns:w16du="http://schemas.microsoft.com/office/word/2023/wordml/word16du" xmlns:w16sdtdh="http://schemas.microsoft.com/office/word/2020/wordml/sdtdatahash" xmlns:w16se="http://schemas.microsoft.com/office/word/2015/wordml/symex" xmlns:wpg="http://schemas.microsoft.com/office/word/2010/wordprocessingGroup" xmlns:wpi="http://schemas.microsoft.com/office/word/2010/wordprocessingInk" xmlns:wne="http://schemas.microsoft.com/office/word/2006/wordml" xmlns:wps="http://schemas.microsoft.com/office/word/2010/wordprocessingShape" mc:Ignorable="w14 w15 w16se w16cid w16 w16cex w16sdtdh w16du wp14">
   <w:p>
     <w:pPr>
       <w:pBdr>
@@ -4797,7 +5044,7 @@
 </file>
 
 <file path=word/footer2.xml><?xml version="1.0" encoding="utf-8"?>
-<w:ftr xmlns:wpc="http://schemas.microsoft.com/office/word/2010/wordprocessingCanvas" xmlns:cx="http://schemas.microsoft.com/office/drawing/2014/chartex" xmlns:cx1="http://schemas.microsoft.com/office/drawing/2015/9/8/chartex" xmlns:cx2="http://schemas.microsoft.com/office/drawing/2015/10/21/chartex" xmlns:cx3="http://schemas.microsoft.com/office/drawing/2016/5/9/chartex" xmlns:cx4="http://schemas.microsoft.com/office/drawing/2016/5/10/chartex" xmlns:cx5="http://schemas.microsoft.com/office/drawing/2016/5/11/chartex" xmlns:cx6="http://schemas.microsoft.com/office/drawing/2016/5/12/chartex" xmlns:cx7="http://schemas.microsoft.com/office/drawing/2016/5/13/chartex" xmlns:cx8="http://schemas.microsoft.com/office/drawing/2016/5/14/chartex" xmlns:mc="http://schemas.openxmlformats.org/markup-compatibility/2006" xmlns:aink="http://schemas.microsoft.com/office/drawing/2016/ink" xmlns:am3d="http://schemas.microsoft.com/office/drawing/2017/model3d" xmlns:o="urn:schemas-microsoft-com:office:office" xmlns:oel="http://schemas.microsoft.com/office/2019/extlst" xmlns:r="http://schemas.openxmlformats.org/officeDocument/2006/relationships" xmlns:m="http://schemas.openxmlformats.org/officeDocument/2006/math" xmlns:v="urn:schemas-microsoft-com:vml" xmlns:wp14="http://schemas.microsoft.com/office/word/2010/wordprocessingDrawing" xmlns:wp="http://schemas.openxmlformats.org/drawingml/2006/wordprocessingDrawing" xmlns:w10="urn:schemas-microsoft-com:office:word" xmlns:w="http://schemas.openxmlformats.org/wordprocessingml/2006/main" xmlns:w14="http://schemas.microsoft.com/office/word/2010/wordml" xmlns:w15="http://schemas.microsoft.com/office/word/2012/wordml" xmlns:w16cex="http://schemas.microsoft.com/office/word/2018/wordml/cex" xmlns:w16cid="http://schemas.microsoft.com/office/word/2016/wordml/cid" xmlns:w16="http://schemas.microsoft.com/office/word/2018/wordml" xmlns:w16du="http://schemas.microsoft.com/office/word/2023/wordml/word16du" xmlns:w16sdtdh="http://schemas.microsoft.com/office/word/2020/wordml/sdtdatahash" xmlns:w16se="http://schemas.microsoft.com/office/word/2015/wordml/symex" xmlns:wpg="http://schemas.microsoft.com/office/word/2010/wordprocessingGroup" xmlns:wpi="http://schemas.microsoft.com/office/word/2010/wordprocessingInk" xmlns:wne="http://schemas.microsoft.com/office/word/2006/wordml" xmlns:wps="http://schemas.microsoft.com/office/word/2010/wordprocessingShape" mc:Ignorable="w14 w15 w16se w16cid w16 w16cex w16sdtdh wp14">
+<w:ftr xmlns:wpc="http://schemas.microsoft.com/office/word/2010/wordprocessingCanvas" xmlns:cx="http://schemas.microsoft.com/office/drawing/2014/chartex" xmlns:cx1="http://schemas.microsoft.com/office/drawing/2015/9/8/chartex" xmlns:cx2="http://schemas.microsoft.com/office/drawing/2015/10/21/chartex" xmlns:cx3="http://schemas.microsoft.com/office/drawing/2016/5/9/chartex" xmlns:cx4="http://schemas.microsoft.com/office/drawing/2016/5/10/chartex" xmlns:cx5="http://schemas.microsoft.com/office/drawing/2016/5/11/chartex" xmlns:cx6="http://schemas.microsoft.com/office/drawing/2016/5/12/chartex" xmlns:cx7="http://schemas.microsoft.com/office/drawing/2016/5/13/chartex" xmlns:cx8="http://schemas.microsoft.com/office/drawing/2016/5/14/chartex" xmlns:mc="http://schemas.openxmlformats.org/markup-compatibility/2006" xmlns:aink="http://schemas.microsoft.com/office/drawing/2016/ink" xmlns:am3d="http://schemas.microsoft.com/office/drawing/2017/model3d" xmlns:o="urn:schemas-microsoft-com:office:office" xmlns:oel="http://schemas.microsoft.com/office/2019/extlst" xmlns:r="http://schemas.openxmlformats.org/officeDocument/2006/relationships" xmlns:m="http://schemas.openxmlformats.org/officeDocument/2006/math" xmlns:v="urn:schemas-microsoft-com:vml" xmlns:wp14="http://schemas.microsoft.com/office/word/2010/wordprocessingDrawing" xmlns:wp="http://schemas.openxmlformats.org/drawingml/2006/wordprocessingDrawing" xmlns:w10="urn:schemas-microsoft-com:office:word" xmlns:w="http://schemas.openxmlformats.org/wordprocessingml/2006/main" xmlns:w14="http://schemas.microsoft.com/office/word/2010/wordml" xmlns:w15="http://schemas.microsoft.com/office/word/2012/wordml" xmlns:w16cex="http://schemas.microsoft.com/office/word/2018/wordml/cex" xmlns:w16cid="http://schemas.microsoft.com/office/word/2016/wordml/cid" xmlns:w16="http://schemas.microsoft.com/office/word/2018/wordml" xmlns:w16du="http://schemas.microsoft.com/office/word/2023/wordml/word16du" xmlns:w16sdtdh="http://schemas.microsoft.com/office/word/2020/wordml/sdtdatahash" xmlns:w16se="http://schemas.microsoft.com/office/word/2015/wordml/symex" xmlns:wpg="http://schemas.microsoft.com/office/word/2010/wordprocessingGroup" xmlns:wpi="http://schemas.microsoft.com/office/word/2010/wordprocessingInk" xmlns:wne="http://schemas.microsoft.com/office/word/2006/wordml" xmlns:wps="http://schemas.microsoft.com/office/word/2010/wordprocessingShape" mc:Ignorable="w14 w15 w16se w16cid w16 w16cex w16sdtdh w16du wp14">
   <w:p>
     <w:pPr>
       <w:pBdr>
@@ -4992,7 +5239,7 @@
 </file>
 
 <file path=word/footnotes.xml><?xml version="1.0" encoding="utf-8"?>
-<w:footnotes xmlns:wpc="http://schemas.microsoft.com/office/word/2010/wordprocessingCanvas" xmlns:cx="http://schemas.microsoft.com/office/drawing/2014/chartex" xmlns:cx1="http://schemas.microsoft.com/office/drawing/2015/9/8/chartex" xmlns:cx2="http://schemas.microsoft.com/office/drawing/2015/10/21/chartex" xmlns:cx3="http://schemas.microsoft.com/office/drawing/2016/5/9/chartex" xmlns:cx4="http://schemas.microsoft.com/office/drawing/2016/5/10/chartex" xmlns:cx5="http://schemas.microsoft.com/office/drawing/2016/5/11/chartex" xmlns:cx6="http://schemas.microsoft.com/office/drawing/2016/5/12/chartex" xmlns:cx7="http://schemas.microsoft.com/office/drawing/2016/5/13/chartex" xmlns:cx8="http://schemas.microsoft.com/office/drawing/2016/5/14/chartex" xmlns:mc="http://schemas.openxmlformats.org/markup-compatibility/2006" xmlns:aink="http://schemas.microsoft.com/office/drawing/2016/ink" xmlns:am3d="http://schemas.microsoft.com/office/drawing/2017/model3d" xmlns:o="urn:schemas-microsoft-com:office:office" xmlns:oel="http://schemas.microsoft.com/office/2019/extlst" xmlns:r="http://schemas.openxmlformats.org/officeDocument/2006/relationships" xmlns:m="http://schemas.openxmlformats.org/officeDocument/2006/math" xmlns:v="urn:schemas-microsoft-com:vml" xmlns:wp14="http://schemas.microsoft.com/office/word/2010/wordprocessingDrawing" xmlns:wp="http://schemas.openxmlformats.org/drawingml/2006/wordprocessingDrawing" xmlns:w10="urn:schemas-microsoft-com:office:word" xmlns:w="http://schemas.openxmlformats.org/wordprocessingml/2006/main" xmlns:w14="http://schemas.microsoft.com/office/word/2010/wordml" xmlns:w15="http://schemas.microsoft.com/office/word/2012/wordml" xmlns:w16cex="http://schemas.microsoft.com/office/word/2018/wordml/cex" xmlns:w16cid="http://schemas.microsoft.com/office/word/2016/wordml/cid" xmlns:w16="http://schemas.microsoft.com/office/word/2018/wordml" xmlns:w16du="http://schemas.microsoft.com/office/word/2023/wordml/word16du" xmlns:w16sdtdh="http://schemas.microsoft.com/office/word/2020/wordml/sdtdatahash" xmlns:w16se="http://schemas.microsoft.com/office/word/2015/wordml/symex" xmlns:wpg="http://schemas.microsoft.com/office/word/2010/wordprocessingGroup" xmlns:wpi="http://schemas.microsoft.com/office/word/2010/wordprocessingInk" xmlns:wne="http://schemas.microsoft.com/office/word/2006/wordml" xmlns:wps="http://schemas.microsoft.com/office/word/2010/wordprocessingShape" mc:Ignorable="w14 w15 w16se w16cid w16 w16cex w16sdtdh wp14">
+<w:footnotes xmlns:wpc="http://schemas.microsoft.com/office/word/2010/wordprocessingCanvas" xmlns:cx="http://schemas.microsoft.com/office/drawing/2014/chartex" xmlns:cx1="http://schemas.microsoft.com/office/drawing/2015/9/8/chartex" xmlns:cx2="http://schemas.microsoft.com/office/drawing/2015/10/21/chartex" xmlns:cx3="http://schemas.microsoft.com/office/drawing/2016/5/9/chartex" xmlns:cx4="http://schemas.microsoft.com/office/drawing/2016/5/10/chartex" xmlns:cx5="http://schemas.microsoft.com/office/drawing/2016/5/11/chartex" xmlns:cx6="http://schemas.microsoft.com/office/drawing/2016/5/12/chartex" xmlns:cx7="http://schemas.microsoft.com/office/drawing/2016/5/13/chartex" xmlns:cx8="http://schemas.microsoft.com/office/drawing/2016/5/14/chartex" xmlns:mc="http://schemas.openxmlformats.org/markup-compatibility/2006" xmlns:aink="http://schemas.microsoft.com/office/drawing/2016/ink" xmlns:am3d="http://schemas.microsoft.com/office/drawing/2017/model3d" xmlns:o="urn:schemas-microsoft-com:office:office" xmlns:oel="http://schemas.microsoft.com/office/2019/extlst" xmlns:r="http://schemas.openxmlformats.org/officeDocument/2006/relationships" xmlns:m="http://schemas.openxmlformats.org/officeDocument/2006/math" xmlns:v="urn:schemas-microsoft-com:vml" xmlns:wp14="http://schemas.microsoft.com/office/word/2010/wordprocessingDrawing" xmlns:wp="http://schemas.openxmlformats.org/drawingml/2006/wordprocessingDrawing" xmlns:w10="urn:schemas-microsoft-com:office:word" xmlns:w="http://schemas.openxmlformats.org/wordprocessingml/2006/main" xmlns:w14="http://schemas.microsoft.com/office/word/2010/wordml" xmlns:w15="http://schemas.microsoft.com/office/word/2012/wordml" xmlns:w16cex="http://schemas.microsoft.com/office/word/2018/wordml/cex" xmlns:w16cid="http://schemas.microsoft.com/office/word/2016/wordml/cid" xmlns:w16="http://schemas.microsoft.com/office/word/2018/wordml" xmlns:w16du="http://schemas.microsoft.com/office/word/2023/wordml/word16du" xmlns:w16sdtdh="http://schemas.microsoft.com/office/word/2020/wordml/sdtdatahash" xmlns:w16se="http://schemas.microsoft.com/office/word/2015/wordml/symex" xmlns:wpg="http://schemas.microsoft.com/office/word/2010/wordprocessingGroup" xmlns:wpi="http://schemas.microsoft.com/office/word/2010/wordprocessingInk" xmlns:wne="http://schemas.microsoft.com/office/word/2006/wordml" xmlns:wps="http://schemas.microsoft.com/office/word/2010/wordprocessingShape" mc:Ignorable="w14 w15 w16se w16cid w16 w16cex w16sdtdh w16du wp14">
   <w:footnote w:type="separator" w:id="-1">
     <w:p>
       <w:pPr>
@@ -5017,7 +5264,7 @@
 </file>
 
 <file path=word/header1.xml><?xml version="1.0" encoding="utf-8"?>
-<w:hdr xmlns:wpc="http://schemas.microsoft.com/office/word/2010/wordprocessingCanvas" xmlns:cx="http://schemas.microsoft.com/office/drawing/2014/chartex" xmlns:cx1="http://schemas.microsoft.com/office/drawing/2015/9/8/chartex" xmlns:cx2="http://schemas.microsoft.com/office/drawing/2015/10/21/chartex" xmlns:cx3="http://schemas.microsoft.com/office/drawing/2016/5/9/chartex" xmlns:cx4="http://schemas.microsoft.com/office/drawing/2016/5/10/chartex" xmlns:cx5="http://schemas.microsoft.com/office/drawing/2016/5/11/chartex" xmlns:cx6="http://schemas.microsoft.com/office/drawing/2016/5/12/chartex" xmlns:cx7="http://schemas.microsoft.com/office/drawing/2016/5/13/chartex" xmlns:cx8="http://schemas.microsoft.com/office/drawing/2016/5/14/chartex" xmlns:mc="http://schemas.openxmlformats.org/markup-compatibility/2006" xmlns:aink="http://schemas.microsoft.com/office/drawing/2016/ink" xmlns:am3d="http://schemas.microsoft.com/office/drawing/2017/model3d" xmlns:o="urn:schemas-microsoft-com:office:office" xmlns:oel="http://schemas.microsoft.com/office/2019/extlst" xmlns:r="http://schemas.openxmlformats.org/officeDocument/2006/relationships" xmlns:m="http://schemas.openxmlformats.org/officeDocument/2006/math" xmlns:v="urn:schemas-microsoft-com:vml" xmlns:wp14="http://schemas.microsoft.com/office/word/2010/wordprocessingDrawing" xmlns:wp="http://schemas.openxmlformats.org/drawingml/2006/wordprocessingDrawing" xmlns:w10="urn:schemas-microsoft-com:office:word" xmlns:w="http://schemas.openxmlformats.org/wordprocessingml/2006/main" xmlns:w14="http://schemas.microsoft.com/office/word/2010/wordml" xmlns:w15="http://schemas.microsoft.com/office/word/2012/wordml" xmlns:w16cex="http://schemas.microsoft.com/office/word/2018/wordml/cex" xmlns:w16cid="http://schemas.microsoft.com/office/word/2016/wordml/cid" xmlns:w16="http://schemas.microsoft.com/office/word/2018/wordml" xmlns:w16du="http://schemas.microsoft.com/office/word/2023/wordml/word16du" xmlns:w16sdtdh="http://schemas.microsoft.com/office/word/2020/wordml/sdtdatahash" xmlns:w16se="http://schemas.microsoft.com/office/word/2015/wordml/symex" xmlns:wpg="http://schemas.microsoft.com/office/word/2010/wordprocessingGroup" xmlns:wpi="http://schemas.microsoft.com/office/word/2010/wordprocessingInk" xmlns:wne="http://schemas.microsoft.com/office/word/2006/wordml" xmlns:wps="http://schemas.microsoft.com/office/word/2010/wordprocessingShape" mc:Ignorable="w14 w15 w16se w16cid w16 w16cex w16sdtdh wp14">
+<w:hdr xmlns:wpc="http://schemas.microsoft.com/office/word/2010/wordprocessingCanvas" xmlns:cx="http://schemas.microsoft.com/office/drawing/2014/chartex" xmlns:cx1="http://schemas.microsoft.com/office/drawing/2015/9/8/chartex" xmlns:cx2="http://schemas.microsoft.com/office/drawing/2015/10/21/chartex" xmlns:cx3="http://schemas.microsoft.com/office/drawing/2016/5/9/chartex" xmlns:cx4="http://schemas.microsoft.com/office/drawing/2016/5/10/chartex" xmlns:cx5="http://schemas.microsoft.com/office/drawing/2016/5/11/chartex" xmlns:cx6="http://schemas.microsoft.com/office/drawing/2016/5/12/chartex" xmlns:cx7="http://schemas.microsoft.com/office/drawing/2016/5/13/chartex" xmlns:cx8="http://schemas.microsoft.com/office/drawing/2016/5/14/chartex" xmlns:mc="http://schemas.openxmlformats.org/markup-compatibility/2006" xmlns:aink="http://schemas.microsoft.com/office/drawing/2016/ink" xmlns:am3d="http://schemas.microsoft.com/office/drawing/2017/model3d" xmlns:o="urn:schemas-microsoft-com:office:office" xmlns:oel="http://schemas.microsoft.com/office/2019/extlst" xmlns:r="http://schemas.openxmlformats.org/officeDocument/2006/relationships" xmlns:m="http://schemas.openxmlformats.org/officeDocument/2006/math" xmlns:v="urn:schemas-microsoft-com:vml" xmlns:wp14="http://schemas.microsoft.com/office/word/2010/wordprocessingDrawing" xmlns:wp="http://schemas.openxmlformats.org/drawingml/2006/wordprocessingDrawing" xmlns:w10="urn:schemas-microsoft-com:office:word" xmlns:w="http://schemas.openxmlformats.org/wordprocessingml/2006/main" xmlns:w14="http://schemas.microsoft.com/office/word/2010/wordml" xmlns:w15="http://schemas.microsoft.com/office/word/2012/wordml" xmlns:w16cex="http://schemas.microsoft.com/office/word/2018/wordml/cex" xmlns:w16cid="http://schemas.microsoft.com/office/word/2016/wordml/cid" xmlns:w16="http://schemas.microsoft.com/office/word/2018/wordml" xmlns:w16du="http://schemas.microsoft.com/office/word/2023/wordml/word16du" xmlns:w16sdtdh="http://schemas.microsoft.com/office/word/2020/wordml/sdtdatahash" xmlns:w16se="http://schemas.microsoft.com/office/word/2015/wordml/symex" xmlns:wpg="http://schemas.microsoft.com/office/word/2010/wordprocessingGroup" xmlns:wpi="http://schemas.microsoft.com/office/word/2010/wordprocessingInk" xmlns:wne="http://schemas.microsoft.com/office/word/2006/wordml" xmlns:wps="http://schemas.microsoft.com/office/word/2010/wordprocessingShape" mc:Ignorable="w14 w15 w16se w16cid w16 w16cex w16sdtdh w16du wp14">
   <w:p>
     <w:pPr>
       <w:pStyle w:val="Header"/>
@@ -5040,7 +5287,7 @@
 </file>
 
 <file path=word/header2.xml><?xml version="1.0" encoding="utf-8"?>
-<w:hdr xmlns:wpc="http://schemas.microsoft.com/office/word/2010/wordprocessingCanvas" xmlns:cx="http://schemas.microsoft.com/office/drawing/2014/chartex" xmlns:cx1="http://schemas.microsoft.com/office/drawing/2015/9/8/chartex" xmlns:cx2="http://schemas.microsoft.com/office/drawing/2015/10/21/chartex" xmlns:cx3="http://schemas.microsoft.com/office/drawing/2016/5/9/chartex" xmlns:cx4="http://schemas.microsoft.com/office/drawing/2016/5/10/chartex" xmlns:cx5="http://schemas.microsoft.com/office/drawing/2016/5/11/chartex" xmlns:cx6="http://schemas.microsoft.com/office/drawing/2016/5/12/chartex" xmlns:cx7="http://schemas.microsoft.com/office/drawing/2016/5/13/chartex" xmlns:cx8="http://schemas.microsoft.com/office/drawing/2016/5/14/chartex" xmlns:mc="http://schemas.openxmlformats.org/markup-compatibility/2006" xmlns:aink="http://schemas.microsoft.com/office/drawing/2016/ink" xmlns:am3d="http://schemas.microsoft.com/office/drawing/2017/model3d" xmlns:o="urn:schemas-microsoft-com:office:office" xmlns:oel="http://schemas.microsoft.com/office/2019/extlst" xmlns:r="http://schemas.openxmlformats.org/officeDocument/2006/relationships" xmlns:m="http://schemas.openxmlformats.org/officeDocument/2006/math" xmlns:v="urn:schemas-microsoft-com:vml" xmlns:wp14="http://schemas.microsoft.com/office/word/2010/wordprocessingDrawing" xmlns:wp="http://schemas.openxmlformats.org/drawingml/2006/wordprocessingDrawing" xmlns:w10="urn:schemas-microsoft-com:office:word" xmlns:w="http://schemas.openxmlformats.org/wordprocessingml/2006/main" xmlns:w14="http://schemas.microsoft.com/office/word/2010/wordml" xmlns:w15="http://schemas.microsoft.com/office/word/2012/wordml" xmlns:w16cex="http://schemas.microsoft.com/office/word/2018/wordml/cex" xmlns:w16cid="http://schemas.microsoft.com/office/word/2016/wordml/cid" xmlns:w16="http://schemas.microsoft.com/office/word/2018/wordml" xmlns:w16du="http://schemas.microsoft.com/office/word/2023/wordml/word16du" xmlns:w16sdtdh="http://schemas.microsoft.com/office/word/2020/wordml/sdtdatahash" xmlns:w16se="http://schemas.microsoft.com/office/word/2015/wordml/symex" xmlns:wpg="http://schemas.microsoft.com/office/word/2010/wordprocessingGroup" xmlns:wpi="http://schemas.microsoft.com/office/word/2010/wordprocessingInk" xmlns:wne="http://schemas.microsoft.com/office/word/2006/wordml" xmlns:wps="http://schemas.microsoft.com/office/word/2010/wordprocessingShape" mc:Ignorable="w14 w15 w16se w16cid w16 w16cex w16sdtdh wp14">
+<w:hdr xmlns:wpc="http://schemas.microsoft.com/office/word/2010/wordprocessingCanvas" xmlns:cx="http://schemas.microsoft.com/office/drawing/2014/chartex" xmlns:cx1="http://schemas.microsoft.com/office/drawing/2015/9/8/chartex" xmlns:cx2="http://schemas.microsoft.com/office/drawing/2015/10/21/chartex" xmlns:cx3="http://schemas.microsoft.com/office/drawing/2016/5/9/chartex" xmlns:cx4="http://schemas.microsoft.com/office/drawing/2016/5/10/chartex" xmlns:cx5="http://schemas.microsoft.com/office/drawing/2016/5/11/chartex" xmlns:cx6="http://schemas.microsoft.com/office/drawing/2016/5/12/chartex" xmlns:cx7="http://schemas.microsoft.com/office/drawing/2016/5/13/chartex" xmlns:cx8="http://schemas.microsoft.com/office/drawing/2016/5/14/chartex" xmlns:mc="http://schemas.openxmlformats.org/markup-compatibility/2006" xmlns:aink="http://schemas.microsoft.com/office/drawing/2016/ink" xmlns:am3d="http://schemas.microsoft.com/office/drawing/2017/model3d" xmlns:o="urn:schemas-microsoft-com:office:office" xmlns:oel="http://schemas.microsoft.com/office/2019/extlst" xmlns:r="http://schemas.openxmlformats.org/officeDocument/2006/relationships" xmlns:m="http://schemas.openxmlformats.org/officeDocument/2006/math" xmlns:v="urn:schemas-microsoft-com:vml" xmlns:wp14="http://schemas.microsoft.com/office/word/2010/wordprocessingDrawing" xmlns:wp="http://schemas.openxmlformats.org/drawingml/2006/wordprocessingDrawing" xmlns:w10="urn:schemas-microsoft-com:office:word" xmlns:w="http://schemas.openxmlformats.org/wordprocessingml/2006/main" xmlns:w14="http://schemas.microsoft.com/office/word/2010/wordml" xmlns:w15="http://schemas.microsoft.com/office/word/2012/wordml" xmlns:w16cex="http://schemas.microsoft.com/office/word/2018/wordml/cex" xmlns:w16cid="http://schemas.microsoft.com/office/word/2016/wordml/cid" xmlns:w16="http://schemas.microsoft.com/office/word/2018/wordml" xmlns:w16du="http://schemas.microsoft.com/office/word/2023/wordml/word16du" xmlns:w16sdtdh="http://schemas.microsoft.com/office/word/2020/wordml/sdtdatahash" xmlns:w16se="http://schemas.microsoft.com/office/word/2015/wordml/symex" xmlns:wpg="http://schemas.microsoft.com/office/word/2010/wordprocessingGroup" xmlns:wpi="http://schemas.microsoft.com/office/word/2010/wordprocessingInk" xmlns:wne="http://schemas.microsoft.com/office/word/2006/wordml" xmlns:wps="http://schemas.microsoft.com/office/word/2010/wordprocessingShape" mc:Ignorable="w14 w15 w16se w16cid w16 w16cex w16sdtdh w16du wp14">
   <w:p>
     <w:pPr>
       <w:pStyle w:val="Header"/>
@@ -5053,7 +5300,7 @@
 </file>
 
 <file path=word/styles.xml><?xml version="1.0" encoding="utf-8"?>
-<w:styles xmlns:mc="http://schemas.openxmlformats.org/markup-compatibility/2006" xmlns:r="http://schemas.openxmlformats.org/officeDocument/2006/relationships" xmlns:w="http://schemas.openxmlformats.org/wordprocessingml/2006/main" xmlns:w14="http://schemas.microsoft.com/office/word/2010/wordml" xmlns:w15="http://schemas.microsoft.com/office/word/2012/wordml" xmlns:w16cex="http://schemas.microsoft.com/office/word/2018/wordml/cex" xmlns:w16cid="http://schemas.microsoft.com/office/word/2016/wordml/cid" xmlns:w16="http://schemas.microsoft.com/office/word/2018/wordml" xmlns:w16sdtdh="http://schemas.microsoft.com/office/word/2020/wordml/sdtdatahash" xmlns:w16se="http://schemas.microsoft.com/office/word/2015/wordml/symex" mc:Ignorable="w14 w15 w16se w16cid w16 w16cex w16sdtdh">
+<w:styles xmlns:mc="http://schemas.openxmlformats.org/markup-compatibility/2006" xmlns:r="http://schemas.openxmlformats.org/officeDocument/2006/relationships" xmlns:w="http://schemas.openxmlformats.org/wordprocessingml/2006/main" xmlns:w14="http://schemas.microsoft.com/office/word/2010/wordml" xmlns:w15="http://schemas.microsoft.com/office/word/2012/wordml" xmlns:w16cex="http://schemas.microsoft.com/office/word/2018/wordml/cex" xmlns:w16cid="http://schemas.microsoft.com/office/word/2016/wordml/cid" xmlns:w16="http://schemas.microsoft.com/office/word/2018/wordml" xmlns:w16du="http://schemas.microsoft.com/office/word/2023/wordml/word16du" xmlns:w16sdtdh="http://schemas.microsoft.com/office/word/2020/wordml/sdtdatahash" xmlns:w16se="http://schemas.microsoft.com/office/word/2015/wordml/symex" mc:Ignorable="w14 w15 w16se w16cid w16 w16cex w16sdtdh w16du">
   <w:docDefaults>
     <w:rPrDefault>
       <w:rPr>
@@ -5169,6 +5416,7 @@
     <w:lsdException w:name="HTML Sample" w:semiHidden="1" w:unhideWhenUsed="1"/>
     <w:lsdException w:name="HTML Typewriter" w:semiHidden="1" w:unhideWhenUsed="1"/>
     <w:lsdException w:name="HTML Variable" w:semiHidden="1" w:unhideWhenUsed="1"/>
+    <w:lsdException w:name="Normal Table" w:semiHidden="1" w:unhideWhenUsed="1"/>
     <w:lsdException w:name="annotation subject" w:semiHidden="1" w:unhideWhenUsed="1"/>
     <w:lsdException w:name="No List" w:semiHidden="1" w:unhideWhenUsed="1"/>
     <w:lsdException w:name="Outline List 1" w:semiHidden="1" w:unhideWhenUsed="1"/>
@@ -5211,8 +5459,11 @@
     <w:lsdException w:name="Table Contemporary" w:semiHidden="1" w:unhideWhenUsed="1"/>
     <w:lsdException w:name="Table Elegant" w:semiHidden="1" w:unhideWhenUsed="1"/>
     <w:lsdException w:name="Table Professional" w:semiHidden="1" w:unhideWhenUsed="1"/>
+    <w:lsdException w:name="Table Subtle 1" w:semiHidden="1" w:unhideWhenUsed="1"/>
     <w:lsdException w:name="Table Subtle 2" w:semiHidden="1" w:unhideWhenUsed="1"/>
     <w:lsdException w:name="Table Web 1" w:semiHidden="1" w:unhideWhenUsed="1"/>
+    <w:lsdException w:name="Table Web 2" w:semiHidden="1" w:unhideWhenUsed="1"/>
+    <w:lsdException w:name="Table Web 3" w:semiHidden="1" w:unhideWhenUsed="1"/>
     <w:lsdException w:name="Balloon Text" w:semiHidden="1" w:unhideWhenUsed="1"/>
     <w:lsdException w:name="Table Grid" w:uiPriority="59"/>
     <w:lsdException w:name="Table Theme" w:semiHidden="1" w:unhideWhenUsed="1"/>

</xml_diff>